<commit_message>
Update second lab work documentation
</commit_message>
<xml_diff>
--- a/2/Lab work 2.docx
+++ b/2/Lab work 2.docx
@@ -1391,8 +1391,8 @@
     </w:p>
     <w:p>
       <w:pPr>
-        <w:jc w:val="left"/>
         <w:spacing w:lineRule="auto" w:line="240"/>
+        <w:shd w:val="nil" w:color="auto"/>
         <w:rPr>
           <w:rFonts w:ascii="Noto Serif" w:hAnsi="Noto Serif" w:cs="Noto Serif" w:eastAsia="Noto Serif"/>
           <w:sz w:val="28"/>
@@ -1401,15 +1401,6 @@
           <w:lang w:val="ru-RU"/>
         </w:rPr>
       </w:pPr>
-      <w:r>
-        <w:rPr>
-          <w:rFonts w:ascii="Noto Serif" w:hAnsi="Noto Serif" w:cs="Noto Serif" w:eastAsia="Noto Serif"/>
-          <w:sz w:val="28"/>
-          <w:szCs w:val="28"/>
-          <w:highlight w:val="none"/>
-          <w:lang w:val="ru-RU"/>
-        </w:rPr>
-      </w:r>
       <w:r>
         <w:rPr>
           <w:rFonts w:ascii="Noto Serif" w:hAnsi="Noto Serif" w:cs="Noto Serif" w:eastAsia="Noto Serif"/>
@@ -1422,17 +1413,17 @@
           <mc:Choice Requires="wpg">
             <w:drawing>
               <wp:inline xmlns:wp="http://schemas.openxmlformats.org/drawingml/2006/wordprocessingDrawing" distT="0" distB="0" distL="0" distR="0">
-                <wp:extent cx="6120130" cy="4590097"/>
+                <wp:extent cx="6120130" cy="4803973"/>
                 <wp:effectExtent l="0" t="0" r="0" b="0"/>
-                <wp:docPr id="1" name="" hidden="false"/>
+                <wp:docPr id="1" name="" hidden="0"/>
                 <wp:cNvGraphicFramePr>
-                  <a:graphicFrameLocks xmlns:a="http://schemas.openxmlformats.org/drawingml/2006/main" noChangeAspect="true"/>
+                  <a:graphicFrameLocks xmlns:a="http://schemas.openxmlformats.org/drawingml/2006/main" noChangeAspect="1"/>
                 </wp:cNvGraphicFramePr>
                 <a:graphic xmlns:a="http://schemas.openxmlformats.org/drawingml/2006/main">
                   <a:graphicData uri="http://schemas.openxmlformats.org/drawingml/2006/picture">
                     <pic:pic xmlns:pic="http://schemas.openxmlformats.org/drawingml/2006/picture">
                       <pic:nvPicPr>
-                        <pic:cNvPr id="4" name="" hidden="0"/>
+                        <pic:cNvPr id="1359231384" name="" hidden="0"/>
                         <pic:cNvPicPr>
                           <a:picLocks noChangeAspect="1"/>
                         </pic:cNvPicPr>
@@ -1445,7 +1436,7 @@
                       <pic:spPr bwMode="auto">
                         <a:xfrm>
                           <a:off x="0" y="0"/>
-                          <a:ext cx="6120129" cy="4590097"/>
+                          <a:ext cx="6120129" cy="4803972"/>
                         </a:xfrm>
                         <a:prstGeom prst="rect">
                           <a:avLst/>
@@ -1475,36 +1466,13 @@
                   <v:f eqn="sum @10 21600 0"/>
                 </v:formulas>
               </v:shapetype>
-              <v:shape id="_x0000_i0" o:spid="_x0000_s0" type="#_x0000_t75" style="mso-wrap-distance-left:0.0pt;mso-wrap-distance-top:0.0pt;mso-wrap-distance-right:0.0pt;mso-wrap-distance-bottom:0.0pt;width:481.9pt;height:361.4pt;" stroked="false">
+              <v:shape id="_x0000_i0" o:spid="_x0000_s0" type="#_x0000_t75" style="mso-wrap-distance-left:0.0pt;mso-wrap-distance-top:0.0pt;mso-wrap-distance-right:0.0pt;mso-wrap-distance-bottom:0.0pt;width:481.9pt;height:378.3pt;" stroked="false">
                 <v:path textboxrect="0,0,0,0"/>
                 <v:imagedata r:id="rId9" o:title=""/>
               </v:shape>
             </w:pict>
           </mc:Fallback>
         </mc:AlternateContent>
-      </w:r>
-      <w:r/>
-    </w:p>
-    <w:p>
-      <w:pPr>
-        <w:spacing w:lineRule="auto" w:line="240"/>
-        <w:shd w:val="nil" w:color="auto"/>
-        <w:rPr>
-          <w:rFonts w:ascii="Noto Serif" w:hAnsi="Noto Serif" w:cs="Noto Serif" w:eastAsia="Noto Serif"/>
-          <w:sz w:val="28"/>
-          <w:szCs w:val="28"/>
-          <w:highlight w:val="none"/>
-          <w:lang w:val="ru-RU"/>
-        </w:rPr>
-      </w:pPr>
-      <w:r>
-        <w:rPr>
-          <w:rFonts w:ascii="Noto Serif" w:hAnsi="Noto Serif" w:cs="Noto Serif" w:eastAsia="Noto Serif"/>
-          <w:sz w:val="28"/>
-          <w:szCs w:val="28"/>
-          <w:highlight w:val="none"/>
-          <w:lang w:val="ru-RU"/>
-        </w:rPr>
         <w:br w:type="page"/>
       </w:r>
       <w:r>
@@ -1569,21 +1537,29 @@
           <w:highlight w:val="none"/>
           <w:lang w:val="ru-RU"/>
         </w:rPr>
+      </w:r>
+      <w:r>
+        <w:rPr>
+          <w:rFonts w:ascii="Noto Serif" w:hAnsi="Noto Serif" w:cs="Noto Serif" w:eastAsia="Noto Serif"/>
+          <w:sz w:val="28"/>
+          <w:highlight w:val="none"/>
+          <w:lang w:val="ru-RU"/>
+        </w:rPr>
         <mc:AlternateContent>
           <mc:Choice Requires="wpg">
             <w:drawing>
               <wp:inline xmlns:wp="http://schemas.openxmlformats.org/drawingml/2006/wordprocessingDrawing" distT="0" distB="0" distL="0" distR="0">
-                <wp:extent cx="6120130" cy="4900885"/>
+                <wp:extent cx="6120130" cy="4482517"/>
                 <wp:effectExtent l="0" t="0" r="0" b="0"/>
-                <wp:docPr id="2" name="" hidden="false"/>
+                <wp:docPr id="2" name="" hidden="0"/>
                 <wp:cNvGraphicFramePr>
-                  <a:graphicFrameLocks xmlns:a="http://schemas.openxmlformats.org/drawingml/2006/main" noChangeAspect="true"/>
+                  <a:graphicFrameLocks xmlns:a="http://schemas.openxmlformats.org/drawingml/2006/main" noChangeAspect="1"/>
                 </wp:cNvGraphicFramePr>
                 <a:graphic xmlns:a="http://schemas.openxmlformats.org/drawingml/2006/main">
                   <a:graphicData uri="http://schemas.openxmlformats.org/drawingml/2006/picture">
                     <pic:pic xmlns:pic="http://schemas.openxmlformats.org/drawingml/2006/picture">
                       <pic:nvPicPr>
-                        <pic:cNvPr id="5" name="" hidden="0"/>
+                        <pic:cNvPr id="420111888" name="" hidden="0"/>
                         <pic:cNvPicPr>
                           <a:picLocks noChangeAspect="1"/>
                         </pic:cNvPicPr>
@@ -1596,7 +1572,7 @@
                       <pic:spPr bwMode="auto">
                         <a:xfrm>
                           <a:off x="0" y="0"/>
-                          <a:ext cx="6120129" cy="4900885"/>
+                          <a:ext cx="6120129" cy="4482516"/>
                         </a:xfrm>
                         <a:prstGeom prst="rect">
                           <a:avLst/>
@@ -1626,7 +1602,7 @@
                   <v:f eqn="sum @10 21600 0"/>
                 </v:formulas>
               </v:shapetype>
-              <v:shape id="_x0000_i1" o:spid="_x0000_s1" type="#_x0000_t75" style="mso-wrap-distance-left:0.0pt;mso-wrap-distance-top:0.0pt;mso-wrap-distance-right:0.0pt;mso-wrap-distance-bottom:0.0pt;width:481.9pt;height:385.9pt;" stroked="false">
+              <v:shape id="_x0000_i1" o:spid="_x0000_s1" type="#_x0000_t75" style="mso-wrap-distance-left:0.0pt;mso-wrap-distance-top:0.0pt;mso-wrap-distance-right:0.0pt;mso-wrap-distance-bottom:0.0pt;width:481.9pt;height:353.0pt;" stroked="false">
                 <v:path textboxrect="0,0,0,0"/>
                 <v:imagedata r:id="rId10" o:title=""/>
               </v:shape>
@@ -1634,6 +1610,37 @@
           </mc:Fallback>
         </mc:AlternateContent>
       </w:r>
+      <w:r/>
+    </w:p>
+    <w:p>
+      <w:pPr>
+        <w:jc w:val="left"/>
+        <w:spacing w:lineRule="auto" w:line="240"/>
+        <w:rPr>
+          <w:rFonts w:ascii="Noto Serif" w:hAnsi="Noto Serif" w:cs="Noto Serif" w:eastAsia="Noto Serif"/>
+          <w:sz w:val="28"/>
+          <w:szCs w:val="28"/>
+          <w:highlight w:val="none"/>
+          <w:lang w:val="ru-RU"/>
+        </w:rPr>
+      </w:pPr>
+      <w:r>
+        <w:rPr>
+          <w:rFonts w:ascii="Noto Serif" w:hAnsi="Noto Serif" w:cs="Noto Serif" w:eastAsia="Noto Serif"/>
+          <w:sz w:val="28"/>
+          <w:highlight w:val="none"/>
+          <w:lang w:val="ru-RU"/>
+        </w:rPr>
+      </w:r>
+      <w:r>
+        <w:rPr>
+          <w:rFonts w:ascii="Noto Serif" w:hAnsi="Noto Serif" w:cs="Noto Serif" w:eastAsia="Noto Serif"/>
+          <w:sz w:val="28"/>
+          <w:highlight w:val="none"/>
+          <w:lang w:val="ru-RU"/>
+        </w:rPr>
+        <w:t xml:space="preserve">Результат работы программы:</w:t>
+      </w:r>
       <w:r>
         <w:rPr>
           <w:rFonts w:ascii="Noto Serif" w:hAnsi="Noto Serif" w:cs="Noto Serif" w:eastAsia="Noto Serif"/>
@@ -1651,45 +1658,6 @@
         <w:rPr>
           <w:rFonts w:ascii="Noto Serif" w:hAnsi="Noto Serif" w:cs="Noto Serif" w:eastAsia="Noto Serif"/>
           <w:sz w:val="28"/>
-          <w:szCs w:val="28"/>
-          <w:highlight w:val="none"/>
-          <w:lang w:val="ru-RU"/>
-        </w:rPr>
-      </w:pPr>
-      <w:r>
-        <w:rPr>
-          <w:rFonts w:ascii="Noto Serif" w:hAnsi="Noto Serif" w:cs="Noto Serif" w:eastAsia="Noto Serif"/>
-          <w:sz w:val="28"/>
-          <w:highlight w:val="none"/>
-          <w:lang w:val="ru-RU"/>
-        </w:rPr>
-      </w:r>
-      <w:r>
-        <w:rPr>
-          <w:rFonts w:ascii="Noto Serif" w:hAnsi="Noto Serif" w:cs="Noto Serif" w:eastAsia="Noto Serif"/>
-          <w:sz w:val="28"/>
-          <w:highlight w:val="none"/>
-          <w:lang w:val="ru-RU"/>
-        </w:rPr>
-        <w:t xml:space="preserve">Результат работы программы:</w:t>
-      </w:r>
-      <w:r>
-        <w:rPr>
-          <w:rFonts w:ascii="Noto Serif" w:hAnsi="Noto Serif" w:cs="Noto Serif" w:eastAsia="Noto Serif"/>
-          <w:sz w:val="28"/>
-          <w:highlight w:val="none"/>
-          <w:lang w:val="ru-RU"/>
-        </w:rPr>
-      </w:r>
-      <w:r/>
-    </w:p>
-    <w:p>
-      <w:pPr>
-        <w:jc w:val="left"/>
-        <w:spacing w:lineRule="auto" w:line="240"/>
-        <w:rPr>
-          <w:rFonts w:ascii="Noto Serif" w:hAnsi="Noto Serif" w:cs="Noto Serif" w:eastAsia="Noto Serif"/>
-          <w:sz w:val="28"/>
           <w:highlight w:val="none"/>
           <w:lang w:val="ru-RU"/>
         </w:rPr>
@@ -1707,15 +1675,15 @@
               <wp:inline xmlns:wp="http://schemas.openxmlformats.org/drawingml/2006/wordprocessingDrawing" distT="0" distB="0" distL="0" distR="0">
                 <wp:extent cx="6120130" cy="2677557"/>
                 <wp:effectExtent l="0" t="0" r="0" b="0"/>
-                <wp:docPr id="3" name="" hidden="false"/>
+                <wp:docPr id="3" name="" hidden="0"/>
                 <wp:cNvGraphicFramePr>
-                  <a:graphicFrameLocks xmlns:a="http://schemas.openxmlformats.org/drawingml/2006/main" noChangeAspect="true"/>
+                  <a:graphicFrameLocks xmlns:a="http://schemas.openxmlformats.org/drawingml/2006/main" noChangeAspect="1"/>
                 </wp:cNvGraphicFramePr>
                 <a:graphic xmlns:a="http://schemas.openxmlformats.org/drawingml/2006/main">
                   <a:graphicData uri="http://schemas.openxmlformats.org/drawingml/2006/picture">
                     <pic:pic xmlns:pic="http://schemas.openxmlformats.org/drawingml/2006/picture">
                       <pic:nvPicPr>
-                        <pic:cNvPr id="6" name="" hidden="0"/>
+                        <pic:cNvPr id="678277005" name="" hidden="0"/>
                         <pic:cNvPicPr>
                           <a:picLocks noChangeAspect="1"/>
                         </pic:cNvPicPr>
@@ -1948,17 +1916,17 @@
           <mc:Choice Requires="wpg">
             <w:drawing>
               <wp:inline xmlns:wp="http://schemas.openxmlformats.org/drawingml/2006/wordprocessingDrawing" distT="0" distB="0" distL="0" distR="0">
-                <wp:extent cx="6120130" cy="2479708"/>
+                <wp:extent cx="5143500" cy="4095750"/>
                 <wp:effectExtent l="0" t="0" r="0" b="0"/>
-                <wp:docPr id="4" name="" hidden="false"/>
+                <wp:docPr id="4" name="" hidden="0"/>
                 <wp:cNvGraphicFramePr>
-                  <a:graphicFrameLocks xmlns:a="http://schemas.openxmlformats.org/drawingml/2006/main" noChangeAspect="true"/>
+                  <a:graphicFrameLocks xmlns:a="http://schemas.openxmlformats.org/drawingml/2006/main" noChangeAspect="1"/>
                 </wp:cNvGraphicFramePr>
                 <a:graphic xmlns:a="http://schemas.openxmlformats.org/drawingml/2006/main">
                   <a:graphicData uri="http://schemas.openxmlformats.org/drawingml/2006/picture">
                     <pic:pic xmlns:pic="http://schemas.openxmlformats.org/drawingml/2006/picture">
                       <pic:nvPicPr>
-                        <pic:cNvPr id="7" name="" hidden="0"/>
+                        <pic:cNvPr id="1648368471" name="" hidden="0"/>
                         <pic:cNvPicPr>
                           <a:picLocks noChangeAspect="1"/>
                         </pic:cNvPicPr>
@@ -1971,7 +1939,7 @@
                       <pic:spPr bwMode="auto">
                         <a:xfrm>
                           <a:off x="0" y="0"/>
-                          <a:ext cx="6120129" cy="2479707"/>
+                          <a:ext cx="5143500" cy="4095749"/>
                         </a:xfrm>
                         <a:prstGeom prst="rect">
                           <a:avLst/>
@@ -2001,7 +1969,7 @@
                   <v:f eqn="sum @10 21600 0"/>
                 </v:formulas>
               </v:shapetype>
-              <v:shape id="_x0000_i3" o:spid="_x0000_s3" type="#_x0000_t75" style="mso-wrap-distance-left:0.0pt;mso-wrap-distance-top:0.0pt;mso-wrap-distance-right:0.0pt;mso-wrap-distance-bottom:0.0pt;width:481.9pt;height:195.3pt;" stroked="false">
+              <v:shape id="_x0000_i3" o:spid="_x0000_s3" type="#_x0000_t75" style="mso-wrap-distance-left:0.0pt;mso-wrap-distance-top:0.0pt;mso-wrap-distance-right:0.0pt;mso-wrap-distance-bottom:0.0pt;width:405.0pt;height:322.5pt;" stroked="false">
                 <v:path textboxrect="0,0,0,0"/>
                 <v:imagedata r:id="rId12" o:title=""/>
               </v:shape>
@@ -2097,21 +2065,30 @@
           <w:u w:val="none"/>
           <w:lang w:val="ru-RU"/>
         </w:rPr>
+      </w:r>
+      <w:r>
+        <w:rPr>
+          <w:rFonts w:ascii="Noto Serif" w:hAnsi="Noto Serif" w:cs="Noto Serif" w:eastAsia="Noto Serif"/>
+          <w:sz w:val="28"/>
+          <w:highlight w:val="none"/>
+          <w:u w:val="none"/>
+          <w:lang w:val="ru-RU"/>
+        </w:rPr>
         <mc:AlternateContent>
           <mc:Choice Requires="wpg">
             <w:drawing>
               <wp:inline xmlns:wp="http://schemas.openxmlformats.org/drawingml/2006/wordprocessingDrawing" distT="0" distB="0" distL="0" distR="0">
-                <wp:extent cx="6120130" cy="2928578"/>
+                <wp:extent cx="6120130" cy="2809044"/>
                 <wp:effectExtent l="0" t="0" r="0" b="0"/>
-                <wp:docPr id="5" name="" hidden="false"/>
+                <wp:docPr id="5" name="" hidden="0"/>
                 <wp:cNvGraphicFramePr>
-                  <a:graphicFrameLocks xmlns:a="http://schemas.openxmlformats.org/drawingml/2006/main" noChangeAspect="true"/>
+                  <a:graphicFrameLocks xmlns:a="http://schemas.openxmlformats.org/drawingml/2006/main" noChangeAspect="1"/>
                 </wp:cNvGraphicFramePr>
                 <a:graphic xmlns:a="http://schemas.openxmlformats.org/drawingml/2006/main">
                   <a:graphicData uri="http://schemas.openxmlformats.org/drawingml/2006/picture">
                     <pic:pic xmlns:pic="http://schemas.openxmlformats.org/drawingml/2006/picture">
                       <pic:nvPicPr>
-                        <pic:cNvPr id="8" name="" hidden="0"/>
+                        <pic:cNvPr id="299339747" name="" hidden="0"/>
                         <pic:cNvPicPr>
                           <a:picLocks noChangeAspect="1"/>
                         </pic:cNvPicPr>
@@ -2124,7 +2101,7 @@
                       <pic:spPr bwMode="auto">
                         <a:xfrm>
                           <a:off x="0" y="0"/>
-                          <a:ext cx="6120129" cy="2928577"/>
+                          <a:ext cx="6120129" cy="2809044"/>
                         </a:xfrm>
                         <a:prstGeom prst="rect">
                           <a:avLst/>
@@ -2154,7 +2131,7 @@
                   <v:f eqn="sum @10 21600 0"/>
                 </v:formulas>
               </v:shapetype>
-              <v:shape id="_x0000_i4" o:spid="_x0000_s4" type="#_x0000_t75" style="mso-wrap-distance-left:0.0pt;mso-wrap-distance-top:0.0pt;mso-wrap-distance-right:0.0pt;mso-wrap-distance-bottom:0.0pt;width:481.9pt;height:230.6pt;" stroked="false">
+              <v:shape id="_x0000_i4" o:spid="_x0000_s4" type="#_x0000_t75" style="mso-wrap-distance-left:0.0pt;mso-wrap-distance-top:0.0pt;mso-wrap-distance-right:0.0pt;mso-wrap-distance-bottom:0.0pt;width:481.9pt;height:221.2pt;" stroked="false">
                 <v:path textboxrect="0,0,0,0"/>
                 <v:imagedata r:id="rId13" o:title=""/>
               </v:shape>
@@ -2162,6 +2139,16 @@
           </mc:Fallback>
         </mc:AlternateContent>
       </w:r>
+      <w:r/>
+      <w:r>
+        <w:rPr>
+          <w:rFonts w:ascii="Noto Serif" w:hAnsi="Noto Serif" w:cs="Noto Serif" w:eastAsia="Noto Serif"/>
+          <w:sz w:val="28"/>
+          <w:highlight w:val="none"/>
+          <w:u w:val="none"/>
+          <w:lang w:val="ru-RU"/>
+        </w:rPr>
+      </w:r>
       <w:r>
         <w:rPr>
           <w:rFonts w:ascii="Noto Serif" w:hAnsi="Noto Serif" w:cs="Noto Serif" w:eastAsia="Noto Serif"/>
@@ -2202,6 +2189,16 @@
           <w:u w:val="none"/>
           <w:lang w:val="ru-RU"/>
         </w:rPr>
+        <w:t xml:space="preserve">Результат работы программы:</w:t>
+      </w:r>
+      <w:r>
+        <w:rPr>
+          <w:rFonts w:ascii="Noto Serif" w:hAnsi="Noto Serif" w:cs="Noto Serif" w:eastAsia="Noto Serif"/>
+          <w:sz w:val="28"/>
+          <w:highlight w:val="none"/>
+          <w:u w:val="none"/>
+          <w:lang w:val="ru-RU"/>
+        </w:rPr>
       </w:r>
       <w:r/>
     </w:p>
@@ -2234,54 +2231,21 @@
           <w:u w:val="none"/>
           <w:lang w:val="ru-RU"/>
         </w:rPr>
-        <w:t xml:space="preserve">Результат работы программы:</w:t>
-      </w:r>
-      <w:r>
-        <w:rPr>
-          <w:rFonts w:ascii="Noto Serif" w:hAnsi="Noto Serif" w:cs="Noto Serif" w:eastAsia="Noto Serif"/>
-          <w:sz w:val="28"/>
-          <w:highlight w:val="none"/>
-          <w:u w:val="none"/>
-          <w:lang w:val="ru-RU"/>
-        </w:rPr>
-      </w:r>
-      <w:r/>
-    </w:p>
-    <w:p>
-      <w:pPr>
-        <w:jc w:val="left"/>
-        <w:spacing w:lineRule="auto" w:line="240"/>
-        <w:rPr>
-          <w:rFonts w:ascii="Noto Serif" w:hAnsi="Noto Serif" w:cs="Noto Serif" w:eastAsia="Noto Serif"/>
-          <w:sz w:val="28"/>
-          <w:highlight w:val="none"/>
-          <w:u w:val="none"/>
-          <w:lang w:val="ru-RU"/>
-        </w:rPr>
-      </w:pPr>
-      <w:r>
-        <w:rPr>
-          <w:rFonts w:ascii="Noto Serif" w:hAnsi="Noto Serif" w:cs="Noto Serif" w:eastAsia="Noto Serif"/>
-          <w:sz w:val="28"/>
-          <w:highlight w:val="none"/>
-          <w:u w:val="none"/>
-          <w:lang w:val="ru-RU"/>
-        </w:rPr>
         <mc:AlternateContent>
           <mc:Choice Requires="wpg">
             <w:drawing>
               <wp:inline xmlns:wp="http://schemas.openxmlformats.org/drawingml/2006/wordprocessingDrawing" distT="0" distB="0" distL="0" distR="0">
                 <wp:extent cx="6120130" cy="2677557"/>
                 <wp:effectExtent l="0" t="0" r="0" b="0"/>
-                <wp:docPr id="6" name="" hidden="false"/>
+                <wp:docPr id="6" name="" hidden="0"/>
                 <wp:cNvGraphicFramePr>
-                  <a:graphicFrameLocks xmlns:a="http://schemas.openxmlformats.org/drawingml/2006/main" noChangeAspect="true"/>
+                  <a:graphicFrameLocks xmlns:a="http://schemas.openxmlformats.org/drawingml/2006/main" noChangeAspect="1"/>
                 </wp:cNvGraphicFramePr>
                 <a:graphic xmlns:a="http://schemas.openxmlformats.org/drawingml/2006/main">
                   <a:graphicData uri="http://schemas.openxmlformats.org/drawingml/2006/picture">
                     <pic:pic xmlns:pic="http://schemas.openxmlformats.org/drawingml/2006/picture">
                       <pic:nvPicPr>
-                        <pic:cNvPr id="9" name="" hidden="0"/>
+                        <pic:cNvPr id="1054009830" name="" hidden="0"/>
                         <pic:cNvPicPr>
                           <a:picLocks noChangeAspect="1"/>
                         </pic:cNvPicPr>
@@ -2331,15 +2295,6 @@
             </w:pict>
           </mc:Fallback>
         </mc:AlternateContent>
-      </w:r>
-      <w:r>
-        <w:rPr>
-          <w:rFonts w:ascii="Noto Serif" w:hAnsi="Noto Serif" w:cs="Noto Serif" w:eastAsia="Noto Serif"/>
-          <w:sz w:val="28"/>
-          <w:highlight w:val="none"/>
-          <w:u w:val="none"/>
-          <w:lang w:val="ru-RU"/>
-        </w:rPr>
       </w:r>
       <w:r/>
     </w:p>
@@ -2637,12 +2592,12 @@
     </w:tblPr>
     <w:tblStylePr w:type="band1Horz">
       <w:tcPr>
-        <w:shd w:val="clear" w:color="FFFFFF" w:themeColor="text1" w:themeTint="0D"/>
+        <w:shd w:val="clear" w:color="FFFFFF" w:themeFill="text1" w:themeFillTint="0D" w:themeColor="text1" w:themeTint="0D"/>
       </w:tcPr>
     </w:tblStylePr>
     <w:tblStylePr w:type="band1Vert">
       <w:tcPr>
-        <w:shd w:val="clear" w:color="FFFFFF" w:themeColor="text1" w:themeTint="0D"/>
+        <w:shd w:val="clear" w:color="FFFFFF" w:themeFill="text1" w:themeFillTint="0D" w:themeColor="text1" w:themeTint="0D"/>
       </w:tcPr>
     </w:tblStylePr>
     <w:tblStylePr w:type="firstCol">
@@ -2780,7 +2735,7 @@
         <w:sz w:val="22"/>
       </w:rPr>
       <w:tcPr>
-        <w:shd w:val="clear" w:color="FFFFFF" w:themeColor="text1" w:themeTint="0D"/>
+        <w:shd w:val="clear" w:color="FFFFFF" w:themeFill="text1" w:themeFillTint="0D" w:themeColor="text1" w:themeTint="0D"/>
       </w:tcPr>
     </w:tblStylePr>
     <w:tblStylePr w:type="band1Vert">
@@ -2790,7 +2745,7 @@
         <w:sz w:val="22"/>
       </w:rPr>
       <w:tcPr>
-        <w:shd w:val="clear" w:color="FFFFFF" w:themeColor="text1" w:themeTint="0D"/>
+        <w:shd w:val="clear" w:color="FFFFFF" w:themeFill="text1" w:themeFillTint="0D" w:themeColor="text1" w:themeTint="0D"/>
       </w:tcPr>
     </w:tblStylePr>
     <w:tblStylePr w:type="firstCol">
@@ -2856,7 +2811,7 @@
         <w:sz w:val="22"/>
       </w:rPr>
       <w:tcPr>
-        <w:shd w:val="clear" w:color="FFFFFF" w:themeColor="text1" w:themeTint="0D"/>
+        <w:shd w:val="clear" w:color="FFFFFF" w:themeFill="text1" w:themeFillTint="0D" w:themeColor="text1" w:themeTint="0D"/>
       </w:tcPr>
     </w:tblStylePr>
     <w:tblStylePr w:type="band1Vert">
@@ -2866,7 +2821,7 @@
         <w:sz w:val="22"/>
       </w:rPr>
       <w:tcPr>
-        <w:shd w:val="clear" w:color="FFFFFF" w:themeColor="text1" w:themeTint="0D"/>
+        <w:shd w:val="clear" w:color="FFFFFF" w:themeFill="text1" w:themeFillTint="0D" w:themeColor="text1" w:themeTint="0D"/>
       </w:tcPr>
     </w:tblStylePr>
     <w:tblStylePr w:type="firstCol">
@@ -2912,7 +2867,7 @@
         <w:sz w:val="22"/>
       </w:rPr>
       <w:tcPr>
-        <w:shd w:val="clear" w:color="FFFFFF" w:themeColor="text1" w:themeTint="0D"/>
+        <w:shd w:val="clear" w:color="FFFFFF" w:themeFill="text1" w:themeFillTint="0D" w:themeColor="text1" w:themeTint="0D"/>
       </w:tcPr>
     </w:tblStylePr>
     <w:tblStylePr w:type="band1Vert">
@@ -2922,7 +2877,7 @@
         <w:sz w:val="22"/>
       </w:rPr>
       <w:tcPr>
-        <w:shd w:val="clear" w:color="FFFFFF" w:themeColor="text1" w:themeTint="0D"/>
+        <w:shd w:val="clear" w:color="FFFFFF" w:themeFill="text1" w:themeFillTint="0D" w:themeColor="text1" w:themeTint="0D"/>
       </w:tcPr>
     </w:tblStylePr>
     <w:tblStylePr w:type="firstCol">
@@ -3452,7 +3407,7 @@
         <w:sz w:val="22"/>
       </w:rPr>
       <w:tcPr>
-        <w:shd w:val="clear" w:color="FFFFFF" w:themeColor="text1" w:themeTint="34"/>
+        <w:shd w:val="clear" w:color="FFFFFF" w:themeFill="text1" w:themeFillTint="34" w:themeColor="text1" w:themeTint="34"/>
       </w:tcPr>
     </w:tblStylePr>
     <w:tblStylePr w:type="band1Vert">
@@ -3462,7 +3417,7 @@
         <w:sz w:val="22"/>
       </w:rPr>
       <w:tcPr>
-        <w:shd w:val="clear" w:color="FFFFFF" w:themeColor="text1" w:themeTint="34"/>
+        <w:shd w:val="clear" w:color="FFFFFF" w:themeFill="text1" w:themeFillTint="34" w:themeColor="text1" w:themeTint="34"/>
       </w:tcPr>
     </w:tblStylePr>
     <w:tblStylePr w:type="firstCol">
@@ -3531,7 +3486,7 @@
         <w:sz w:val="22"/>
       </w:rPr>
       <w:tcPr>
-        <w:shd w:val="clear" w:color="FFFFFF" w:themeColor="accent1" w:themeTint="34"/>
+        <w:shd w:val="clear" w:color="FFFFFF" w:themeFill="accent1" w:themeFillTint="34" w:themeColor="accent1" w:themeTint="34"/>
       </w:tcPr>
     </w:tblStylePr>
     <w:tblStylePr w:type="band1Vert">
@@ -3541,7 +3496,7 @@
         <w:sz w:val="22"/>
       </w:rPr>
       <w:tcPr>
-        <w:shd w:val="clear" w:color="FFFFFF" w:themeColor="accent1" w:themeTint="34"/>
+        <w:shd w:val="clear" w:color="FFFFFF" w:themeFill="accent1" w:themeFillTint="34" w:themeColor="accent1" w:themeTint="34"/>
       </w:tcPr>
     </w:tblStylePr>
     <w:tblStylePr w:type="firstCol">
@@ -3610,7 +3565,7 @@
         <w:sz w:val="22"/>
       </w:rPr>
       <w:tcPr>
-        <w:shd w:val="clear" w:color="FFFFFF" w:themeColor="accent2" w:themeTint="32"/>
+        <w:shd w:val="clear" w:color="FFFFFF" w:themeFill="accent2" w:themeFillTint="32" w:themeColor="accent2" w:themeTint="32"/>
       </w:tcPr>
     </w:tblStylePr>
     <w:tblStylePr w:type="band1Vert">
@@ -3620,7 +3575,7 @@
         <w:sz w:val="22"/>
       </w:rPr>
       <w:tcPr>
-        <w:shd w:val="clear" w:color="FFFFFF" w:themeColor="accent2" w:themeTint="32"/>
+        <w:shd w:val="clear" w:color="FFFFFF" w:themeFill="accent2" w:themeFillTint="32" w:themeColor="accent2" w:themeTint="32"/>
       </w:tcPr>
     </w:tblStylePr>
     <w:tblStylePr w:type="firstCol">
@@ -3689,7 +3644,7 @@
         <w:sz w:val="22"/>
       </w:rPr>
       <w:tcPr>
-        <w:shd w:val="clear" w:color="FFFFFF" w:themeColor="accent3" w:themeTint="34"/>
+        <w:shd w:val="clear" w:color="FFFFFF" w:themeFill="accent3" w:themeFillTint="34" w:themeColor="accent3" w:themeTint="34"/>
       </w:tcPr>
     </w:tblStylePr>
     <w:tblStylePr w:type="band1Vert">
@@ -3699,7 +3654,7 @@
         <w:sz w:val="22"/>
       </w:rPr>
       <w:tcPr>
-        <w:shd w:val="clear" w:color="FFFFFF" w:themeColor="accent3" w:themeTint="34"/>
+        <w:shd w:val="clear" w:color="FFFFFF" w:themeFill="accent3" w:themeFillTint="34" w:themeColor="accent3" w:themeTint="34"/>
       </w:tcPr>
     </w:tblStylePr>
     <w:tblStylePr w:type="firstCol">
@@ -3768,7 +3723,7 @@
         <w:sz w:val="22"/>
       </w:rPr>
       <w:tcPr>
-        <w:shd w:val="clear" w:color="FFFFFF" w:themeColor="accent4" w:themeTint="34"/>
+        <w:shd w:val="clear" w:color="FFFFFF" w:themeFill="accent4" w:themeFillTint="34" w:themeColor="accent4" w:themeTint="34"/>
       </w:tcPr>
     </w:tblStylePr>
     <w:tblStylePr w:type="band1Vert">
@@ -3778,7 +3733,7 @@
         <w:sz w:val="22"/>
       </w:rPr>
       <w:tcPr>
-        <w:shd w:val="clear" w:color="FFFFFF" w:themeColor="accent4" w:themeTint="34"/>
+        <w:shd w:val="clear" w:color="FFFFFF" w:themeFill="accent4" w:themeFillTint="34" w:themeColor="accent4" w:themeTint="34"/>
       </w:tcPr>
     </w:tblStylePr>
     <w:tblStylePr w:type="firstCol">
@@ -3847,7 +3802,7 @@
         <w:sz w:val="22"/>
       </w:rPr>
       <w:tcPr>
-        <w:shd w:val="clear" w:color="FFFFFF" w:themeColor="accent5" w:themeTint="34"/>
+        <w:shd w:val="clear" w:color="FFFFFF" w:themeFill="accent5" w:themeFillTint="34" w:themeColor="accent5" w:themeTint="34"/>
       </w:tcPr>
     </w:tblStylePr>
     <w:tblStylePr w:type="band1Vert">
@@ -3857,7 +3812,7 @@
         <w:sz w:val="22"/>
       </w:rPr>
       <w:tcPr>
-        <w:shd w:val="clear" w:color="FFFFFF" w:themeColor="accent5" w:themeTint="34"/>
+        <w:shd w:val="clear" w:color="FFFFFF" w:themeFill="accent5" w:themeFillTint="34" w:themeColor="accent5" w:themeTint="34"/>
       </w:tcPr>
     </w:tblStylePr>
     <w:tblStylePr w:type="firstCol">
@@ -3926,7 +3881,7 @@
         <w:sz w:val="22"/>
       </w:rPr>
       <w:tcPr>
-        <w:shd w:val="clear" w:color="FFFFFF" w:themeColor="accent6" w:themeTint="34"/>
+        <w:shd w:val="clear" w:color="FFFFFF" w:themeFill="accent6" w:themeFillTint="34" w:themeColor="accent6" w:themeTint="34"/>
       </w:tcPr>
     </w:tblStylePr>
     <w:tblStylePr w:type="band1Vert">
@@ -3936,7 +3891,7 @@
         <w:sz w:val="22"/>
       </w:rPr>
       <w:tcPr>
-        <w:shd w:val="clear" w:color="FFFFFF" w:themeColor="accent6" w:themeTint="34"/>
+        <w:shd w:val="clear" w:color="FFFFFF" w:themeFill="accent6" w:themeFillTint="34" w:themeColor="accent6" w:themeTint="34"/>
       </w:tcPr>
     </w:tblStylePr>
     <w:tblStylePr w:type="firstCol">
@@ -4005,7 +3960,7 @@
         <w:sz w:val="22"/>
       </w:rPr>
       <w:tcPr>
-        <w:shd w:val="clear" w:color="FFFFFF" w:themeColor="text1" w:themeTint="34"/>
+        <w:shd w:val="clear" w:color="FFFFFF" w:themeFill="text1" w:themeFillTint="34" w:themeColor="text1" w:themeTint="34"/>
       </w:tcPr>
     </w:tblStylePr>
     <w:tblStylePr w:type="band1Vert">
@@ -4015,7 +3970,7 @@
         <w:sz w:val="22"/>
       </w:rPr>
       <w:tcPr>
-        <w:shd w:val="clear" w:color="FFFFFF" w:themeColor="text1" w:themeTint="34"/>
+        <w:shd w:val="clear" w:color="FFFFFF" w:themeFill="text1" w:themeFillTint="34" w:themeColor="text1" w:themeTint="34"/>
       </w:tcPr>
     </w:tblStylePr>
     <w:tblStylePr w:type="firstCol">
@@ -4105,7 +4060,7 @@
         <w:sz w:val="22"/>
       </w:rPr>
       <w:tcPr>
-        <w:shd w:val="clear" w:color="FFFFFF" w:themeColor="accent1" w:themeTint="34"/>
+        <w:shd w:val="clear" w:color="FFFFFF" w:themeFill="accent1" w:themeFillTint="34" w:themeColor="accent1" w:themeTint="34"/>
       </w:tcPr>
     </w:tblStylePr>
     <w:tblStylePr w:type="band1Vert">
@@ -4115,7 +4070,7 @@
         <w:sz w:val="22"/>
       </w:rPr>
       <w:tcPr>
-        <w:shd w:val="clear" w:color="FFFFFF" w:themeColor="accent1" w:themeTint="34"/>
+        <w:shd w:val="clear" w:color="FFFFFF" w:themeFill="accent1" w:themeFillTint="34" w:themeColor="accent1" w:themeTint="34"/>
       </w:tcPr>
     </w:tblStylePr>
     <w:tblStylePr w:type="firstCol">
@@ -4205,7 +4160,7 @@
         <w:sz w:val="22"/>
       </w:rPr>
       <w:tcPr>
-        <w:shd w:val="clear" w:color="FFFFFF" w:themeColor="accent2" w:themeTint="32"/>
+        <w:shd w:val="clear" w:color="FFFFFF" w:themeFill="accent2" w:themeFillTint="32" w:themeColor="accent2" w:themeTint="32"/>
       </w:tcPr>
     </w:tblStylePr>
     <w:tblStylePr w:type="band1Vert">
@@ -4215,7 +4170,7 @@
         <w:sz w:val="22"/>
       </w:rPr>
       <w:tcPr>
-        <w:shd w:val="clear" w:color="FFFFFF" w:themeColor="accent2" w:themeTint="32"/>
+        <w:shd w:val="clear" w:color="FFFFFF" w:themeFill="accent2" w:themeFillTint="32" w:themeColor="accent2" w:themeTint="32"/>
       </w:tcPr>
     </w:tblStylePr>
     <w:tblStylePr w:type="firstCol">
@@ -4305,7 +4260,7 @@
         <w:sz w:val="22"/>
       </w:rPr>
       <w:tcPr>
-        <w:shd w:val="clear" w:color="FFFFFF" w:themeColor="accent3" w:themeTint="34"/>
+        <w:shd w:val="clear" w:color="FFFFFF" w:themeFill="accent3" w:themeFillTint="34" w:themeColor="accent3" w:themeTint="34"/>
       </w:tcPr>
     </w:tblStylePr>
     <w:tblStylePr w:type="band1Vert">
@@ -4315,7 +4270,7 @@
         <w:sz w:val="22"/>
       </w:rPr>
       <w:tcPr>
-        <w:shd w:val="clear" w:color="FFFFFF" w:themeColor="accent3" w:themeTint="34"/>
+        <w:shd w:val="clear" w:color="FFFFFF" w:themeFill="accent3" w:themeFillTint="34" w:themeColor="accent3" w:themeTint="34"/>
       </w:tcPr>
     </w:tblStylePr>
     <w:tblStylePr w:type="firstCol">
@@ -4405,7 +4360,7 @@
         <w:sz w:val="22"/>
       </w:rPr>
       <w:tcPr>
-        <w:shd w:val="clear" w:color="FFFFFF" w:themeColor="accent4" w:themeTint="34"/>
+        <w:shd w:val="clear" w:color="FFFFFF" w:themeFill="accent4" w:themeFillTint="34" w:themeColor="accent4" w:themeTint="34"/>
       </w:tcPr>
     </w:tblStylePr>
     <w:tblStylePr w:type="band1Vert">
@@ -4415,7 +4370,7 @@
         <w:sz w:val="22"/>
       </w:rPr>
       <w:tcPr>
-        <w:shd w:val="clear" w:color="FFFFFF" w:themeColor="accent4" w:themeTint="34"/>
+        <w:shd w:val="clear" w:color="FFFFFF" w:themeFill="accent4" w:themeFillTint="34" w:themeColor="accent4" w:themeTint="34"/>
       </w:tcPr>
     </w:tblStylePr>
     <w:tblStylePr w:type="firstCol">
@@ -4505,7 +4460,7 @@
         <w:sz w:val="22"/>
       </w:rPr>
       <w:tcPr>
-        <w:shd w:val="clear" w:color="FFFFFF" w:themeColor="accent5" w:themeTint="34"/>
+        <w:shd w:val="clear" w:color="FFFFFF" w:themeFill="accent5" w:themeFillTint="34" w:themeColor="accent5" w:themeTint="34"/>
       </w:tcPr>
     </w:tblStylePr>
     <w:tblStylePr w:type="band1Vert">
@@ -4515,7 +4470,7 @@
         <w:sz w:val="22"/>
       </w:rPr>
       <w:tcPr>
-        <w:shd w:val="clear" w:color="FFFFFF" w:themeColor="accent5" w:themeTint="34"/>
+        <w:shd w:val="clear" w:color="FFFFFF" w:themeFill="accent5" w:themeFillTint="34" w:themeColor="accent5" w:themeTint="34"/>
       </w:tcPr>
     </w:tblStylePr>
     <w:tblStylePr w:type="firstCol">
@@ -4605,7 +4560,7 @@
         <w:sz w:val="22"/>
       </w:rPr>
       <w:tcPr>
-        <w:shd w:val="clear" w:color="FFFFFF" w:themeColor="accent6" w:themeTint="34"/>
+        <w:shd w:val="clear" w:color="FFFFFF" w:themeFill="accent6" w:themeFillTint="34" w:themeColor="accent6" w:themeTint="34"/>
       </w:tcPr>
     </w:tblStylePr>
     <w:tblStylePr w:type="band1Vert">
@@ -4615,7 +4570,7 @@
         <w:sz w:val="22"/>
       </w:rPr>
       <w:tcPr>
-        <w:shd w:val="clear" w:color="FFFFFF" w:themeColor="accent6" w:themeTint="34"/>
+        <w:shd w:val="clear" w:color="FFFFFF" w:themeFill="accent6" w:themeFillTint="34" w:themeColor="accent6" w:themeTint="34"/>
       </w:tcPr>
     </w:tblStylePr>
     <w:tblStylePr w:type="firstCol">
@@ -4708,7 +4663,7 @@
         <w:sz w:val="22"/>
       </w:rPr>
       <w:tcPr>
-        <w:shd w:val="clear" w:color="FFFFFF" w:themeColor="text1" w:themeTint="34"/>
+        <w:shd w:val="clear" w:color="FFFFFF" w:themeFill="text1" w:themeFillTint="34" w:themeColor="text1" w:themeTint="34"/>
       </w:tcPr>
     </w:tblStylePr>
     <w:tblStylePr w:type="band1Vert">
@@ -4718,7 +4673,7 @@
         <w:sz w:val="22"/>
       </w:rPr>
       <w:tcPr>
-        <w:shd w:val="clear" w:color="FFFFFF" w:themeColor="text1" w:themeTint="34"/>
+        <w:shd w:val="clear" w:color="FFFFFF" w:themeFill="text1" w:themeFillTint="34" w:themeColor="text1" w:themeTint="34"/>
       </w:tcPr>
     </w:tblStylePr>
     <w:tblStylePr w:type="firstCol">
@@ -4735,7 +4690,7 @@
         <w:sz w:val="22"/>
       </w:rPr>
       <w:tcPr>
-        <w:shd w:val="clear" w:color="FFFFFF" w:themeColor="text1"/>
+        <w:shd w:val="clear" w:color="FFFFFF" w:themeFill="text1" w:themeColor="text1"/>
         <w:tcBorders>
           <w:left w:val="single" w:color="000000" w:sz="4" w:space="0" w:themeColor="text1"/>
           <w:top w:val="single" w:color="000000" w:sz="4" w:space="0" w:themeColor="text1"/>
@@ -4788,7 +4743,7 @@
         <w:sz w:val="22"/>
       </w:rPr>
       <w:tcPr>
-        <w:shd w:val="clear" w:color="FFFFFF" w:themeColor="accent1" w:themeTint="32"/>
+        <w:shd w:val="clear" w:color="FFFFFF" w:themeFill="accent1" w:themeFillTint="32" w:themeColor="accent1" w:themeTint="32"/>
       </w:tcPr>
     </w:tblStylePr>
     <w:tblStylePr w:type="band1Vert">
@@ -4798,7 +4753,7 @@
         <w:sz w:val="22"/>
       </w:rPr>
       <w:tcPr>
-        <w:shd w:val="clear" w:color="FFFFFF" w:themeColor="accent1" w:themeTint="32"/>
+        <w:shd w:val="clear" w:color="FFFFFF" w:themeFill="accent1" w:themeFillTint="32" w:themeColor="accent1" w:themeTint="32"/>
       </w:tcPr>
     </w:tblStylePr>
     <w:tblStylePr w:type="firstCol">
@@ -4815,7 +4770,7 @@
         <w:sz w:val="22"/>
       </w:rPr>
       <w:tcPr>
-        <w:shd w:val="clear" w:color="FFFFFF" w:themeColor="accent1" w:themeTint="EA"/>
+        <w:shd w:val="clear" w:color="FFFFFF" w:themeFill="accent1" w:themeFillTint="EA" w:themeColor="accent1" w:themeTint="EA"/>
         <w:tcBorders>
           <w:left w:val="single" w:color="000000" w:sz="4" w:space="0" w:themeColor="accent1" w:themeTint="EA"/>
           <w:top w:val="single" w:color="000000" w:sz="4" w:space="0" w:themeColor="accent1" w:themeTint="EA"/>
@@ -4868,7 +4823,7 @@
         <w:sz w:val="22"/>
       </w:rPr>
       <w:tcPr>
-        <w:shd w:val="clear" w:color="FFFFFF" w:themeColor="accent2" w:themeTint="32"/>
+        <w:shd w:val="clear" w:color="FFFFFF" w:themeFill="accent2" w:themeFillTint="32" w:themeColor="accent2" w:themeTint="32"/>
       </w:tcPr>
     </w:tblStylePr>
     <w:tblStylePr w:type="band1Vert">
@@ -4878,7 +4833,7 @@
         <w:sz w:val="22"/>
       </w:rPr>
       <w:tcPr>
-        <w:shd w:val="clear" w:color="FFFFFF" w:themeColor="accent2" w:themeTint="32"/>
+        <w:shd w:val="clear" w:color="FFFFFF" w:themeFill="accent2" w:themeFillTint="32" w:themeColor="accent2" w:themeTint="32"/>
       </w:tcPr>
     </w:tblStylePr>
     <w:tblStylePr w:type="firstCol">
@@ -4895,7 +4850,7 @@
         <w:sz w:val="22"/>
       </w:rPr>
       <w:tcPr>
-        <w:shd w:val="clear" w:color="FFFFFF" w:themeColor="accent2" w:themeTint="97"/>
+        <w:shd w:val="clear" w:color="FFFFFF" w:themeFill="accent2" w:themeFillTint="97" w:themeColor="accent2" w:themeTint="97"/>
         <w:tcBorders>
           <w:left w:val="single" w:color="000000" w:sz="4" w:space="0" w:themeColor="accent2" w:themeTint="97"/>
           <w:top w:val="single" w:color="000000" w:sz="4" w:space="0" w:themeColor="accent2" w:themeTint="97"/>
@@ -4948,7 +4903,7 @@
         <w:sz w:val="22"/>
       </w:rPr>
       <w:tcPr>
-        <w:shd w:val="clear" w:color="FFFFFF" w:themeColor="accent3" w:themeTint="34"/>
+        <w:shd w:val="clear" w:color="FFFFFF" w:themeFill="accent3" w:themeFillTint="34" w:themeColor="accent3" w:themeTint="34"/>
       </w:tcPr>
     </w:tblStylePr>
     <w:tblStylePr w:type="band1Vert">
@@ -4958,7 +4913,7 @@
         <w:sz w:val="22"/>
       </w:rPr>
       <w:tcPr>
-        <w:shd w:val="clear" w:color="FFFFFF" w:themeColor="accent3" w:themeTint="34"/>
+        <w:shd w:val="clear" w:color="FFFFFF" w:themeFill="accent3" w:themeFillTint="34" w:themeColor="accent3" w:themeTint="34"/>
       </w:tcPr>
     </w:tblStylePr>
     <w:tblStylePr w:type="firstCol">
@@ -4975,7 +4930,7 @@
         <w:sz w:val="22"/>
       </w:rPr>
       <w:tcPr>
-        <w:shd w:val="clear" w:color="FFFFFF" w:themeColor="accent3" w:themeTint="FE"/>
+        <w:shd w:val="clear" w:color="FFFFFF" w:themeFill="accent3" w:themeFillTint="FE" w:themeColor="accent3" w:themeTint="FE"/>
         <w:tcBorders>
           <w:left w:val="single" w:color="000000" w:sz="4" w:space="0" w:themeColor="accent3" w:themeTint="FE"/>
           <w:top w:val="single" w:color="000000" w:sz="4" w:space="0" w:themeColor="accent3" w:themeTint="FE"/>
@@ -5028,7 +4983,7 @@
         <w:sz w:val="22"/>
       </w:rPr>
       <w:tcPr>
-        <w:shd w:val="clear" w:color="FFFFFF" w:themeColor="accent4" w:themeTint="34"/>
+        <w:shd w:val="clear" w:color="FFFFFF" w:themeFill="accent4" w:themeFillTint="34" w:themeColor="accent4" w:themeTint="34"/>
       </w:tcPr>
     </w:tblStylePr>
     <w:tblStylePr w:type="band1Vert">
@@ -5038,7 +4993,7 @@
         <w:sz w:val="22"/>
       </w:rPr>
       <w:tcPr>
-        <w:shd w:val="clear" w:color="FFFFFF" w:themeColor="accent4" w:themeTint="34"/>
+        <w:shd w:val="clear" w:color="FFFFFF" w:themeFill="accent4" w:themeFillTint="34" w:themeColor="accent4" w:themeTint="34"/>
       </w:tcPr>
     </w:tblStylePr>
     <w:tblStylePr w:type="firstCol">
@@ -5055,7 +5010,7 @@
         <w:sz w:val="22"/>
       </w:rPr>
       <w:tcPr>
-        <w:shd w:val="clear" w:color="FFFFFF" w:themeColor="accent4" w:themeTint="9A"/>
+        <w:shd w:val="clear" w:color="FFFFFF" w:themeFill="accent4" w:themeFillTint="9A" w:themeColor="accent4" w:themeTint="9A"/>
         <w:tcBorders>
           <w:left w:val="single" w:color="000000" w:sz="4" w:space="0" w:themeColor="accent4" w:themeTint="9A"/>
           <w:top w:val="single" w:color="000000" w:sz="4" w:space="0" w:themeColor="accent4" w:themeTint="9A"/>
@@ -5108,7 +5063,7 @@
         <w:sz w:val="22"/>
       </w:rPr>
       <w:tcPr>
-        <w:shd w:val="clear" w:color="FFFFFF" w:themeColor="accent5" w:themeTint="34"/>
+        <w:shd w:val="clear" w:color="FFFFFF" w:themeFill="accent5" w:themeFillTint="34" w:themeColor="accent5" w:themeTint="34"/>
       </w:tcPr>
     </w:tblStylePr>
     <w:tblStylePr w:type="band1Vert">
@@ -5118,7 +5073,7 @@
         <w:sz w:val="22"/>
       </w:rPr>
       <w:tcPr>
-        <w:shd w:val="clear" w:color="FFFFFF" w:themeColor="accent5" w:themeTint="34"/>
+        <w:shd w:val="clear" w:color="FFFFFF" w:themeFill="accent5" w:themeFillTint="34" w:themeColor="accent5" w:themeTint="34"/>
       </w:tcPr>
     </w:tblStylePr>
     <w:tblStylePr w:type="firstCol">
@@ -5135,7 +5090,7 @@
         <w:sz w:val="22"/>
       </w:rPr>
       <w:tcPr>
-        <w:shd w:val="clear" w:color="FFFFFF" w:themeColor="accent5"/>
+        <w:shd w:val="clear" w:color="FFFFFF" w:themeFill="accent5" w:themeColor="accent5"/>
         <w:tcBorders>
           <w:left w:val="single" w:color="000000" w:sz="4" w:space="0" w:themeColor="accent5"/>
           <w:top w:val="single" w:color="000000" w:sz="4" w:space="0" w:themeColor="accent5"/>
@@ -5188,7 +5143,7 @@
         <w:sz w:val="22"/>
       </w:rPr>
       <w:tcPr>
-        <w:shd w:val="clear" w:color="FFFFFF" w:themeColor="accent6" w:themeTint="34"/>
+        <w:shd w:val="clear" w:color="FFFFFF" w:themeFill="accent6" w:themeFillTint="34" w:themeColor="accent6" w:themeTint="34"/>
       </w:tcPr>
     </w:tblStylePr>
     <w:tblStylePr w:type="band1Vert">
@@ -5198,7 +5153,7 @@
         <w:sz w:val="22"/>
       </w:rPr>
       <w:tcPr>
-        <w:shd w:val="clear" w:color="FFFFFF" w:themeColor="accent6" w:themeTint="34"/>
+        <w:shd w:val="clear" w:color="FFFFFF" w:themeFill="accent6" w:themeFillTint="34" w:themeColor="accent6" w:themeTint="34"/>
       </w:tcPr>
     </w:tblStylePr>
     <w:tblStylePr w:type="firstCol">
@@ -5215,7 +5170,7 @@
         <w:sz w:val="22"/>
       </w:rPr>
       <w:tcPr>
-        <w:shd w:val="clear" w:color="FFFFFF" w:themeColor="accent6"/>
+        <w:shd w:val="clear" w:color="FFFFFF" w:themeFill="accent6" w:themeColor="accent6"/>
         <w:tcBorders>
           <w:left w:val="single" w:color="000000" w:sz="4" w:space="0" w:themeColor="accent6"/>
           <w:top w:val="single" w:color="000000" w:sz="4" w:space="0" w:themeColor="accent6"/>
@@ -5260,16 +5215,16 @@
         <w:insideV w:val="single" w:color="000000" w:sz="4" w:space="0" w:themeColor="light1"/>
         <w:insideH w:val="single" w:color="000000" w:sz="4" w:space="0" w:themeColor="light1"/>
       </w:tblBorders>
-      <w:shd w:val="clear" w:color="FFFFFF" w:themeColor="text1" w:themeTint="40"/>
+      <w:shd w:val="clear" w:color="FFFFFF" w:themeFill="text1" w:themeFillTint="40" w:themeColor="text1" w:themeTint="40"/>
     </w:tblPr>
     <w:tblStylePr w:type="band1Horz">
       <w:tcPr>
-        <w:shd w:val="clear" w:color="FFFFFF" w:themeColor="text1" w:themeTint="75"/>
+        <w:shd w:val="clear" w:color="FFFFFF" w:themeFill="text1" w:themeFillTint="75" w:themeColor="text1" w:themeTint="75"/>
       </w:tcPr>
     </w:tblStylePr>
     <w:tblStylePr w:type="band1Vert">
       <w:tcPr>
-        <w:shd w:val="clear" w:color="FFFFFF" w:themeColor="text1" w:themeTint="75"/>
+        <w:shd w:val="clear" w:color="FFFFFF" w:themeFill="text1" w:themeFillTint="75" w:themeColor="text1" w:themeTint="75"/>
       </w:tcPr>
     </w:tblStylePr>
     <w:tblStylePr w:type="firstCol">
@@ -5280,7 +5235,7 @@
         <w:sz w:val="22"/>
       </w:rPr>
       <w:tcPr>
-        <w:shd w:val="clear" w:color="FFFFFF" w:themeColor="text1"/>
+        <w:shd w:val="clear" w:color="FFFFFF" w:themeFill="text1" w:themeColor="text1"/>
       </w:tcPr>
     </w:tblStylePr>
     <w:tblStylePr w:type="firstRow">
@@ -5291,7 +5246,7 @@
         <w:sz w:val="22"/>
       </w:rPr>
       <w:tcPr>
-        <w:shd w:val="clear" w:color="FFFFFF" w:themeColor="text1"/>
+        <w:shd w:val="clear" w:color="FFFFFF" w:themeFill="text1" w:themeColor="text1"/>
       </w:tcPr>
     </w:tblStylePr>
     <w:tblStylePr w:type="lastCol">
@@ -5302,7 +5257,7 @@
         <w:sz w:val="22"/>
       </w:rPr>
       <w:tcPr>
-        <w:shd w:val="clear" w:color="FFFFFF" w:themeColor="text1"/>
+        <w:shd w:val="clear" w:color="FFFFFF" w:themeFill="text1" w:themeColor="text1"/>
       </w:tcPr>
     </w:tblStylePr>
     <w:tblStylePr w:type="lastRow">
@@ -5313,7 +5268,7 @@
         <w:sz w:val="22"/>
       </w:rPr>
       <w:tcPr>
-        <w:shd w:val="clear" w:color="FFFFFF" w:themeColor="text1"/>
+        <w:shd w:val="clear" w:color="FFFFFF" w:themeFill="text1" w:themeColor="text1"/>
         <w:tcBorders>
           <w:top w:val="single" w:color="000000" w:sz="4" w:space="0" w:themeColor="light1"/>
         </w:tcBorders>
@@ -5338,16 +5293,16 @@
         <w:insideV w:val="single" w:color="000000" w:sz="4" w:space="0" w:themeColor="light1"/>
         <w:insideH w:val="single" w:color="000000" w:sz="4" w:space="0" w:themeColor="light1"/>
       </w:tblBorders>
-      <w:shd w:val="clear" w:color="FFFFFF" w:themeColor="accent1" w:themeTint="34"/>
+      <w:shd w:val="clear" w:color="FFFFFF" w:themeFill="accent1" w:themeFillTint="34" w:themeColor="accent1" w:themeTint="34"/>
     </w:tblPr>
     <w:tblStylePr w:type="band1Horz">
       <w:tcPr>
-        <w:shd w:val="clear" w:color="FFFFFF" w:themeColor="accent1" w:themeTint="75"/>
+        <w:shd w:val="clear" w:color="FFFFFF" w:themeFill="accent1" w:themeFillTint="75" w:themeColor="accent1" w:themeTint="75"/>
       </w:tcPr>
     </w:tblStylePr>
     <w:tblStylePr w:type="band1Vert">
       <w:tcPr>
-        <w:shd w:val="clear" w:color="FFFFFF" w:themeColor="accent1" w:themeTint="75"/>
+        <w:shd w:val="clear" w:color="FFFFFF" w:themeFill="accent1" w:themeFillTint="75" w:themeColor="accent1" w:themeTint="75"/>
       </w:tcPr>
     </w:tblStylePr>
     <w:tblStylePr w:type="firstCol">
@@ -5358,7 +5313,7 @@
         <w:sz w:val="22"/>
       </w:rPr>
       <w:tcPr>
-        <w:shd w:val="clear" w:color="FFFFFF" w:themeColor="accent1"/>
+        <w:shd w:val="clear" w:color="FFFFFF" w:themeFill="accent1" w:themeColor="accent1"/>
       </w:tcPr>
     </w:tblStylePr>
     <w:tblStylePr w:type="firstRow">
@@ -5369,7 +5324,7 @@
         <w:sz w:val="22"/>
       </w:rPr>
       <w:tcPr>
-        <w:shd w:val="clear" w:color="FFFFFF" w:themeColor="accent1"/>
+        <w:shd w:val="clear" w:color="FFFFFF" w:themeFill="accent1" w:themeColor="accent1"/>
       </w:tcPr>
     </w:tblStylePr>
     <w:tblStylePr w:type="lastCol">
@@ -5380,7 +5335,7 @@
         <w:sz w:val="22"/>
       </w:rPr>
       <w:tcPr>
-        <w:shd w:val="clear" w:color="FFFFFF" w:themeColor="accent1"/>
+        <w:shd w:val="clear" w:color="FFFFFF" w:themeFill="accent1" w:themeColor="accent1"/>
       </w:tcPr>
     </w:tblStylePr>
     <w:tblStylePr w:type="lastRow">
@@ -5391,7 +5346,7 @@
         <w:sz w:val="22"/>
       </w:rPr>
       <w:tcPr>
-        <w:shd w:val="clear" w:color="FFFFFF" w:themeColor="accent1"/>
+        <w:shd w:val="clear" w:color="FFFFFF" w:themeFill="accent1" w:themeColor="accent1"/>
         <w:tcBorders>
           <w:top w:val="single" w:color="000000" w:sz="4" w:space="0" w:themeColor="light1"/>
         </w:tcBorders>
@@ -5416,16 +5371,16 @@
         <w:insideV w:val="single" w:color="000000" w:sz="4" w:space="0" w:themeColor="light1"/>
         <w:insideH w:val="single" w:color="000000" w:sz="4" w:space="0" w:themeColor="light1"/>
       </w:tblBorders>
-      <w:shd w:val="clear" w:color="FFFFFF" w:themeColor="accent2" w:themeTint="32"/>
+      <w:shd w:val="clear" w:color="FFFFFF" w:themeFill="accent2" w:themeFillTint="32" w:themeColor="accent2" w:themeTint="32"/>
     </w:tblPr>
     <w:tblStylePr w:type="band1Horz">
       <w:tcPr>
-        <w:shd w:val="clear" w:color="FFFFFF" w:themeColor="accent2" w:themeTint="75"/>
+        <w:shd w:val="clear" w:color="FFFFFF" w:themeFill="accent2" w:themeFillTint="75" w:themeColor="accent2" w:themeTint="75"/>
       </w:tcPr>
     </w:tblStylePr>
     <w:tblStylePr w:type="band1Vert">
       <w:tcPr>
-        <w:shd w:val="clear" w:color="FFFFFF" w:themeColor="accent2" w:themeTint="75"/>
+        <w:shd w:val="clear" w:color="FFFFFF" w:themeFill="accent2" w:themeFillTint="75" w:themeColor="accent2" w:themeTint="75"/>
       </w:tcPr>
     </w:tblStylePr>
     <w:tblStylePr w:type="firstCol">
@@ -5436,7 +5391,7 @@
         <w:sz w:val="22"/>
       </w:rPr>
       <w:tcPr>
-        <w:shd w:val="clear" w:color="FFFFFF" w:themeColor="accent2"/>
+        <w:shd w:val="clear" w:color="FFFFFF" w:themeFill="accent2" w:themeColor="accent2"/>
       </w:tcPr>
     </w:tblStylePr>
     <w:tblStylePr w:type="firstRow">
@@ -5447,7 +5402,7 @@
         <w:sz w:val="22"/>
       </w:rPr>
       <w:tcPr>
-        <w:shd w:val="clear" w:color="FFFFFF" w:themeColor="accent2"/>
+        <w:shd w:val="clear" w:color="FFFFFF" w:themeFill="accent2" w:themeColor="accent2"/>
       </w:tcPr>
     </w:tblStylePr>
     <w:tblStylePr w:type="lastCol">
@@ -5458,7 +5413,7 @@
         <w:sz w:val="22"/>
       </w:rPr>
       <w:tcPr>
-        <w:shd w:val="clear" w:color="FFFFFF" w:themeColor="accent2"/>
+        <w:shd w:val="clear" w:color="FFFFFF" w:themeFill="accent2" w:themeColor="accent2"/>
       </w:tcPr>
     </w:tblStylePr>
     <w:tblStylePr w:type="lastRow">
@@ -5469,7 +5424,7 @@
         <w:sz w:val="22"/>
       </w:rPr>
       <w:tcPr>
-        <w:shd w:val="clear" w:color="FFFFFF" w:themeColor="accent2"/>
+        <w:shd w:val="clear" w:color="FFFFFF" w:themeFill="accent2" w:themeColor="accent2"/>
         <w:tcBorders>
           <w:top w:val="single" w:color="000000" w:sz="4" w:space="0" w:themeColor="light1"/>
         </w:tcBorders>
@@ -5494,16 +5449,16 @@
         <w:insideV w:val="single" w:color="000000" w:sz="4" w:space="0" w:themeColor="light1"/>
         <w:insideH w:val="single" w:color="000000" w:sz="4" w:space="0" w:themeColor="light1"/>
       </w:tblBorders>
-      <w:shd w:val="clear" w:color="FFFFFF" w:themeColor="accent3" w:themeTint="34"/>
+      <w:shd w:val="clear" w:color="FFFFFF" w:themeFill="accent3" w:themeFillTint="34" w:themeColor="accent3" w:themeTint="34"/>
     </w:tblPr>
     <w:tblStylePr w:type="band1Horz">
       <w:tcPr>
-        <w:shd w:val="clear" w:color="FFFFFF" w:themeColor="accent3" w:themeTint="75"/>
+        <w:shd w:val="clear" w:color="FFFFFF" w:themeFill="accent3" w:themeFillTint="75" w:themeColor="accent3" w:themeTint="75"/>
       </w:tcPr>
     </w:tblStylePr>
     <w:tblStylePr w:type="band1Vert">
       <w:tcPr>
-        <w:shd w:val="clear" w:color="FFFFFF" w:themeColor="accent3" w:themeTint="75"/>
+        <w:shd w:val="clear" w:color="FFFFFF" w:themeFill="accent3" w:themeFillTint="75" w:themeColor="accent3" w:themeTint="75"/>
       </w:tcPr>
     </w:tblStylePr>
     <w:tblStylePr w:type="firstCol">
@@ -5514,7 +5469,7 @@
         <w:sz w:val="22"/>
       </w:rPr>
       <w:tcPr>
-        <w:shd w:val="clear" w:color="FFFFFF" w:themeColor="accent3"/>
+        <w:shd w:val="clear" w:color="FFFFFF" w:themeFill="accent3" w:themeColor="accent3"/>
       </w:tcPr>
     </w:tblStylePr>
     <w:tblStylePr w:type="firstRow">
@@ -5525,7 +5480,7 @@
         <w:sz w:val="22"/>
       </w:rPr>
       <w:tcPr>
-        <w:shd w:val="clear" w:color="FFFFFF" w:themeColor="accent3"/>
+        <w:shd w:val="clear" w:color="FFFFFF" w:themeFill="accent3" w:themeColor="accent3"/>
       </w:tcPr>
     </w:tblStylePr>
     <w:tblStylePr w:type="lastCol">
@@ -5536,7 +5491,7 @@
         <w:sz w:val="22"/>
       </w:rPr>
       <w:tcPr>
-        <w:shd w:val="clear" w:color="FFFFFF" w:themeColor="accent3"/>
+        <w:shd w:val="clear" w:color="FFFFFF" w:themeFill="accent3" w:themeColor="accent3"/>
       </w:tcPr>
     </w:tblStylePr>
     <w:tblStylePr w:type="lastRow">
@@ -5547,7 +5502,7 @@
         <w:sz w:val="22"/>
       </w:rPr>
       <w:tcPr>
-        <w:shd w:val="clear" w:color="FFFFFF" w:themeColor="accent3"/>
+        <w:shd w:val="clear" w:color="FFFFFF" w:themeFill="accent3" w:themeColor="accent3"/>
         <w:tcBorders>
           <w:top w:val="single" w:color="000000" w:sz="4" w:space="0" w:themeColor="light1"/>
         </w:tcBorders>
@@ -5572,16 +5527,16 @@
         <w:insideV w:val="single" w:color="000000" w:sz="4" w:space="0" w:themeColor="light1"/>
         <w:insideH w:val="single" w:color="000000" w:sz="4" w:space="0" w:themeColor="light1"/>
       </w:tblBorders>
-      <w:shd w:val="clear" w:color="FFFFFF" w:themeColor="accent4" w:themeTint="34"/>
+      <w:shd w:val="clear" w:color="FFFFFF" w:themeFill="accent4" w:themeFillTint="34" w:themeColor="accent4" w:themeTint="34"/>
     </w:tblPr>
     <w:tblStylePr w:type="band1Horz">
       <w:tcPr>
-        <w:shd w:val="clear" w:color="FFFFFF" w:themeColor="accent4" w:themeTint="75"/>
+        <w:shd w:val="clear" w:color="FFFFFF" w:themeFill="accent4" w:themeFillTint="75" w:themeColor="accent4" w:themeTint="75"/>
       </w:tcPr>
     </w:tblStylePr>
     <w:tblStylePr w:type="band1Vert">
       <w:tcPr>
-        <w:shd w:val="clear" w:color="FFFFFF" w:themeColor="accent4" w:themeTint="75"/>
+        <w:shd w:val="clear" w:color="FFFFFF" w:themeFill="accent4" w:themeFillTint="75" w:themeColor="accent4" w:themeTint="75"/>
       </w:tcPr>
     </w:tblStylePr>
     <w:tblStylePr w:type="firstCol">
@@ -5592,7 +5547,7 @@
         <w:sz w:val="22"/>
       </w:rPr>
       <w:tcPr>
-        <w:shd w:val="clear" w:color="FFFFFF" w:themeColor="accent4"/>
+        <w:shd w:val="clear" w:color="FFFFFF" w:themeFill="accent4" w:themeColor="accent4"/>
       </w:tcPr>
     </w:tblStylePr>
     <w:tblStylePr w:type="firstRow">
@@ -5603,7 +5558,7 @@
         <w:sz w:val="22"/>
       </w:rPr>
       <w:tcPr>
-        <w:shd w:val="clear" w:color="FFFFFF" w:themeColor="accent4"/>
+        <w:shd w:val="clear" w:color="FFFFFF" w:themeFill="accent4" w:themeColor="accent4"/>
       </w:tcPr>
     </w:tblStylePr>
     <w:tblStylePr w:type="lastCol">
@@ -5614,7 +5569,7 @@
         <w:sz w:val="22"/>
       </w:rPr>
       <w:tcPr>
-        <w:shd w:val="clear" w:color="FFFFFF" w:themeColor="accent4"/>
+        <w:shd w:val="clear" w:color="FFFFFF" w:themeFill="accent4" w:themeColor="accent4"/>
       </w:tcPr>
     </w:tblStylePr>
     <w:tblStylePr w:type="lastRow">
@@ -5625,7 +5580,7 @@
         <w:sz w:val="22"/>
       </w:rPr>
       <w:tcPr>
-        <w:shd w:val="clear" w:color="FFFFFF" w:themeColor="accent4"/>
+        <w:shd w:val="clear" w:color="FFFFFF" w:themeFill="accent4" w:themeColor="accent4"/>
         <w:tcBorders>
           <w:top w:val="single" w:color="000000" w:sz="4" w:space="0" w:themeColor="light1"/>
         </w:tcBorders>
@@ -5650,16 +5605,16 @@
         <w:insideV w:val="single" w:color="000000" w:sz="4" w:space="0" w:themeColor="light1"/>
         <w:insideH w:val="single" w:color="000000" w:sz="4" w:space="0" w:themeColor="light1"/>
       </w:tblBorders>
-      <w:shd w:val="clear" w:color="FFFFFF" w:themeColor="accent5" w:themeTint="34"/>
+      <w:shd w:val="clear" w:color="FFFFFF" w:themeFill="accent5" w:themeFillTint="34" w:themeColor="accent5" w:themeTint="34"/>
     </w:tblPr>
     <w:tblStylePr w:type="band1Horz">
       <w:tcPr>
-        <w:shd w:val="clear" w:color="FFFFFF" w:themeColor="accent5" w:themeTint="75"/>
+        <w:shd w:val="clear" w:color="FFFFFF" w:themeFill="accent5" w:themeFillTint="75" w:themeColor="accent5" w:themeTint="75"/>
       </w:tcPr>
     </w:tblStylePr>
     <w:tblStylePr w:type="band1Vert">
       <w:tcPr>
-        <w:shd w:val="clear" w:color="FFFFFF" w:themeColor="accent5" w:themeTint="75"/>
+        <w:shd w:val="clear" w:color="FFFFFF" w:themeFill="accent5" w:themeFillTint="75" w:themeColor="accent5" w:themeTint="75"/>
       </w:tcPr>
     </w:tblStylePr>
     <w:tblStylePr w:type="firstCol">
@@ -5670,7 +5625,7 @@
         <w:sz w:val="22"/>
       </w:rPr>
       <w:tcPr>
-        <w:shd w:val="clear" w:color="FFFFFF" w:themeColor="accent5"/>
+        <w:shd w:val="clear" w:color="FFFFFF" w:themeFill="accent5" w:themeColor="accent5"/>
       </w:tcPr>
     </w:tblStylePr>
     <w:tblStylePr w:type="firstRow">
@@ -5681,7 +5636,7 @@
         <w:sz w:val="22"/>
       </w:rPr>
       <w:tcPr>
-        <w:shd w:val="clear" w:color="FFFFFF" w:themeColor="accent5"/>
+        <w:shd w:val="clear" w:color="FFFFFF" w:themeFill="accent5" w:themeColor="accent5"/>
       </w:tcPr>
     </w:tblStylePr>
     <w:tblStylePr w:type="lastCol">
@@ -5692,7 +5647,7 @@
         <w:sz w:val="22"/>
       </w:rPr>
       <w:tcPr>
-        <w:shd w:val="clear" w:color="FFFFFF" w:themeColor="accent5"/>
+        <w:shd w:val="clear" w:color="FFFFFF" w:themeFill="accent5" w:themeColor="accent5"/>
       </w:tcPr>
     </w:tblStylePr>
     <w:tblStylePr w:type="lastRow">
@@ -5703,7 +5658,7 @@
         <w:sz w:val="22"/>
       </w:rPr>
       <w:tcPr>
-        <w:shd w:val="clear" w:color="FFFFFF" w:themeColor="accent5"/>
+        <w:shd w:val="clear" w:color="FFFFFF" w:themeFill="accent5" w:themeColor="accent5"/>
         <w:tcBorders>
           <w:top w:val="single" w:color="000000" w:sz="4" w:space="0" w:themeColor="light1"/>
         </w:tcBorders>
@@ -5728,16 +5683,16 @@
         <w:insideV w:val="single" w:color="000000" w:sz="4" w:space="0" w:themeColor="light1"/>
         <w:insideH w:val="single" w:color="000000" w:sz="4" w:space="0" w:themeColor="light1"/>
       </w:tblBorders>
-      <w:shd w:val="clear" w:color="FFFFFF" w:themeColor="accent6" w:themeTint="34"/>
+      <w:shd w:val="clear" w:color="FFFFFF" w:themeFill="accent6" w:themeFillTint="34" w:themeColor="accent6" w:themeTint="34"/>
     </w:tblPr>
     <w:tblStylePr w:type="band1Horz">
       <w:tcPr>
-        <w:shd w:val="clear" w:color="FFFFFF" w:themeColor="accent6" w:themeTint="75"/>
+        <w:shd w:val="clear" w:color="FFFFFF" w:themeFill="accent6" w:themeFillTint="75" w:themeColor="accent6" w:themeTint="75"/>
       </w:tcPr>
     </w:tblStylePr>
     <w:tblStylePr w:type="band1Vert">
       <w:tcPr>
-        <w:shd w:val="clear" w:color="FFFFFF" w:themeColor="accent6" w:themeTint="75"/>
+        <w:shd w:val="clear" w:color="FFFFFF" w:themeFill="accent6" w:themeFillTint="75" w:themeColor="accent6" w:themeTint="75"/>
       </w:tcPr>
     </w:tblStylePr>
     <w:tblStylePr w:type="firstCol">
@@ -5748,7 +5703,7 @@
         <w:sz w:val="22"/>
       </w:rPr>
       <w:tcPr>
-        <w:shd w:val="clear" w:color="FFFFFF" w:themeColor="accent6"/>
+        <w:shd w:val="clear" w:color="FFFFFF" w:themeFill="accent6" w:themeColor="accent6"/>
       </w:tcPr>
     </w:tblStylePr>
     <w:tblStylePr w:type="firstRow">
@@ -5759,7 +5714,7 @@
         <w:sz w:val="22"/>
       </w:rPr>
       <w:tcPr>
-        <w:shd w:val="clear" w:color="FFFFFF" w:themeColor="accent6"/>
+        <w:shd w:val="clear" w:color="FFFFFF" w:themeFill="accent6" w:themeColor="accent6"/>
       </w:tcPr>
     </w:tblStylePr>
     <w:tblStylePr w:type="lastCol">
@@ -5770,7 +5725,7 @@
         <w:sz w:val="22"/>
       </w:rPr>
       <w:tcPr>
-        <w:shd w:val="clear" w:color="FFFFFF" w:themeColor="accent6"/>
+        <w:shd w:val="clear" w:color="FFFFFF" w:themeFill="accent6" w:themeColor="accent6"/>
       </w:tcPr>
     </w:tblStylePr>
     <w:tblStylePr w:type="lastRow">
@@ -5781,7 +5736,7 @@
         <w:sz w:val="22"/>
       </w:rPr>
       <w:tcPr>
-        <w:shd w:val="clear" w:color="FFFFFF" w:themeColor="accent6"/>
+        <w:shd w:val="clear" w:color="FFFFFF" w:themeFill="accent6" w:themeColor="accent6"/>
         <w:tcBorders>
           <w:top w:val="single" w:color="000000" w:sz="4" w:space="0" w:themeColor="light1"/>
         </w:tcBorders>
@@ -5814,12 +5769,12 @@
         <w:sz w:val="22"/>
       </w:rPr>
       <w:tcPr>
-        <w:shd w:val="clear" w:color="FFFFFF" w:themeColor="text1" w:themeTint="34"/>
+        <w:shd w:val="clear" w:color="FFFFFF" w:themeFill="text1" w:themeFillTint="34" w:themeColor="text1" w:themeTint="34"/>
       </w:tcPr>
     </w:tblStylePr>
     <w:tblStylePr w:type="band1Vert">
       <w:tcPr>
-        <w:shd w:val="clear" w:color="FFFFFF" w:themeColor="text1" w:themeTint="34"/>
+        <w:shd w:val="clear" w:color="FFFFFF" w:themeFill="text1" w:themeFillTint="34" w:themeColor="text1" w:themeTint="34"/>
       </w:tcPr>
     </w:tblStylePr>
     <w:tblStylePr w:type="band2Horz">
@@ -5892,12 +5847,12 @@
         <w:sz w:val="22"/>
       </w:rPr>
       <w:tcPr>
-        <w:shd w:val="clear" w:color="FFFFFF" w:themeColor="accent1" w:themeTint="34"/>
+        <w:shd w:val="clear" w:color="FFFFFF" w:themeFill="accent1" w:themeFillTint="34" w:themeColor="accent1" w:themeTint="34"/>
       </w:tcPr>
     </w:tblStylePr>
     <w:tblStylePr w:type="band1Vert">
       <w:tcPr>
-        <w:shd w:val="clear" w:color="FFFFFF" w:themeColor="accent1" w:themeTint="34"/>
+        <w:shd w:val="clear" w:color="FFFFFF" w:themeFill="accent1" w:themeFillTint="34" w:themeColor="accent1" w:themeTint="34"/>
       </w:tcPr>
     </w:tblStylePr>
     <w:tblStylePr w:type="band2Horz">
@@ -5970,12 +5925,12 @@
         <w:sz w:val="22"/>
       </w:rPr>
       <w:tcPr>
-        <w:shd w:val="clear" w:color="FFFFFF" w:themeColor="accent2" w:themeTint="32"/>
+        <w:shd w:val="clear" w:color="FFFFFF" w:themeFill="accent2" w:themeFillTint="32" w:themeColor="accent2" w:themeTint="32"/>
       </w:tcPr>
     </w:tblStylePr>
     <w:tblStylePr w:type="band1Vert">
       <w:tcPr>
-        <w:shd w:val="clear" w:color="FFFFFF" w:themeColor="accent2" w:themeTint="32"/>
+        <w:shd w:val="clear" w:color="FFFFFF" w:themeFill="accent2" w:themeFillTint="32" w:themeColor="accent2" w:themeTint="32"/>
       </w:tcPr>
     </w:tblStylePr>
     <w:tblStylePr w:type="band2Horz">
@@ -6048,12 +6003,12 @@
         <w:sz w:val="22"/>
       </w:rPr>
       <w:tcPr>
-        <w:shd w:val="clear" w:color="FFFFFF" w:themeColor="accent3" w:themeTint="34"/>
+        <w:shd w:val="clear" w:color="FFFFFF" w:themeFill="accent3" w:themeFillTint="34" w:themeColor="accent3" w:themeTint="34"/>
       </w:tcPr>
     </w:tblStylePr>
     <w:tblStylePr w:type="band1Vert">
       <w:tcPr>
-        <w:shd w:val="clear" w:color="FFFFFF" w:themeColor="accent3" w:themeTint="34"/>
+        <w:shd w:val="clear" w:color="FFFFFF" w:themeFill="accent3" w:themeFillTint="34" w:themeColor="accent3" w:themeTint="34"/>
       </w:tcPr>
     </w:tblStylePr>
     <w:tblStylePr w:type="band2Horz">
@@ -6126,12 +6081,12 @@
         <w:sz w:val="22"/>
       </w:rPr>
       <w:tcPr>
-        <w:shd w:val="clear" w:color="FFFFFF" w:themeColor="accent4" w:themeTint="34"/>
+        <w:shd w:val="clear" w:color="FFFFFF" w:themeFill="accent4" w:themeFillTint="34" w:themeColor="accent4" w:themeTint="34"/>
       </w:tcPr>
     </w:tblStylePr>
     <w:tblStylePr w:type="band1Vert">
       <w:tcPr>
-        <w:shd w:val="clear" w:color="FFFFFF" w:themeColor="accent4" w:themeTint="34"/>
+        <w:shd w:val="clear" w:color="FFFFFF" w:themeFill="accent4" w:themeFillTint="34" w:themeColor="accent4" w:themeTint="34"/>
       </w:tcPr>
     </w:tblStylePr>
     <w:tblStylePr w:type="band2Horz">
@@ -6204,12 +6159,12 @@
         <w:sz w:val="22"/>
       </w:rPr>
       <w:tcPr>
-        <w:shd w:val="clear" w:color="FFFFFF" w:themeColor="accent5" w:themeTint="34"/>
+        <w:shd w:val="clear" w:color="FFFFFF" w:themeFill="accent5" w:themeFillTint="34" w:themeColor="accent5" w:themeTint="34"/>
       </w:tcPr>
     </w:tblStylePr>
     <w:tblStylePr w:type="band1Vert">
       <w:tcPr>
-        <w:shd w:val="clear" w:color="FFFFFF" w:themeColor="accent5" w:themeTint="34"/>
+        <w:shd w:val="clear" w:color="FFFFFF" w:themeFill="accent5" w:themeFillTint="34" w:themeColor="accent5" w:themeTint="34"/>
       </w:tcPr>
     </w:tblStylePr>
     <w:tblStylePr w:type="band2Horz">
@@ -6282,12 +6237,12 @@
         <w:sz w:val="22"/>
       </w:rPr>
       <w:tcPr>
-        <w:shd w:val="clear" w:color="FFFFFF" w:themeColor="accent6" w:themeTint="34"/>
+        <w:shd w:val="clear" w:color="FFFFFF" w:themeFill="accent6" w:themeFillTint="34" w:themeColor="accent6" w:themeTint="34"/>
       </w:tcPr>
     </w:tblStylePr>
     <w:tblStylePr w:type="band1Vert">
       <w:tcPr>
-        <w:shd w:val="clear" w:color="FFFFFF" w:themeColor="accent6" w:themeTint="34"/>
+        <w:shd w:val="clear" w:color="FFFFFF" w:themeFill="accent6" w:themeFillTint="34" w:themeColor="accent6" w:themeTint="34"/>
       </w:tcPr>
     </w:tblStylePr>
     <w:tblStylePr w:type="band2Horz">
@@ -6358,12 +6313,12 @@
         <w:sz w:val="22"/>
       </w:rPr>
       <w:tcPr>
-        <w:shd w:val="clear" w:color="FFFFFF" w:themeColor="text1" w:themeTint="0D"/>
+        <w:shd w:val="clear" w:color="FFFFFF" w:themeFill="text1" w:themeFillTint="0D" w:themeColor="text1" w:themeTint="0D"/>
       </w:tcPr>
     </w:tblStylePr>
     <w:tblStylePr w:type="band1Vert">
       <w:tcPr>
-        <w:shd w:val="clear" w:color="FFFFFF" w:themeColor="text1" w:themeTint="0D"/>
+        <w:shd w:val="clear" w:color="FFFFFF" w:themeFill="text1" w:themeFillTint="0D" w:themeColor="text1" w:themeTint="0D"/>
       </w:tcPr>
     </w:tblStylePr>
     <w:tblStylePr w:type="band2Horz">
@@ -6401,7 +6356,7 @@
         <w:sz w:val="22"/>
       </w:rPr>
       <w:tcPr>
-        <w:shd w:val="clear" w:color="FFFFFF" w:themeColor="light1"/>
+        <w:shd w:val="clear" w:color="FFFFFF" w:themeFill="light1" w:themeColor="light1"/>
         <w:tcBorders>
           <w:left w:val="none" w:color="000000" w:sz="4" w:space="0"/>
           <w:top w:val="none" w:color="000000" w:sz="4" w:space="0"/>
@@ -6435,7 +6390,7 @@
         <w:sz w:val="22"/>
       </w:rPr>
       <w:tcPr>
-        <w:shd w:val="clear" w:color="FFFFFF" w:themeColor="light1"/>
+        <w:shd w:val="clear" w:color="FFFFFF" w:themeFill="light1" w:themeColor="light1"/>
         <w:tcBorders>
           <w:left w:val="none" w:color="000000" w:sz="4" w:space="0"/>
           <w:top w:val="single" w:color="000000" w:sz="4" w:space="0" w:themeColor="text1" w:themeTint="80"/>
@@ -6469,12 +6424,12 @@
         <w:sz w:val="22"/>
       </w:rPr>
       <w:tcPr>
-        <w:shd w:val="clear" w:color="FFFFFF" w:themeColor="accent1" w:themeTint="34"/>
+        <w:shd w:val="clear" w:color="FFFFFF" w:themeFill="accent1" w:themeFillTint="34" w:themeColor="accent1" w:themeTint="34"/>
       </w:tcPr>
     </w:tblStylePr>
     <w:tblStylePr w:type="band1Vert">
       <w:tcPr>
-        <w:shd w:val="clear" w:color="FFFFFF" w:themeColor="accent1" w:themeTint="34"/>
+        <w:shd w:val="clear" w:color="FFFFFF" w:themeFill="accent1" w:themeFillTint="34" w:themeColor="accent1" w:themeTint="34"/>
       </w:tcPr>
     </w:tblStylePr>
     <w:tblStylePr w:type="band2Horz">
@@ -6512,7 +6467,7 @@
         <w:sz w:val="22"/>
       </w:rPr>
       <w:tcPr>
-        <w:shd w:val="clear" w:color="FFFFFF" w:themeColor="light1"/>
+        <w:shd w:val="clear" w:color="FFFFFF" w:themeFill="light1" w:themeColor="light1"/>
         <w:tcBorders>
           <w:left w:val="none" w:color="000000" w:sz="4" w:space="0"/>
           <w:top w:val="none" w:color="000000" w:sz="4" w:space="0"/>
@@ -6546,7 +6501,7 @@
         <w:sz w:val="22"/>
       </w:rPr>
       <w:tcPr>
-        <w:shd w:val="clear" w:color="FFFFFF" w:themeColor="light1"/>
+        <w:shd w:val="clear" w:color="FFFFFF" w:themeFill="light1" w:themeColor="light1"/>
         <w:tcBorders>
           <w:left w:val="none" w:color="000000" w:sz="4" w:space="0"/>
           <w:top w:val="single" w:color="000000" w:sz="4" w:space="0" w:themeColor="accent1" w:themeTint="80"/>
@@ -6580,12 +6535,12 @@
         <w:sz w:val="22"/>
       </w:rPr>
       <w:tcPr>
-        <w:shd w:val="clear" w:color="FFFFFF" w:themeColor="accent2" w:themeTint="32"/>
+        <w:shd w:val="clear" w:color="FFFFFF" w:themeFill="accent2" w:themeFillTint="32" w:themeColor="accent2" w:themeTint="32"/>
       </w:tcPr>
     </w:tblStylePr>
     <w:tblStylePr w:type="band1Vert">
       <w:tcPr>
-        <w:shd w:val="clear" w:color="FFFFFF" w:themeColor="accent2" w:themeTint="32"/>
+        <w:shd w:val="clear" w:color="FFFFFF" w:themeFill="accent2" w:themeFillTint="32" w:themeColor="accent2" w:themeTint="32"/>
       </w:tcPr>
     </w:tblStylePr>
     <w:tblStylePr w:type="band2Horz">
@@ -6623,7 +6578,7 @@
         <w:sz w:val="22"/>
       </w:rPr>
       <w:tcPr>
-        <w:shd w:val="clear" w:color="FFFFFF" w:themeColor="light1"/>
+        <w:shd w:val="clear" w:color="FFFFFF" w:themeFill="light1" w:themeColor="light1"/>
         <w:tcBorders>
           <w:left w:val="none" w:color="000000" w:sz="4" w:space="0"/>
           <w:top w:val="none" w:color="000000" w:sz="4" w:space="0"/>
@@ -6657,7 +6612,7 @@
         <w:sz w:val="22"/>
       </w:rPr>
       <w:tcPr>
-        <w:shd w:val="clear" w:color="FFFFFF" w:themeColor="light1"/>
+        <w:shd w:val="clear" w:color="FFFFFF" w:themeFill="light1" w:themeColor="light1"/>
         <w:tcBorders>
           <w:left w:val="none" w:color="000000" w:sz="4" w:space="0"/>
           <w:top w:val="single" w:color="000000" w:sz="4" w:space="0" w:themeColor="accent2" w:themeTint="97"/>
@@ -6691,12 +6646,12 @@
         <w:sz w:val="22"/>
       </w:rPr>
       <w:tcPr>
-        <w:shd w:val="clear" w:color="FFFFFF" w:themeColor="accent3" w:themeTint="34"/>
+        <w:shd w:val="clear" w:color="FFFFFF" w:themeFill="accent3" w:themeFillTint="34" w:themeColor="accent3" w:themeTint="34"/>
       </w:tcPr>
     </w:tblStylePr>
     <w:tblStylePr w:type="band1Vert">
       <w:tcPr>
-        <w:shd w:val="clear" w:color="FFFFFF" w:themeColor="accent3" w:themeTint="34"/>
+        <w:shd w:val="clear" w:color="FFFFFF" w:themeFill="accent3" w:themeFillTint="34" w:themeColor="accent3" w:themeTint="34"/>
       </w:tcPr>
     </w:tblStylePr>
     <w:tblStylePr w:type="band2Horz">
@@ -6734,7 +6689,7 @@
         <w:sz w:val="22"/>
       </w:rPr>
       <w:tcPr>
-        <w:shd w:val="clear" w:color="FFFFFF" w:themeColor="light1"/>
+        <w:shd w:val="clear" w:color="FFFFFF" w:themeFill="light1" w:themeColor="light1"/>
         <w:tcBorders>
           <w:left w:val="none" w:color="000000" w:sz="4" w:space="0"/>
           <w:top w:val="none" w:color="000000" w:sz="4" w:space="0"/>
@@ -6768,7 +6723,7 @@
         <w:sz w:val="22"/>
       </w:rPr>
       <w:tcPr>
-        <w:shd w:val="clear" w:color="FFFFFF" w:themeColor="light1"/>
+        <w:shd w:val="clear" w:color="FFFFFF" w:themeFill="light1" w:themeColor="light1"/>
         <w:tcBorders>
           <w:left w:val="none" w:color="000000" w:sz="4" w:space="0"/>
           <w:top w:val="single" w:color="000000" w:sz="4" w:space="0" w:themeColor="accent3" w:themeTint="FE"/>
@@ -6802,12 +6757,12 @@
         <w:sz w:val="22"/>
       </w:rPr>
       <w:tcPr>
-        <w:shd w:val="clear" w:color="FFFFFF" w:themeColor="accent4" w:themeTint="34"/>
+        <w:shd w:val="clear" w:color="FFFFFF" w:themeFill="accent4" w:themeFillTint="34" w:themeColor="accent4" w:themeTint="34"/>
       </w:tcPr>
     </w:tblStylePr>
     <w:tblStylePr w:type="band1Vert">
       <w:tcPr>
-        <w:shd w:val="clear" w:color="FFFFFF" w:themeColor="accent4" w:themeTint="34"/>
+        <w:shd w:val="clear" w:color="FFFFFF" w:themeFill="accent4" w:themeFillTint="34" w:themeColor="accent4" w:themeTint="34"/>
       </w:tcPr>
     </w:tblStylePr>
     <w:tblStylePr w:type="band2Horz">
@@ -6845,7 +6800,7 @@
         <w:sz w:val="22"/>
       </w:rPr>
       <w:tcPr>
-        <w:shd w:val="clear" w:color="FFFFFF" w:themeColor="light1"/>
+        <w:shd w:val="clear" w:color="FFFFFF" w:themeFill="light1" w:themeColor="light1"/>
         <w:tcBorders>
           <w:left w:val="none" w:color="000000" w:sz="4" w:space="0"/>
           <w:top w:val="none" w:color="000000" w:sz="4" w:space="0"/>
@@ -6879,7 +6834,7 @@
         <w:sz w:val="22"/>
       </w:rPr>
       <w:tcPr>
-        <w:shd w:val="clear" w:color="FFFFFF" w:themeColor="light1"/>
+        <w:shd w:val="clear" w:color="FFFFFF" w:themeFill="light1" w:themeColor="light1"/>
         <w:tcBorders>
           <w:left w:val="none" w:color="000000" w:sz="4" w:space="0"/>
           <w:top w:val="single" w:color="000000" w:sz="4" w:space="0" w:themeColor="accent4" w:themeTint="9A"/>
@@ -6913,12 +6868,12 @@
         <w:sz w:val="22"/>
       </w:rPr>
       <w:tcPr>
-        <w:shd w:val="clear" w:color="FFFFFF" w:themeColor="accent5" w:themeTint="34"/>
+        <w:shd w:val="clear" w:color="FFFFFF" w:themeFill="accent5" w:themeFillTint="34" w:themeColor="accent5" w:themeTint="34"/>
       </w:tcPr>
     </w:tblStylePr>
     <w:tblStylePr w:type="band1Vert">
       <w:tcPr>
-        <w:shd w:val="clear" w:color="FFFFFF" w:themeColor="accent5" w:themeTint="34"/>
+        <w:shd w:val="clear" w:color="FFFFFF" w:themeFill="accent5" w:themeFillTint="34" w:themeColor="accent5" w:themeTint="34"/>
       </w:tcPr>
     </w:tblStylePr>
     <w:tblStylePr w:type="band2Horz">
@@ -6956,7 +6911,7 @@
         <w:sz w:val="22"/>
       </w:rPr>
       <w:tcPr>
-        <w:shd w:val="clear" w:color="FFFFFF" w:themeColor="light1"/>
+        <w:shd w:val="clear" w:color="FFFFFF" w:themeFill="light1" w:themeColor="light1"/>
         <w:tcBorders>
           <w:left w:val="none" w:color="000000" w:sz="4" w:space="0"/>
           <w:top w:val="none" w:color="000000" w:sz="4" w:space="0"/>
@@ -6990,7 +6945,7 @@
         <w:sz w:val="22"/>
       </w:rPr>
       <w:tcPr>
-        <w:shd w:val="clear" w:color="FFFFFF" w:themeColor="light1"/>
+        <w:shd w:val="clear" w:color="FFFFFF" w:themeFill="light1" w:themeColor="light1"/>
         <w:tcBorders>
           <w:left w:val="none" w:color="000000" w:sz="4" w:space="0"/>
           <w:top w:val="single" w:color="000000" w:sz="4" w:space="0" w:themeColor="accent5" w:themeTint="90"/>
@@ -7024,12 +6979,12 @@
         <w:sz w:val="22"/>
       </w:rPr>
       <w:tcPr>
-        <w:shd w:val="clear" w:color="FFFFFF" w:themeColor="accent6" w:themeTint="34"/>
+        <w:shd w:val="clear" w:color="FFFFFF" w:themeFill="accent6" w:themeFillTint="34" w:themeColor="accent6" w:themeTint="34"/>
       </w:tcPr>
     </w:tblStylePr>
     <w:tblStylePr w:type="band1Vert">
       <w:tcPr>
-        <w:shd w:val="clear" w:color="FFFFFF" w:themeColor="accent6" w:themeTint="34"/>
+        <w:shd w:val="clear" w:color="FFFFFF" w:themeFill="accent6" w:themeFillTint="34" w:themeColor="accent6" w:themeTint="34"/>
       </w:tcPr>
     </w:tblStylePr>
     <w:tblStylePr w:type="band2Horz">
@@ -7067,7 +7022,7 @@
         <w:sz w:val="22"/>
       </w:rPr>
       <w:tcPr>
-        <w:shd w:val="clear" w:color="FFFFFF" w:themeColor="light1"/>
+        <w:shd w:val="clear" w:color="FFFFFF" w:themeFill="light1" w:themeColor="light1"/>
         <w:tcBorders>
           <w:left w:val="none" w:color="000000" w:sz="4" w:space="0"/>
           <w:top w:val="none" w:color="000000" w:sz="4" w:space="0"/>
@@ -7101,7 +7056,7 @@
         <w:sz w:val="22"/>
       </w:rPr>
       <w:tcPr>
-        <w:shd w:val="clear" w:color="FFFFFF" w:themeColor="light1"/>
+        <w:shd w:val="clear" w:color="FFFFFF" w:themeFill="light1" w:themeColor="light1"/>
         <w:tcBorders>
           <w:left w:val="none" w:color="000000" w:sz="4" w:space="0"/>
           <w:top w:val="single" w:color="000000" w:sz="4" w:space="0" w:themeColor="accent6" w:themeTint="90"/>
@@ -7124,12 +7079,12 @@
     </w:tblPr>
     <w:tblStylePr w:type="band1Horz">
       <w:tcPr>
-        <w:shd w:val="clear" w:color="FFFFFF" w:themeColor="text1" w:themeTint="40"/>
+        <w:shd w:val="clear" w:color="FFFFFF" w:themeFill="text1" w:themeFillTint="40" w:themeColor="text1" w:themeTint="40"/>
       </w:tcPr>
     </w:tblStylePr>
     <w:tblStylePr w:type="band1Vert">
       <w:tcPr>
-        <w:shd w:val="clear" w:color="FFFFFF" w:themeColor="text1" w:themeTint="40"/>
+        <w:shd w:val="clear" w:color="FFFFFF" w:themeFill="text1" w:themeFillTint="40" w:themeColor="text1" w:themeTint="40"/>
       </w:tcPr>
     </w:tblStylePr>
     <w:tblStylePr w:type="firstCol">
@@ -7186,12 +7141,12 @@
     </w:tblPr>
     <w:tblStylePr w:type="band1Horz">
       <w:tcPr>
-        <w:shd w:val="clear" w:color="FFFFFF" w:themeColor="accent1" w:themeTint="40"/>
+        <w:shd w:val="clear" w:color="FFFFFF" w:themeFill="accent1" w:themeFillTint="40" w:themeColor="accent1" w:themeTint="40"/>
       </w:tcPr>
     </w:tblStylePr>
     <w:tblStylePr w:type="band1Vert">
       <w:tcPr>
-        <w:shd w:val="clear" w:color="FFFFFF" w:themeColor="accent1" w:themeTint="40"/>
+        <w:shd w:val="clear" w:color="FFFFFF" w:themeFill="accent1" w:themeFillTint="40" w:themeColor="accent1" w:themeTint="40"/>
       </w:tcPr>
     </w:tblStylePr>
     <w:tblStylePr w:type="firstCol">
@@ -7248,12 +7203,12 @@
     </w:tblPr>
     <w:tblStylePr w:type="band1Horz">
       <w:tcPr>
-        <w:shd w:val="clear" w:color="FFFFFF" w:themeColor="accent2" w:themeTint="40"/>
+        <w:shd w:val="clear" w:color="FFFFFF" w:themeFill="accent2" w:themeFillTint="40" w:themeColor="accent2" w:themeTint="40"/>
       </w:tcPr>
     </w:tblStylePr>
     <w:tblStylePr w:type="band1Vert">
       <w:tcPr>
-        <w:shd w:val="clear" w:color="FFFFFF" w:themeColor="accent2" w:themeTint="40"/>
+        <w:shd w:val="clear" w:color="FFFFFF" w:themeFill="accent2" w:themeFillTint="40" w:themeColor="accent2" w:themeTint="40"/>
       </w:tcPr>
     </w:tblStylePr>
     <w:tblStylePr w:type="firstCol">
@@ -7310,12 +7265,12 @@
     </w:tblPr>
     <w:tblStylePr w:type="band1Horz">
       <w:tcPr>
-        <w:shd w:val="clear" w:color="FFFFFF" w:themeColor="accent3" w:themeTint="40"/>
+        <w:shd w:val="clear" w:color="FFFFFF" w:themeFill="accent3" w:themeFillTint="40" w:themeColor="accent3" w:themeTint="40"/>
       </w:tcPr>
     </w:tblStylePr>
     <w:tblStylePr w:type="band1Vert">
       <w:tcPr>
-        <w:shd w:val="clear" w:color="FFFFFF" w:themeColor="accent3" w:themeTint="40"/>
+        <w:shd w:val="clear" w:color="FFFFFF" w:themeFill="accent3" w:themeFillTint="40" w:themeColor="accent3" w:themeTint="40"/>
       </w:tcPr>
     </w:tblStylePr>
     <w:tblStylePr w:type="firstCol">
@@ -7372,12 +7327,12 @@
     </w:tblPr>
     <w:tblStylePr w:type="band1Horz">
       <w:tcPr>
-        <w:shd w:val="clear" w:color="FFFFFF" w:themeColor="accent4" w:themeTint="40"/>
+        <w:shd w:val="clear" w:color="FFFFFF" w:themeFill="accent4" w:themeFillTint="40" w:themeColor="accent4" w:themeTint="40"/>
       </w:tcPr>
     </w:tblStylePr>
     <w:tblStylePr w:type="band1Vert">
       <w:tcPr>
-        <w:shd w:val="clear" w:color="FFFFFF" w:themeColor="accent4" w:themeTint="40"/>
+        <w:shd w:val="clear" w:color="FFFFFF" w:themeFill="accent4" w:themeFillTint="40" w:themeColor="accent4" w:themeTint="40"/>
       </w:tcPr>
     </w:tblStylePr>
     <w:tblStylePr w:type="firstCol">
@@ -7434,12 +7389,12 @@
     </w:tblPr>
     <w:tblStylePr w:type="band1Horz">
       <w:tcPr>
-        <w:shd w:val="clear" w:color="FFFFFF" w:themeColor="accent5" w:themeTint="40"/>
+        <w:shd w:val="clear" w:color="FFFFFF" w:themeFill="accent5" w:themeFillTint="40" w:themeColor="accent5" w:themeTint="40"/>
       </w:tcPr>
     </w:tblStylePr>
     <w:tblStylePr w:type="band1Vert">
       <w:tcPr>
-        <w:shd w:val="clear" w:color="FFFFFF" w:themeColor="accent5" w:themeTint="40"/>
+        <w:shd w:val="clear" w:color="FFFFFF" w:themeFill="accent5" w:themeFillTint="40" w:themeColor="accent5" w:themeTint="40"/>
       </w:tcPr>
     </w:tblStylePr>
     <w:tblStylePr w:type="firstCol">
@@ -7496,12 +7451,12 @@
     </w:tblPr>
     <w:tblStylePr w:type="band1Horz">
       <w:tcPr>
-        <w:shd w:val="clear" w:color="FFFFFF" w:themeColor="accent6" w:themeTint="40"/>
+        <w:shd w:val="clear" w:color="FFFFFF" w:themeFill="accent6" w:themeFillTint="40" w:themeColor="accent6" w:themeTint="40"/>
       </w:tcPr>
     </w:tblStylePr>
     <w:tblStylePr w:type="band1Vert">
       <w:tcPr>
-        <w:shd w:val="clear" w:color="FFFFFF" w:themeColor="accent6" w:themeTint="40"/>
+        <w:shd w:val="clear" w:color="FFFFFF" w:themeFill="accent6" w:themeFillTint="40" w:themeColor="accent6" w:themeTint="40"/>
       </w:tcPr>
     </w:tblStylePr>
     <w:tblStylePr w:type="firstCol">
@@ -7568,7 +7523,7 @@
         <w:sz w:val="22"/>
       </w:rPr>
       <w:tcPr>
-        <w:shd w:val="clear" w:color="FFFFFF" w:themeColor="text1" w:themeTint="40"/>
+        <w:shd w:val="clear" w:color="FFFFFF" w:themeFill="text1" w:themeFillTint="40" w:themeColor="text1" w:themeTint="40"/>
       </w:tcPr>
     </w:tblStylePr>
     <w:tblStylePr w:type="band1Vert">
@@ -7578,7 +7533,7 @@
         <w:sz w:val="22"/>
       </w:rPr>
       <w:tcPr>
-        <w:shd w:val="clear" w:color="FFFFFF" w:themeColor="text1" w:themeTint="40"/>
+        <w:shd w:val="clear" w:color="FFFFFF" w:themeFill="text1" w:themeFillTint="40" w:themeColor="text1" w:themeTint="40"/>
       </w:tcPr>
     </w:tblStylePr>
     <w:tblStylePr w:type="firstCol">
@@ -7653,7 +7608,7 @@
         <w:sz w:val="22"/>
       </w:rPr>
       <w:tcPr>
-        <w:shd w:val="clear" w:color="FFFFFF" w:themeColor="accent1" w:themeTint="40"/>
+        <w:shd w:val="clear" w:color="FFFFFF" w:themeFill="accent1" w:themeFillTint="40" w:themeColor="accent1" w:themeTint="40"/>
       </w:tcPr>
     </w:tblStylePr>
     <w:tblStylePr w:type="band1Vert">
@@ -7663,7 +7618,7 @@
         <w:sz w:val="22"/>
       </w:rPr>
       <w:tcPr>
-        <w:shd w:val="clear" w:color="FFFFFF" w:themeColor="accent1" w:themeTint="40"/>
+        <w:shd w:val="clear" w:color="FFFFFF" w:themeFill="accent1" w:themeFillTint="40" w:themeColor="accent1" w:themeTint="40"/>
       </w:tcPr>
     </w:tblStylePr>
     <w:tblStylePr w:type="firstCol">
@@ -7738,7 +7693,7 @@
         <w:sz w:val="22"/>
       </w:rPr>
       <w:tcPr>
-        <w:shd w:val="clear" w:color="FFFFFF" w:themeColor="accent2" w:themeTint="40"/>
+        <w:shd w:val="clear" w:color="FFFFFF" w:themeFill="accent2" w:themeFillTint="40" w:themeColor="accent2" w:themeTint="40"/>
       </w:tcPr>
     </w:tblStylePr>
     <w:tblStylePr w:type="band1Vert">
@@ -7748,7 +7703,7 @@
         <w:sz w:val="22"/>
       </w:rPr>
       <w:tcPr>
-        <w:shd w:val="clear" w:color="FFFFFF" w:themeColor="accent2" w:themeTint="40"/>
+        <w:shd w:val="clear" w:color="FFFFFF" w:themeFill="accent2" w:themeFillTint="40" w:themeColor="accent2" w:themeTint="40"/>
       </w:tcPr>
     </w:tblStylePr>
     <w:tblStylePr w:type="firstCol">
@@ -7823,7 +7778,7 @@
         <w:sz w:val="22"/>
       </w:rPr>
       <w:tcPr>
-        <w:shd w:val="clear" w:color="FFFFFF" w:themeColor="accent3" w:themeTint="40"/>
+        <w:shd w:val="clear" w:color="FFFFFF" w:themeFill="accent3" w:themeFillTint="40" w:themeColor="accent3" w:themeTint="40"/>
       </w:tcPr>
     </w:tblStylePr>
     <w:tblStylePr w:type="band1Vert">
@@ -7833,7 +7788,7 @@
         <w:sz w:val="22"/>
       </w:rPr>
       <w:tcPr>
-        <w:shd w:val="clear" w:color="FFFFFF" w:themeColor="accent3" w:themeTint="40"/>
+        <w:shd w:val="clear" w:color="FFFFFF" w:themeFill="accent3" w:themeFillTint="40" w:themeColor="accent3" w:themeTint="40"/>
       </w:tcPr>
     </w:tblStylePr>
     <w:tblStylePr w:type="firstCol">
@@ -7908,7 +7863,7 @@
         <w:sz w:val="22"/>
       </w:rPr>
       <w:tcPr>
-        <w:shd w:val="clear" w:color="FFFFFF" w:themeColor="accent4" w:themeTint="40"/>
+        <w:shd w:val="clear" w:color="FFFFFF" w:themeFill="accent4" w:themeFillTint="40" w:themeColor="accent4" w:themeTint="40"/>
       </w:tcPr>
     </w:tblStylePr>
     <w:tblStylePr w:type="band1Vert">
@@ -7918,7 +7873,7 @@
         <w:sz w:val="22"/>
       </w:rPr>
       <w:tcPr>
-        <w:shd w:val="clear" w:color="FFFFFF" w:themeColor="accent4" w:themeTint="40"/>
+        <w:shd w:val="clear" w:color="FFFFFF" w:themeFill="accent4" w:themeFillTint="40" w:themeColor="accent4" w:themeTint="40"/>
       </w:tcPr>
     </w:tblStylePr>
     <w:tblStylePr w:type="firstCol">
@@ -7993,7 +7948,7 @@
         <w:sz w:val="22"/>
       </w:rPr>
       <w:tcPr>
-        <w:shd w:val="clear" w:color="FFFFFF" w:themeColor="accent5" w:themeTint="40"/>
+        <w:shd w:val="clear" w:color="FFFFFF" w:themeFill="accent5" w:themeFillTint="40" w:themeColor="accent5" w:themeTint="40"/>
       </w:tcPr>
     </w:tblStylePr>
     <w:tblStylePr w:type="band1Vert">
@@ -8003,7 +7958,7 @@
         <w:sz w:val="22"/>
       </w:rPr>
       <w:tcPr>
-        <w:shd w:val="clear" w:color="FFFFFF" w:themeColor="accent5" w:themeTint="40"/>
+        <w:shd w:val="clear" w:color="FFFFFF" w:themeFill="accent5" w:themeFillTint="40" w:themeColor="accent5" w:themeTint="40"/>
       </w:tcPr>
     </w:tblStylePr>
     <w:tblStylePr w:type="firstCol">
@@ -8078,7 +8033,7 @@
         <w:sz w:val="22"/>
       </w:rPr>
       <w:tcPr>
-        <w:shd w:val="clear" w:color="FFFFFF" w:themeColor="accent6" w:themeTint="40"/>
+        <w:shd w:val="clear" w:color="FFFFFF" w:themeFill="accent6" w:themeFillTint="40" w:themeColor="accent6" w:themeTint="40"/>
       </w:tcPr>
     </w:tblStylePr>
     <w:tblStylePr w:type="band1Vert">
@@ -8088,7 +8043,7 @@
         <w:sz w:val="22"/>
       </w:rPr>
       <w:tcPr>
-        <w:shd w:val="clear" w:color="FFFFFF" w:themeColor="accent6" w:themeTint="40"/>
+        <w:shd w:val="clear" w:color="FFFFFF" w:themeFill="accent6" w:themeFillTint="40" w:themeColor="accent6" w:themeTint="40"/>
       </w:tcPr>
     </w:tblStylePr>
     <w:tblStylePr w:type="firstCol">
@@ -8197,7 +8152,7 @@
         <w:sz w:val="22"/>
       </w:rPr>
       <w:tcPr>
-        <w:shd w:val="clear" w:color="FFFFFF" w:themeColor="text1"/>
+        <w:shd w:val="clear" w:color="FFFFFF" w:themeFill="text1" w:themeColor="text1"/>
       </w:tcPr>
     </w:tblStylePr>
     <w:tblStylePr w:type="lastCol">
@@ -8270,7 +8225,7 @@
         <w:sz w:val="22"/>
       </w:rPr>
       <w:tcPr>
-        <w:shd w:val="clear" w:color="FFFFFF" w:themeColor="accent1"/>
+        <w:shd w:val="clear" w:color="FFFFFF" w:themeFill="accent1" w:themeColor="accent1"/>
       </w:tcPr>
     </w:tblStylePr>
     <w:tblStylePr w:type="lastCol">
@@ -8343,7 +8298,7 @@
         <w:sz w:val="22"/>
       </w:rPr>
       <w:tcPr>
-        <w:shd w:val="clear" w:color="FFFFFF" w:themeColor="accent2" w:themeTint="97"/>
+        <w:shd w:val="clear" w:color="FFFFFF" w:themeFill="accent2" w:themeFillTint="97" w:themeColor="accent2" w:themeTint="97"/>
       </w:tcPr>
     </w:tblStylePr>
     <w:tblStylePr w:type="lastCol">
@@ -8416,7 +8371,7 @@
         <w:sz w:val="22"/>
       </w:rPr>
       <w:tcPr>
-        <w:shd w:val="clear" w:color="FFFFFF" w:themeColor="accent3" w:themeTint="98"/>
+        <w:shd w:val="clear" w:color="FFFFFF" w:themeFill="accent3" w:themeFillTint="98" w:themeColor="accent3" w:themeTint="98"/>
       </w:tcPr>
     </w:tblStylePr>
     <w:tblStylePr w:type="lastCol">
@@ -8489,7 +8444,7 @@
         <w:sz w:val="22"/>
       </w:rPr>
       <w:tcPr>
-        <w:shd w:val="clear" w:color="FFFFFF" w:themeColor="accent4" w:themeTint="9A"/>
+        <w:shd w:val="clear" w:color="FFFFFF" w:themeFill="accent4" w:themeFillTint="9A" w:themeColor="accent4" w:themeTint="9A"/>
       </w:tcPr>
     </w:tblStylePr>
     <w:tblStylePr w:type="lastCol">
@@ -8562,7 +8517,7 @@
         <w:sz w:val="22"/>
       </w:rPr>
       <w:tcPr>
-        <w:shd w:val="clear" w:color="FFFFFF" w:themeColor="accent5" w:themeTint="9A"/>
+        <w:shd w:val="clear" w:color="FFFFFF" w:themeFill="accent5" w:themeFillTint="9A" w:themeColor="accent5" w:themeTint="9A"/>
       </w:tcPr>
     </w:tblStylePr>
     <w:tblStylePr w:type="lastCol">
@@ -8635,7 +8590,7 @@
         <w:sz w:val="22"/>
       </w:rPr>
       <w:tcPr>
-        <w:shd w:val="clear" w:color="FFFFFF" w:themeColor="accent6" w:themeTint="98"/>
+        <w:shd w:val="clear" w:color="FFFFFF" w:themeFill="accent6" w:themeFillTint="98" w:themeColor="accent6" w:themeTint="98"/>
       </w:tcPr>
     </w:tblStylePr>
     <w:tblStylePr w:type="lastCol">
@@ -8676,7 +8631,7 @@
         <w:sz w:val="22"/>
       </w:rPr>
       <w:tcPr>
-        <w:shd w:val="clear" w:color="FFFFFF" w:themeColor="text1" w:themeTint="40"/>
+        <w:shd w:val="clear" w:color="FFFFFF" w:themeFill="text1" w:themeFillTint="40" w:themeColor="text1" w:themeTint="40"/>
       </w:tcPr>
     </w:tblStylePr>
     <w:tblStylePr w:type="band1Vert">
@@ -8686,7 +8641,7 @@
         <w:sz w:val="22"/>
       </w:rPr>
       <w:tcPr>
-        <w:shd w:val="clear" w:color="FFFFFF" w:themeColor="text1" w:themeTint="40"/>
+        <w:shd w:val="clear" w:color="FFFFFF" w:themeFill="text1" w:themeFillTint="40" w:themeColor="text1" w:themeTint="40"/>
       </w:tcPr>
     </w:tblStylePr>
     <w:tblStylePr w:type="firstCol">
@@ -8703,7 +8658,7 @@
         <w:sz w:val="22"/>
       </w:rPr>
       <w:tcPr>
-        <w:shd w:val="clear" w:color="FFFFFF" w:themeColor="text1"/>
+        <w:shd w:val="clear" w:color="FFFFFF" w:themeFill="text1" w:themeColor="text1"/>
       </w:tcPr>
     </w:tblStylePr>
     <w:tblStylePr w:type="lastCol">
@@ -8744,7 +8699,7 @@
         <w:sz w:val="22"/>
       </w:rPr>
       <w:tcPr>
-        <w:shd w:val="clear" w:color="FFFFFF" w:themeColor="accent1" w:themeTint="40"/>
+        <w:shd w:val="clear" w:color="FFFFFF" w:themeFill="accent1" w:themeFillTint="40" w:themeColor="accent1" w:themeTint="40"/>
       </w:tcPr>
     </w:tblStylePr>
     <w:tblStylePr w:type="band1Vert">
@@ -8754,7 +8709,7 @@
         <w:sz w:val="22"/>
       </w:rPr>
       <w:tcPr>
-        <w:shd w:val="clear" w:color="FFFFFF" w:themeColor="accent1" w:themeTint="40"/>
+        <w:shd w:val="clear" w:color="FFFFFF" w:themeFill="accent1" w:themeFillTint="40" w:themeColor="accent1" w:themeTint="40"/>
       </w:tcPr>
     </w:tblStylePr>
     <w:tblStylePr w:type="firstCol">
@@ -8771,7 +8726,7 @@
         <w:sz w:val="22"/>
       </w:rPr>
       <w:tcPr>
-        <w:shd w:val="clear" w:color="FFFFFF" w:themeColor="accent1"/>
+        <w:shd w:val="clear" w:color="FFFFFF" w:themeFill="accent1" w:themeColor="accent1"/>
       </w:tcPr>
     </w:tblStylePr>
     <w:tblStylePr w:type="lastCol">
@@ -8812,7 +8767,7 @@
         <w:sz w:val="22"/>
       </w:rPr>
       <w:tcPr>
-        <w:shd w:val="clear" w:color="FFFFFF" w:themeColor="accent2" w:themeTint="40"/>
+        <w:shd w:val="clear" w:color="FFFFFF" w:themeFill="accent2" w:themeFillTint="40" w:themeColor="accent2" w:themeTint="40"/>
       </w:tcPr>
     </w:tblStylePr>
     <w:tblStylePr w:type="band1Vert">
@@ -8822,7 +8777,7 @@
         <w:sz w:val="22"/>
       </w:rPr>
       <w:tcPr>
-        <w:shd w:val="clear" w:color="FFFFFF" w:themeColor="accent2" w:themeTint="40"/>
+        <w:shd w:val="clear" w:color="FFFFFF" w:themeFill="accent2" w:themeFillTint="40" w:themeColor="accent2" w:themeTint="40"/>
       </w:tcPr>
     </w:tblStylePr>
     <w:tblStylePr w:type="firstCol">
@@ -8839,7 +8794,7 @@
         <w:sz w:val="22"/>
       </w:rPr>
       <w:tcPr>
-        <w:shd w:val="clear" w:color="FFFFFF" w:themeColor="accent2"/>
+        <w:shd w:val="clear" w:color="FFFFFF" w:themeFill="accent2" w:themeColor="accent2"/>
       </w:tcPr>
     </w:tblStylePr>
     <w:tblStylePr w:type="lastCol">
@@ -8880,7 +8835,7 @@
         <w:sz w:val="22"/>
       </w:rPr>
       <w:tcPr>
-        <w:shd w:val="clear" w:color="FFFFFF" w:themeColor="accent3" w:themeTint="40"/>
+        <w:shd w:val="clear" w:color="FFFFFF" w:themeFill="accent3" w:themeFillTint="40" w:themeColor="accent3" w:themeTint="40"/>
       </w:tcPr>
     </w:tblStylePr>
     <w:tblStylePr w:type="band1Vert">
@@ -8890,7 +8845,7 @@
         <w:sz w:val="22"/>
       </w:rPr>
       <w:tcPr>
-        <w:shd w:val="clear" w:color="FFFFFF" w:themeColor="accent3" w:themeTint="40"/>
+        <w:shd w:val="clear" w:color="FFFFFF" w:themeFill="accent3" w:themeFillTint="40" w:themeColor="accent3" w:themeTint="40"/>
       </w:tcPr>
     </w:tblStylePr>
     <w:tblStylePr w:type="firstCol">
@@ -8907,7 +8862,7 @@
         <w:sz w:val="22"/>
       </w:rPr>
       <w:tcPr>
-        <w:shd w:val="clear" w:color="FFFFFF" w:themeColor="accent3"/>
+        <w:shd w:val="clear" w:color="FFFFFF" w:themeFill="accent3" w:themeColor="accent3"/>
       </w:tcPr>
     </w:tblStylePr>
     <w:tblStylePr w:type="lastCol">
@@ -8948,7 +8903,7 @@
         <w:sz w:val="22"/>
       </w:rPr>
       <w:tcPr>
-        <w:shd w:val="clear" w:color="FFFFFF" w:themeColor="accent4" w:themeTint="40"/>
+        <w:shd w:val="clear" w:color="FFFFFF" w:themeFill="accent4" w:themeFillTint="40" w:themeColor="accent4" w:themeTint="40"/>
       </w:tcPr>
     </w:tblStylePr>
     <w:tblStylePr w:type="band1Vert">
@@ -8958,7 +8913,7 @@
         <w:sz w:val="22"/>
       </w:rPr>
       <w:tcPr>
-        <w:shd w:val="clear" w:color="FFFFFF" w:themeColor="accent4" w:themeTint="40"/>
+        <w:shd w:val="clear" w:color="FFFFFF" w:themeFill="accent4" w:themeFillTint="40" w:themeColor="accent4" w:themeTint="40"/>
       </w:tcPr>
     </w:tblStylePr>
     <w:tblStylePr w:type="firstCol">
@@ -8975,7 +8930,7 @@
         <w:sz w:val="22"/>
       </w:rPr>
       <w:tcPr>
-        <w:shd w:val="clear" w:color="FFFFFF" w:themeColor="accent4"/>
+        <w:shd w:val="clear" w:color="FFFFFF" w:themeFill="accent4" w:themeColor="accent4"/>
       </w:tcPr>
     </w:tblStylePr>
     <w:tblStylePr w:type="lastCol">
@@ -9016,7 +8971,7 @@
         <w:sz w:val="22"/>
       </w:rPr>
       <w:tcPr>
-        <w:shd w:val="clear" w:color="FFFFFF" w:themeColor="accent5" w:themeTint="40"/>
+        <w:shd w:val="clear" w:color="FFFFFF" w:themeFill="accent5" w:themeFillTint="40" w:themeColor="accent5" w:themeTint="40"/>
       </w:tcPr>
     </w:tblStylePr>
     <w:tblStylePr w:type="band1Vert">
@@ -9026,7 +8981,7 @@
         <w:sz w:val="22"/>
       </w:rPr>
       <w:tcPr>
-        <w:shd w:val="clear" w:color="FFFFFF" w:themeColor="accent5" w:themeTint="40"/>
+        <w:shd w:val="clear" w:color="FFFFFF" w:themeFill="accent5" w:themeFillTint="40" w:themeColor="accent5" w:themeTint="40"/>
       </w:tcPr>
     </w:tblStylePr>
     <w:tblStylePr w:type="firstCol">
@@ -9043,7 +8998,7 @@
         <w:sz w:val="22"/>
       </w:rPr>
       <w:tcPr>
-        <w:shd w:val="clear" w:color="FFFFFF" w:themeColor="accent5"/>
+        <w:shd w:val="clear" w:color="FFFFFF" w:themeFill="accent5" w:themeColor="accent5"/>
       </w:tcPr>
     </w:tblStylePr>
     <w:tblStylePr w:type="lastCol">
@@ -9084,7 +9039,7 @@
         <w:sz w:val="22"/>
       </w:rPr>
       <w:tcPr>
-        <w:shd w:val="clear" w:color="FFFFFF" w:themeColor="accent6" w:themeTint="40"/>
+        <w:shd w:val="clear" w:color="FFFFFF" w:themeFill="accent6" w:themeFillTint="40" w:themeColor="accent6" w:themeTint="40"/>
       </w:tcPr>
     </w:tblStylePr>
     <w:tblStylePr w:type="band1Vert">
@@ -9094,7 +9049,7 @@
         <w:sz w:val="22"/>
       </w:rPr>
       <w:tcPr>
-        <w:shd w:val="clear" w:color="FFFFFF" w:themeColor="accent6" w:themeTint="40"/>
+        <w:shd w:val="clear" w:color="FFFFFF" w:themeFill="accent6" w:themeFillTint="40" w:themeColor="accent6" w:themeTint="40"/>
       </w:tcPr>
     </w:tblStylePr>
     <w:tblStylePr w:type="firstCol">
@@ -9111,7 +9066,7 @@
         <w:sz w:val="22"/>
       </w:rPr>
       <w:tcPr>
-        <w:shd w:val="clear" w:color="FFFFFF" w:themeColor="accent6"/>
+        <w:shd w:val="clear" w:color="FFFFFF" w:themeFill="accent6" w:themeColor="accent6"/>
       </w:tcPr>
     </w:tblStylePr>
     <w:tblStylePr w:type="lastCol">
@@ -9143,11 +9098,11 @@
         <w:right w:val="single" w:color="000000" w:sz="32" w:space="0" w:themeColor="text1" w:themeTint="80"/>
         <w:bottom w:val="single" w:color="000000" w:sz="32" w:space="0" w:themeColor="text1" w:themeTint="80"/>
       </w:tblBorders>
-      <w:shd w:val="clear" w:color="FFFFFF" w:themeColor="text1" w:themeTint="80"/>
+      <w:shd w:val="clear" w:color="FFFFFF" w:themeFill="text1" w:themeFillTint="80" w:themeColor="text1" w:themeTint="80"/>
     </w:tblPr>
     <w:tblStylePr w:type="band1Horz">
       <w:tcPr>
-        <w:shd w:val="clear" w:color="FFFFFF" w:themeColor="text1" w:themeTint="80"/>
+        <w:shd w:val="clear" w:color="FFFFFF" w:themeFill="text1" w:themeFillTint="80" w:themeColor="text1" w:themeTint="80"/>
         <w:tcBorders>
           <w:top w:val="single" w:color="000000" w:sz="4" w:space="0" w:themeColor="light1"/>
           <w:bottom w:val="single" w:color="000000" w:sz="4" w:space="0" w:themeColor="light1"/>
@@ -9156,7 +9111,7 @@
     </w:tblStylePr>
     <w:tblStylePr w:type="band1Vert">
       <w:tcPr>
-        <w:shd w:val="clear" w:color="FFFFFF" w:themeColor="text1" w:themeTint="80"/>
+        <w:shd w:val="clear" w:color="FFFFFF" w:themeFill="text1" w:themeFillTint="80" w:themeColor="text1" w:themeTint="80"/>
         <w:tcBorders>
           <w:left w:val="single" w:color="000000" w:sz="4" w:space="0" w:themeColor="light1"/>
           <w:right w:val="single" w:color="000000" w:sz="4" w:space="0" w:themeColor="light1"/>
@@ -9165,7 +9120,7 @@
     </w:tblStylePr>
     <w:tblStylePr w:type="band2Horz">
       <w:tcPr>
-        <w:shd w:val="clear" w:color="FFFFFF" w:themeColor="text1" w:themeTint="80"/>
+        <w:shd w:val="clear" w:color="FFFFFF" w:themeFill="text1" w:themeFillTint="80" w:themeColor="text1" w:themeTint="80"/>
         <w:tcBorders>
           <w:top w:val="single" w:color="000000" w:sz="4" w:space="0" w:themeColor="light1"/>
           <w:bottom w:val="single" w:color="000000" w:sz="4" w:space="0" w:themeColor="light1"/>
@@ -9202,7 +9157,7 @@
         <w:sz w:val="22"/>
       </w:rPr>
       <w:tcPr>
-        <w:shd w:val="clear" w:color="FFFFFF" w:themeColor="text1" w:themeTint="80"/>
+        <w:shd w:val="clear" w:color="FFFFFF" w:themeFill="text1" w:themeFillTint="80" w:themeColor="text1" w:themeTint="80"/>
         <w:tcBorders>
           <w:top w:val="single" w:color="000000" w:sz="32" w:space="0" w:themeColor="text1" w:themeTint="80"/>
           <w:bottom w:val="single" w:color="000000" w:sz="12" w:space="0" w:themeColor="light1"/>
@@ -9249,11 +9204,11 @@
         <w:right w:val="single" w:color="000000" w:sz="32" w:space="0" w:themeColor="accent1"/>
         <w:bottom w:val="single" w:color="000000" w:sz="32" w:space="0" w:themeColor="accent1"/>
       </w:tblBorders>
-      <w:shd w:val="clear" w:color="FFFFFF" w:themeColor="accent1"/>
+      <w:shd w:val="clear" w:color="FFFFFF" w:themeFill="accent1" w:themeColor="accent1"/>
     </w:tblPr>
     <w:tblStylePr w:type="band1Horz">
       <w:tcPr>
-        <w:shd w:val="clear" w:color="FFFFFF" w:themeColor="accent1"/>
+        <w:shd w:val="clear" w:color="FFFFFF" w:themeFill="accent1" w:themeColor="accent1"/>
         <w:tcBorders>
           <w:top w:val="single" w:color="000000" w:sz="4" w:space="0" w:themeColor="light1"/>
           <w:bottom w:val="single" w:color="000000" w:sz="4" w:space="0" w:themeColor="light1"/>
@@ -9262,7 +9217,7 @@
     </w:tblStylePr>
     <w:tblStylePr w:type="band1Vert">
       <w:tcPr>
-        <w:shd w:val="clear" w:color="FFFFFF" w:themeColor="accent1"/>
+        <w:shd w:val="clear" w:color="FFFFFF" w:themeFill="accent1" w:themeColor="accent1"/>
         <w:tcBorders>
           <w:left w:val="single" w:color="000000" w:sz="4" w:space="0" w:themeColor="light1"/>
           <w:right w:val="single" w:color="000000" w:sz="4" w:space="0" w:themeColor="light1"/>
@@ -9271,7 +9226,7 @@
     </w:tblStylePr>
     <w:tblStylePr w:type="band2Horz">
       <w:tcPr>
-        <w:shd w:val="clear" w:color="FFFFFF" w:themeColor="accent1"/>
+        <w:shd w:val="clear" w:color="FFFFFF" w:themeFill="accent1" w:themeColor="accent1"/>
         <w:tcBorders>
           <w:top w:val="single" w:color="000000" w:sz="4" w:space="0" w:themeColor="light1"/>
           <w:bottom w:val="single" w:color="000000" w:sz="4" w:space="0" w:themeColor="light1"/>
@@ -9308,7 +9263,7 @@
         <w:sz w:val="22"/>
       </w:rPr>
       <w:tcPr>
-        <w:shd w:val="clear" w:color="FFFFFF" w:themeColor="accent1"/>
+        <w:shd w:val="clear" w:color="FFFFFF" w:themeFill="accent1" w:themeColor="accent1"/>
         <w:tcBorders>
           <w:top w:val="single" w:color="000000" w:sz="32" w:space="0" w:themeColor="accent1"/>
           <w:bottom w:val="single" w:color="000000" w:sz="12" w:space="0" w:themeColor="light1"/>
@@ -9355,11 +9310,11 @@
         <w:right w:val="single" w:color="000000" w:sz="32" w:space="0" w:themeColor="accent2" w:themeTint="97"/>
         <w:bottom w:val="single" w:color="000000" w:sz="32" w:space="0" w:themeColor="accent2" w:themeTint="97"/>
       </w:tblBorders>
-      <w:shd w:val="clear" w:color="FFFFFF" w:themeColor="accent2" w:themeTint="97"/>
+      <w:shd w:val="clear" w:color="FFFFFF" w:themeFill="accent2" w:themeFillTint="97" w:themeColor="accent2" w:themeTint="97"/>
     </w:tblPr>
     <w:tblStylePr w:type="band1Horz">
       <w:tcPr>
-        <w:shd w:val="clear" w:color="FFFFFF" w:themeColor="accent2" w:themeTint="97"/>
+        <w:shd w:val="clear" w:color="FFFFFF" w:themeFill="accent2" w:themeFillTint="97" w:themeColor="accent2" w:themeTint="97"/>
         <w:tcBorders>
           <w:top w:val="single" w:color="000000" w:sz="4" w:space="0" w:themeColor="light1"/>
           <w:bottom w:val="single" w:color="000000" w:sz="4" w:space="0" w:themeColor="light1"/>
@@ -9368,7 +9323,7 @@
     </w:tblStylePr>
     <w:tblStylePr w:type="band1Vert">
       <w:tcPr>
-        <w:shd w:val="clear" w:color="FFFFFF" w:themeColor="accent2" w:themeTint="97"/>
+        <w:shd w:val="clear" w:color="FFFFFF" w:themeFill="accent2" w:themeFillTint="97" w:themeColor="accent2" w:themeTint="97"/>
         <w:tcBorders>
           <w:left w:val="single" w:color="000000" w:sz="4" w:space="0" w:themeColor="light1"/>
           <w:right w:val="single" w:color="000000" w:sz="4" w:space="0" w:themeColor="light1"/>
@@ -9377,7 +9332,7 @@
     </w:tblStylePr>
     <w:tblStylePr w:type="band2Horz">
       <w:tcPr>
-        <w:shd w:val="clear" w:color="FFFFFF" w:themeColor="accent2" w:themeTint="97"/>
+        <w:shd w:val="clear" w:color="FFFFFF" w:themeFill="accent2" w:themeFillTint="97" w:themeColor="accent2" w:themeTint="97"/>
         <w:tcBorders>
           <w:top w:val="single" w:color="000000" w:sz="4" w:space="0" w:themeColor="light1"/>
           <w:bottom w:val="single" w:color="000000" w:sz="4" w:space="0" w:themeColor="light1"/>
@@ -9414,7 +9369,7 @@
         <w:sz w:val="22"/>
       </w:rPr>
       <w:tcPr>
-        <w:shd w:val="clear" w:color="FFFFFF" w:themeColor="accent2" w:themeTint="97"/>
+        <w:shd w:val="clear" w:color="FFFFFF" w:themeFill="accent2" w:themeFillTint="97" w:themeColor="accent2" w:themeTint="97"/>
         <w:tcBorders>
           <w:top w:val="single" w:color="000000" w:sz="32" w:space="0" w:themeColor="accent2" w:themeTint="97"/>
           <w:bottom w:val="single" w:color="000000" w:sz="12" w:space="0" w:themeColor="light1"/>
@@ -9461,11 +9416,11 @@
         <w:right w:val="single" w:color="000000" w:sz="32" w:space="0" w:themeColor="accent3" w:themeTint="98"/>
         <w:bottom w:val="single" w:color="000000" w:sz="32" w:space="0" w:themeColor="accent3" w:themeTint="98"/>
       </w:tblBorders>
-      <w:shd w:val="clear" w:color="FFFFFF" w:themeColor="accent3" w:themeTint="98"/>
+      <w:shd w:val="clear" w:color="FFFFFF" w:themeFill="accent3" w:themeFillTint="98" w:themeColor="accent3" w:themeTint="98"/>
     </w:tblPr>
     <w:tblStylePr w:type="band1Horz">
       <w:tcPr>
-        <w:shd w:val="clear" w:color="FFFFFF" w:themeColor="accent3" w:themeTint="98"/>
+        <w:shd w:val="clear" w:color="FFFFFF" w:themeFill="accent3" w:themeFillTint="98" w:themeColor="accent3" w:themeTint="98"/>
         <w:tcBorders>
           <w:top w:val="single" w:color="000000" w:sz="4" w:space="0" w:themeColor="light1"/>
           <w:bottom w:val="single" w:color="000000" w:sz="4" w:space="0" w:themeColor="light1"/>
@@ -9474,7 +9429,7 @@
     </w:tblStylePr>
     <w:tblStylePr w:type="band1Vert">
       <w:tcPr>
-        <w:shd w:val="clear" w:color="FFFFFF" w:themeColor="accent3" w:themeTint="98"/>
+        <w:shd w:val="clear" w:color="FFFFFF" w:themeFill="accent3" w:themeFillTint="98" w:themeColor="accent3" w:themeTint="98"/>
         <w:tcBorders>
           <w:left w:val="single" w:color="000000" w:sz="4" w:space="0" w:themeColor="light1"/>
           <w:right w:val="single" w:color="000000" w:sz="4" w:space="0" w:themeColor="light1"/>
@@ -9483,7 +9438,7 @@
     </w:tblStylePr>
     <w:tblStylePr w:type="band2Horz">
       <w:tcPr>
-        <w:shd w:val="clear" w:color="FFFFFF" w:themeColor="accent3" w:themeTint="98"/>
+        <w:shd w:val="clear" w:color="FFFFFF" w:themeFill="accent3" w:themeFillTint="98" w:themeColor="accent3" w:themeTint="98"/>
         <w:tcBorders>
           <w:top w:val="single" w:color="000000" w:sz="4" w:space="0" w:themeColor="light1"/>
           <w:bottom w:val="single" w:color="000000" w:sz="4" w:space="0" w:themeColor="light1"/>
@@ -9520,7 +9475,7 @@
         <w:sz w:val="22"/>
       </w:rPr>
       <w:tcPr>
-        <w:shd w:val="clear" w:color="FFFFFF" w:themeColor="accent3" w:themeTint="98"/>
+        <w:shd w:val="clear" w:color="FFFFFF" w:themeFill="accent3" w:themeFillTint="98" w:themeColor="accent3" w:themeTint="98"/>
         <w:tcBorders>
           <w:top w:val="single" w:color="000000" w:sz="32" w:space="0" w:themeColor="accent3" w:themeTint="98"/>
           <w:bottom w:val="single" w:color="000000" w:sz="12" w:space="0" w:themeColor="light1"/>
@@ -9567,11 +9522,11 @@
         <w:right w:val="single" w:color="000000" w:sz="32" w:space="0" w:themeColor="accent4" w:themeTint="9A"/>
         <w:bottom w:val="single" w:color="000000" w:sz="32" w:space="0" w:themeColor="accent4" w:themeTint="9A"/>
       </w:tblBorders>
-      <w:shd w:val="clear" w:color="FFFFFF" w:themeColor="accent4" w:themeTint="9A"/>
+      <w:shd w:val="clear" w:color="FFFFFF" w:themeFill="accent4" w:themeFillTint="9A" w:themeColor="accent4" w:themeTint="9A"/>
     </w:tblPr>
     <w:tblStylePr w:type="band1Horz">
       <w:tcPr>
-        <w:shd w:val="clear" w:color="FFFFFF" w:themeColor="accent4" w:themeTint="9A"/>
+        <w:shd w:val="clear" w:color="FFFFFF" w:themeFill="accent4" w:themeFillTint="9A" w:themeColor="accent4" w:themeTint="9A"/>
         <w:tcBorders>
           <w:top w:val="single" w:color="000000" w:sz="4" w:space="0" w:themeColor="light1"/>
           <w:bottom w:val="single" w:color="000000" w:sz="4" w:space="0" w:themeColor="light1"/>
@@ -9580,7 +9535,7 @@
     </w:tblStylePr>
     <w:tblStylePr w:type="band1Vert">
       <w:tcPr>
-        <w:shd w:val="clear" w:color="FFFFFF" w:themeColor="accent4" w:themeTint="9A"/>
+        <w:shd w:val="clear" w:color="FFFFFF" w:themeFill="accent4" w:themeFillTint="9A" w:themeColor="accent4" w:themeTint="9A"/>
         <w:tcBorders>
           <w:left w:val="single" w:color="000000" w:sz="4" w:space="0" w:themeColor="light1"/>
           <w:right w:val="single" w:color="000000" w:sz="4" w:space="0" w:themeColor="light1"/>
@@ -9589,7 +9544,7 @@
     </w:tblStylePr>
     <w:tblStylePr w:type="band2Horz">
       <w:tcPr>
-        <w:shd w:val="clear" w:color="FFFFFF" w:themeColor="accent4" w:themeTint="9A"/>
+        <w:shd w:val="clear" w:color="FFFFFF" w:themeFill="accent4" w:themeFillTint="9A" w:themeColor="accent4" w:themeTint="9A"/>
         <w:tcBorders>
           <w:top w:val="single" w:color="000000" w:sz="4" w:space="0" w:themeColor="light1"/>
           <w:bottom w:val="single" w:color="000000" w:sz="4" w:space="0" w:themeColor="light1"/>
@@ -9626,7 +9581,7 @@
         <w:sz w:val="22"/>
       </w:rPr>
       <w:tcPr>
-        <w:shd w:val="clear" w:color="FFFFFF" w:themeColor="accent4" w:themeTint="9A"/>
+        <w:shd w:val="clear" w:color="FFFFFF" w:themeFill="accent4" w:themeFillTint="9A" w:themeColor="accent4" w:themeTint="9A"/>
         <w:tcBorders>
           <w:top w:val="single" w:color="000000" w:sz="32" w:space="0" w:themeColor="accent4" w:themeTint="9A"/>
           <w:bottom w:val="single" w:color="000000" w:sz="12" w:space="0" w:themeColor="light1"/>
@@ -9673,11 +9628,11 @@
         <w:right w:val="single" w:color="000000" w:sz="32" w:space="0" w:themeColor="accent5" w:themeTint="9A"/>
         <w:bottom w:val="single" w:color="000000" w:sz="32" w:space="0" w:themeColor="accent5" w:themeTint="9A"/>
       </w:tblBorders>
-      <w:shd w:val="clear" w:color="FFFFFF" w:themeColor="accent5" w:themeTint="9A"/>
+      <w:shd w:val="clear" w:color="FFFFFF" w:themeFill="accent5" w:themeFillTint="9A" w:themeColor="accent5" w:themeTint="9A"/>
     </w:tblPr>
     <w:tblStylePr w:type="band1Horz">
       <w:tcPr>
-        <w:shd w:val="clear" w:color="FFFFFF" w:themeColor="accent5" w:themeTint="9A"/>
+        <w:shd w:val="clear" w:color="FFFFFF" w:themeFill="accent5" w:themeFillTint="9A" w:themeColor="accent5" w:themeTint="9A"/>
         <w:tcBorders>
           <w:top w:val="single" w:color="000000" w:sz="4" w:space="0" w:themeColor="light1"/>
           <w:bottom w:val="single" w:color="000000" w:sz="4" w:space="0" w:themeColor="light1"/>
@@ -9686,7 +9641,7 @@
     </w:tblStylePr>
     <w:tblStylePr w:type="band1Vert">
       <w:tcPr>
-        <w:shd w:val="clear" w:color="FFFFFF" w:themeColor="accent5" w:themeTint="9A"/>
+        <w:shd w:val="clear" w:color="FFFFFF" w:themeFill="accent5" w:themeFillTint="9A" w:themeColor="accent5" w:themeTint="9A"/>
         <w:tcBorders>
           <w:left w:val="single" w:color="000000" w:sz="4" w:space="0" w:themeColor="light1"/>
           <w:right w:val="single" w:color="000000" w:sz="4" w:space="0" w:themeColor="light1"/>
@@ -9695,7 +9650,7 @@
     </w:tblStylePr>
     <w:tblStylePr w:type="band2Horz">
       <w:tcPr>
-        <w:shd w:val="clear" w:color="FFFFFF" w:themeColor="accent5" w:themeTint="9A"/>
+        <w:shd w:val="clear" w:color="FFFFFF" w:themeFill="accent5" w:themeFillTint="9A" w:themeColor="accent5" w:themeTint="9A"/>
         <w:tcBorders>
           <w:top w:val="single" w:color="000000" w:sz="4" w:space="0" w:themeColor="light1"/>
           <w:bottom w:val="single" w:color="000000" w:sz="4" w:space="0" w:themeColor="light1"/>
@@ -9732,7 +9687,7 @@
         <w:sz w:val="22"/>
       </w:rPr>
       <w:tcPr>
-        <w:shd w:val="clear" w:color="FFFFFF" w:themeColor="accent5" w:themeTint="9A"/>
+        <w:shd w:val="clear" w:color="FFFFFF" w:themeFill="accent5" w:themeFillTint="9A" w:themeColor="accent5" w:themeTint="9A"/>
         <w:tcBorders>
           <w:top w:val="single" w:color="000000" w:sz="32" w:space="0" w:themeColor="accent5" w:themeTint="9A"/>
           <w:bottom w:val="single" w:color="000000" w:sz="12" w:space="0" w:themeColor="light1"/>
@@ -9779,11 +9734,11 @@
         <w:right w:val="single" w:color="000000" w:sz="32" w:space="0" w:themeColor="accent6" w:themeTint="98"/>
         <w:bottom w:val="single" w:color="000000" w:sz="32" w:space="0" w:themeColor="accent6" w:themeTint="98"/>
       </w:tblBorders>
-      <w:shd w:val="clear" w:color="FFFFFF" w:themeColor="accent6" w:themeTint="98"/>
+      <w:shd w:val="clear" w:color="FFFFFF" w:themeFill="accent6" w:themeFillTint="98" w:themeColor="accent6" w:themeTint="98"/>
     </w:tblPr>
     <w:tblStylePr w:type="band1Horz">
       <w:tcPr>
-        <w:shd w:val="clear" w:color="FFFFFF" w:themeColor="accent6" w:themeTint="98"/>
+        <w:shd w:val="clear" w:color="FFFFFF" w:themeFill="accent6" w:themeFillTint="98" w:themeColor="accent6" w:themeTint="98"/>
         <w:tcBorders>
           <w:top w:val="single" w:color="000000" w:sz="4" w:space="0" w:themeColor="light1"/>
           <w:bottom w:val="single" w:color="000000" w:sz="4" w:space="0" w:themeColor="light1"/>
@@ -9792,7 +9747,7 @@
     </w:tblStylePr>
     <w:tblStylePr w:type="band1Vert">
       <w:tcPr>
-        <w:shd w:val="clear" w:color="FFFFFF" w:themeColor="accent6" w:themeTint="98"/>
+        <w:shd w:val="clear" w:color="FFFFFF" w:themeFill="accent6" w:themeFillTint="98" w:themeColor="accent6" w:themeTint="98"/>
         <w:tcBorders>
           <w:left w:val="single" w:color="000000" w:sz="4" w:space="0" w:themeColor="light1"/>
           <w:right w:val="single" w:color="000000" w:sz="4" w:space="0" w:themeColor="light1"/>
@@ -9801,7 +9756,7 @@
     </w:tblStylePr>
     <w:tblStylePr w:type="band2Horz">
       <w:tcPr>
-        <w:shd w:val="clear" w:color="FFFFFF" w:themeColor="accent6" w:themeTint="98"/>
+        <w:shd w:val="clear" w:color="FFFFFF" w:themeFill="accent6" w:themeFillTint="98" w:themeColor="accent6" w:themeTint="98"/>
         <w:tcBorders>
           <w:top w:val="single" w:color="000000" w:sz="4" w:space="0" w:themeColor="light1"/>
           <w:bottom w:val="single" w:color="000000" w:sz="4" w:space="0" w:themeColor="light1"/>
@@ -9838,7 +9793,7 @@
         <w:sz w:val="22"/>
       </w:rPr>
       <w:tcPr>
-        <w:shd w:val="clear" w:color="FFFFFF" w:themeColor="accent6" w:themeTint="98"/>
+        <w:shd w:val="clear" w:color="FFFFFF" w:themeFill="accent6" w:themeFillTint="98" w:themeColor="accent6" w:themeTint="98"/>
         <w:tcBorders>
           <w:top w:val="single" w:color="000000" w:sz="32" w:space="0" w:themeColor="accent6" w:themeTint="98"/>
           <w:bottom w:val="single" w:color="000000" w:sz="12" w:space="0" w:themeColor="light1"/>
@@ -9891,12 +9846,12 @@
         <w:sz w:val="22"/>
       </w:rPr>
       <w:tcPr>
-        <w:shd w:val="clear" w:color="FFFFFF" w:themeColor="text1" w:themeTint="40"/>
+        <w:shd w:val="clear" w:color="FFFFFF" w:themeFill="text1" w:themeFillTint="40" w:themeColor="text1" w:themeTint="40"/>
       </w:tcPr>
     </w:tblStylePr>
     <w:tblStylePr w:type="band1Vert">
       <w:tcPr>
-        <w:shd w:val="clear" w:color="FFFFFF" w:themeColor="text1" w:themeTint="40"/>
+        <w:shd w:val="clear" w:color="FFFFFF" w:themeFill="text1" w:themeFillTint="40" w:themeColor="text1" w:themeTint="40"/>
       </w:tcPr>
     </w:tblStylePr>
     <w:tblStylePr w:type="band2Horz">
@@ -9963,12 +9918,12 @@
         <w:sz w:val="22"/>
       </w:rPr>
       <w:tcPr>
-        <w:shd w:val="clear" w:color="FFFFFF" w:themeColor="accent1" w:themeTint="40"/>
+        <w:shd w:val="clear" w:color="FFFFFF" w:themeFill="accent1" w:themeFillTint="40" w:themeColor="accent1" w:themeTint="40"/>
       </w:tcPr>
     </w:tblStylePr>
     <w:tblStylePr w:type="band1Vert">
       <w:tcPr>
-        <w:shd w:val="clear" w:color="FFFFFF" w:themeColor="accent1" w:themeTint="40"/>
+        <w:shd w:val="clear" w:color="FFFFFF" w:themeFill="accent1" w:themeFillTint="40" w:themeColor="accent1" w:themeTint="40"/>
       </w:tcPr>
     </w:tblStylePr>
     <w:tblStylePr w:type="band2Horz">
@@ -10035,12 +9990,12 @@
         <w:sz w:val="22"/>
       </w:rPr>
       <w:tcPr>
-        <w:shd w:val="clear" w:color="FFFFFF" w:themeColor="accent2" w:themeTint="40"/>
+        <w:shd w:val="clear" w:color="FFFFFF" w:themeFill="accent2" w:themeFillTint="40" w:themeColor="accent2" w:themeTint="40"/>
       </w:tcPr>
     </w:tblStylePr>
     <w:tblStylePr w:type="band1Vert">
       <w:tcPr>
-        <w:shd w:val="clear" w:color="FFFFFF" w:themeColor="accent2" w:themeTint="40"/>
+        <w:shd w:val="clear" w:color="FFFFFF" w:themeFill="accent2" w:themeFillTint="40" w:themeColor="accent2" w:themeTint="40"/>
       </w:tcPr>
     </w:tblStylePr>
     <w:tblStylePr w:type="band2Horz">
@@ -10107,12 +10062,12 @@
         <w:sz w:val="22"/>
       </w:rPr>
       <w:tcPr>
-        <w:shd w:val="clear" w:color="FFFFFF" w:themeColor="accent3" w:themeTint="40"/>
+        <w:shd w:val="clear" w:color="FFFFFF" w:themeFill="accent3" w:themeFillTint="40" w:themeColor="accent3" w:themeTint="40"/>
       </w:tcPr>
     </w:tblStylePr>
     <w:tblStylePr w:type="band1Vert">
       <w:tcPr>
-        <w:shd w:val="clear" w:color="FFFFFF" w:themeColor="accent3" w:themeTint="40"/>
+        <w:shd w:val="clear" w:color="FFFFFF" w:themeFill="accent3" w:themeFillTint="40" w:themeColor="accent3" w:themeTint="40"/>
       </w:tcPr>
     </w:tblStylePr>
     <w:tblStylePr w:type="band2Horz">
@@ -10179,12 +10134,12 @@
         <w:sz w:val="22"/>
       </w:rPr>
       <w:tcPr>
-        <w:shd w:val="clear" w:color="FFFFFF" w:themeColor="accent4" w:themeTint="40"/>
+        <w:shd w:val="clear" w:color="FFFFFF" w:themeFill="accent4" w:themeFillTint="40" w:themeColor="accent4" w:themeTint="40"/>
       </w:tcPr>
     </w:tblStylePr>
     <w:tblStylePr w:type="band1Vert">
       <w:tcPr>
-        <w:shd w:val="clear" w:color="FFFFFF" w:themeColor="accent4" w:themeTint="40"/>
+        <w:shd w:val="clear" w:color="FFFFFF" w:themeFill="accent4" w:themeFillTint="40" w:themeColor="accent4" w:themeTint="40"/>
       </w:tcPr>
     </w:tblStylePr>
     <w:tblStylePr w:type="band2Horz">
@@ -10251,12 +10206,12 @@
         <w:sz w:val="22"/>
       </w:rPr>
       <w:tcPr>
-        <w:shd w:val="clear" w:color="FFFFFF" w:themeColor="accent5" w:themeTint="40"/>
+        <w:shd w:val="clear" w:color="FFFFFF" w:themeFill="accent5" w:themeFillTint="40" w:themeColor="accent5" w:themeTint="40"/>
       </w:tcPr>
     </w:tblStylePr>
     <w:tblStylePr w:type="band1Vert">
       <w:tcPr>
-        <w:shd w:val="clear" w:color="FFFFFF" w:themeColor="accent5" w:themeTint="40"/>
+        <w:shd w:val="clear" w:color="FFFFFF" w:themeFill="accent5" w:themeFillTint="40" w:themeColor="accent5" w:themeTint="40"/>
       </w:tcPr>
     </w:tblStylePr>
     <w:tblStylePr w:type="band2Horz">
@@ -10323,12 +10278,12 @@
         <w:sz w:val="22"/>
       </w:rPr>
       <w:tcPr>
-        <w:shd w:val="clear" w:color="FFFFFF" w:themeColor="accent6" w:themeTint="40"/>
+        <w:shd w:val="clear" w:color="FFFFFF" w:themeFill="accent6" w:themeFillTint="40" w:themeColor="accent6" w:themeTint="40"/>
       </w:tcPr>
     </w:tblStylePr>
     <w:tblStylePr w:type="band1Vert">
       <w:tcPr>
-        <w:shd w:val="clear" w:color="FFFFFF" w:themeColor="accent6" w:themeTint="40"/>
+        <w:shd w:val="clear" w:color="FFFFFF" w:themeFill="accent6" w:themeFillTint="40" w:themeColor="accent6" w:themeTint="40"/>
       </w:tcPr>
     </w:tblStylePr>
     <w:tblStylePr w:type="band2Horz">
@@ -10394,12 +10349,12 @@
         <w:sz w:val="22"/>
       </w:rPr>
       <w:tcPr>
-        <w:shd w:val="clear" w:color="FFFFFF" w:themeColor="text1" w:themeTint="40"/>
+        <w:shd w:val="clear" w:color="FFFFFF" w:themeFill="text1" w:themeFillTint="40" w:themeColor="text1" w:themeTint="40"/>
       </w:tcPr>
     </w:tblStylePr>
     <w:tblStylePr w:type="band1Vert">
       <w:tcPr>
-        <w:shd w:val="clear" w:color="FFFFFF" w:themeColor="text1" w:themeTint="40"/>
+        <w:shd w:val="clear" w:color="FFFFFF" w:themeFill="text1" w:themeFillTint="40" w:themeColor="text1" w:themeTint="40"/>
       </w:tcPr>
     </w:tblStylePr>
     <w:tblStylePr w:type="band2Horz">
@@ -10437,7 +10392,7 @@
         <w:sz w:val="22"/>
       </w:rPr>
       <w:tcPr>
-        <w:shd w:val="clear" w:color="FFFFFF" w:themeColor="light1"/>
+        <w:shd w:val="clear" w:color="FFFFFF" w:themeFill="light1" w:themeColor="light1"/>
         <w:tcBorders>
           <w:left w:val="none" w:color="000000" w:sz="4" w:space="0"/>
           <w:top w:val="none" w:color="000000" w:sz="4" w:space="0"/>
@@ -10471,7 +10426,7 @@
         <w:sz w:val="22"/>
       </w:rPr>
       <w:tcPr>
-        <w:shd w:val="clear" w:color="FFFFFF" w:themeColor="light1"/>
+        <w:shd w:val="clear" w:color="FFFFFF" w:themeFill="light1" w:themeColor="light1"/>
         <w:tcBorders>
           <w:left w:val="none" w:color="000000" w:sz="4" w:space="0"/>
           <w:top w:val="single" w:color="000000" w:sz="4" w:space="0" w:themeColor="text1" w:themeTint="80"/>
@@ -10509,12 +10464,12 @@
         <w:sz w:val="22"/>
       </w:rPr>
       <w:tcPr>
-        <w:shd w:val="clear" w:color="FFFFFF" w:themeColor="accent1" w:themeTint="40"/>
+        <w:shd w:val="clear" w:color="FFFFFF" w:themeFill="accent1" w:themeFillTint="40" w:themeColor="accent1" w:themeTint="40"/>
       </w:tcPr>
     </w:tblStylePr>
     <w:tblStylePr w:type="band1Vert">
       <w:tcPr>
-        <w:shd w:val="clear" w:color="FFFFFF" w:themeColor="accent1" w:themeTint="40"/>
+        <w:shd w:val="clear" w:color="FFFFFF" w:themeFill="accent1" w:themeFillTint="40" w:themeColor="accent1" w:themeTint="40"/>
       </w:tcPr>
     </w:tblStylePr>
     <w:tblStylePr w:type="band2Horz">
@@ -10552,7 +10507,7 @@
         <w:sz w:val="22"/>
       </w:rPr>
       <w:tcPr>
-        <w:shd w:val="clear" w:color="FFFFFF" w:themeColor="light1"/>
+        <w:shd w:val="clear" w:color="FFFFFF" w:themeFill="light1" w:themeColor="light1"/>
         <w:tcBorders>
           <w:left w:val="none" w:color="000000" w:sz="4" w:space="0"/>
           <w:top w:val="none" w:color="000000" w:sz="4" w:space="0"/>
@@ -10586,7 +10541,7 @@
         <w:sz w:val="22"/>
       </w:rPr>
       <w:tcPr>
-        <w:shd w:val="clear" w:color="FFFFFF" w:themeColor="light1"/>
+        <w:shd w:val="clear" w:color="FFFFFF" w:themeFill="light1" w:themeColor="light1"/>
         <w:tcBorders>
           <w:left w:val="none" w:color="000000" w:sz="4" w:space="0"/>
           <w:top w:val="single" w:color="000000" w:sz="4" w:space="0" w:themeColor="accent1"/>
@@ -10624,12 +10579,12 @@
         <w:sz w:val="22"/>
       </w:rPr>
       <w:tcPr>
-        <w:shd w:val="clear" w:color="FFFFFF" w:themeColor="accent2" w:themeTint="40"/>
+        <w:shd w:val="clear" w:color="FFFFFF" w:themeFill="accent2" w:themeFillTint="40" w:themeColor="accent2" w:themeTint="40"/>
       </w:tcPr>
     </w:tblStylePr>
     <w:tblStylePr w:type="band1Vert">
       <w:tcPr>
-        <w:shd w:val="clear" w:color="FFFFFF" w:themeColor="accent2" w:themeTint="40"/>
+        <w:shd w:val="clear" w:color="FFFFFF" w:themeFill="accent2" w:themeFillTint="40" w:themeColor="accent2" w:themeTint="40"/>
       </w:tcPr>
     </w:tblStylePr>
     <w:tblStylePr w:type="band2Horz">
@@ -10667,7 +10622,7 @@
         <w:sz w:val="22"/>
       </w:rPr>
       <w:tcPr>
-        <w:shd w:val="clear" w:color="FFFFFF" w:themeColor="light1"/>
+        <w:shd w:val="clear" w:color="FFFFFF" w:themeFill="light1" w:themeColor="light1"/>
         <w:tcBorders>
           <w:left w:val="none" w:color="000000" w:sz="4" w:space="0"/>
           <w:top w:val="none" w:color="000000" w:sz="4" w:space="0"/>
@@ -10701,7 +10656,7 @@
         <w:sz w:val="22"/>
       </w:rPr>
       <w:tcPr>
-        <w:shd w:val="clear" w:color="FFFFFF" w:themeColor="light1"/>
+        <w:shd w:val="clear" w:color="FFFFFF" w:themeFill="light1" w:themeColor="light1"/>
         <w:tcBorders>
           <w:left w:val="none" w:color="000000" w:sz="4" w:space="0"/>
           <w:top w:val="single" w:color="000000" w:sz="4" w:space="0" w:themeColor="accent2" w:themeTint="97"/>
@@ -10739,12 +10694,12 @@
         <w:sz w:val="22"/>
       </w:rPr>
       <w:tcPr>
-        <w:shd w:val="clear" w:color="FFFFFF" w:themeColor="accent3" w:themeTint="40"/>
+        <w:shd w:val="clear" w:color="FFFFFF" w:themeFill="accent3" w:themeFillTint="40" w:themeColor="accent3" w:themeTint="40"/>
       </w:tcPr>
     </w:tblStylePr>
     <w:tblStylePr w:type="band1Vert">
       <w:tcPr>
-        <w:shd w:val="clear" w:color="FFFFFF" w:themeColor="accent3" w:themeTint="40"/>
+        <w:shd w:val="clear" w:color="FFFFFF" w:themeFill="accent3" w:themeFillTint="40" w:themeColor="accent3" w:themeTint="40"/>
       </w:tcPr>
     </w:tblStylePr>
     <w:tblStylePr w:type="band2Horz">
@@ -10782,7 +10737,7 @@
         <w:sz w:val="22"/>
       </w:rPr>
       <w:tcPr>
-        <w:shd w:val="clear" w:color="FFFFFF" w:themeColor="light1"/>
+        <w:shd w:val="clear" w:color="FFFFFF" w:themeFill="light1" w:themeColor="light1"/>
         <w:tcBorders>
           <w:left w:val="none" w:color="000000" w:sz="4" w:space="0"/>
           <w:top w:val="none" w:color="000000" w:sz="4" w:space="0"/>
@@ -10816,7 +10771,7 @@
         <w:sz w:val="22"/>
       </w:rPr>
       <w:tcPr>
-        <w:shd w:val="clear" w:color="FFFFFF" w:themeColor="light1"/>
+        <w:shd w:val="clear" w:color="FFFFFF" w:themeFill="light1" w:themeColor="light1"/>
         <w:tcBorders>
           <w:left w:val="none" w:color="000000" w:sz="4" w:space="0"/>
           <w:top w:val="single" w:color="000000" w:sz="4" w:space="0" w:themeColor="accent3" w:themeTint="98"/>
@@ -10854,12 +10809,12 @@
         <w:sz w:val="22"/>
       </w:rPr>
       <w:tcPr>
-        <w:shd w:val="clear" w:color="FFFFFF" w:themeColor="accent4" w:themeTint="40"/>
+        <w:shd w:val="clear" w:color="FFFFFF" w:themeFill="accent4" w:themeFillTint="40" w:themeColor="accent4" w:themeTint="40"/>
       </w:tcPr>
     </w:tblStylePr>
     <w:tblStylePr w:type="band1Vert">
       <w:tcPr>
-        <w:shd w:val="clear" w:color="FFFFFF" w:themeColor="accent4" w:themeTint="40"/>
+        <w:shd w:val="clear" w:color="FFFFFF" w:themeFill="accent4" w:themeFillTint="40" w:themeColor="accent4" w:themeTint="40"/>
       </w:tcPr>
     </w:tblStylePr>
     <w:tblStylePr w:type="band2Horz">
@@ -10897,7 +10852,7 @@
         <w:sz w:val="22"/>
       </w:rPr>
       <w:tcPr>
-        <w:shd w:val="clear" w:color="FFFFFF" w:themeColor="light1"/>
+        <w:shd w:val="clear" w:color="FFFFFF" w:themeFill="light1" w:themeColor="light1"/>
         <w:tcBorders>
           <w:left w:val="none" w:color="000000" w:sz="4" w:space="0"/>
           <w:top w:val="none" w:color="000000" w:sz="4" w:space="0"/>
@@ -10931,7 +10886,7 @@
         <w:sz w:val="22"/>
       </w:rPr>
       <w:tcPr>
-        <w:shd w:val="clear" w:color="FFFFFF" w:themeColor="light1"/>
+        <w:shd w:val="clear" w:color="FFFFFF" w:themeFill="light1" w:themeColor="light1"/>
         <w:tcBorders>
           <w:left w:val="none" w:color="000000" w:sz="4" w:space="0"/>
           <w:top w:val="single" w:color="000000" w:sz="4" w:space="0" w:themeColor="accent4" w:themeTint="9A"/>
@@ -10969,12 +10924,12 @@
         <w:sz w:val="22"/>
       </w:rPr>
       <w:tcPr>
-        <w:shd w:val="clear" w:color="FFFFFF" w:themeColor="accent5" w:themeTint="40"/>
+        <w:shd w:val="clear" w:color="FFFFFF" w:themeFill="accent5" w:themeFillTint="40" w:themeColor="accent5" w:themeTint="40"/>
       </w:tcPr>
     </w:tblStylePr>
     <w:tblStylePr w:type="band1Vert">
       <w:tcPr>
-        <w:shd w:val="clear" w:color="FFFFFF" w:themeColor="accent5" w:themeTint="40"/>
+        <w:shd w:val="clear" w:color="FFFFFF" w:themeFill="accent5" w:themeFillTint="40" w:themeColor="accent5" w:themeTint="40"/>
       </w:tcPr>
     </w:tblStylePr>
     <w:tblStylePr w:type="band2Horz">
@@ -11012,7 +10967,7 @@
         <w:sz w:val="22"/>
       </w:rPr>
       <w:tcPr>
-        <w:shd w:val="clear" w:color="FFFFFF" w:themeColor="light1"/>
+        <w:shd w:val="clear" w:color="FFFFFF" w:themeFill="light1" w:themeColor="light1"/>
         <w:tcBorders>
           <w:left w:val="none" w:color="000000" w:sz="4" w:space="0"/>
           <w:top w:val="none" w:color="000000" w:sz="4" w:space="0"/>
@@ -11046,7 +11001,7 @@
         <w:sz w:val="22"/>
       </w:rPr>
       <w:tcPr>
-        <w:shd w:val="clear" w:color="FFFFFF" w:themeColor="light1"/>
+        <w:shd w:val="clear" w:color="FFFFFF" w:themeFill="light1" w:themeColor="light1"/>
         <w:tcBorders>
           <w:left w:val="none" w:color="000000" w:sz="4" w:space="0"/>
           <w:top w:val="single" w:color="000000" w:sz="4" w:space="0" w:themeColor="accent5" w:themeTint="9A"/>
@@ -11084,12 +11039,12 @@
         <w:sz w:val="22"/>
       </w:rPr>
       <w:tcPr>
-        <w:shd w:val="clear" w:color="FFFFFF" w:themeColor="accent6" w:themeTint="40"/>
+        <w:shd w:val="clear" w:color="FFFFFF" w:themeFill="accent6" w:themeFillTint="40" w:themeColor="accent6" w:themeTint="40"/>
       </w:tcPr>
     </w:tblStylePr>
     <w:tblStylePr w:type="band1Vert">
       <w:tcPr>
-        <w:shd w:val="clear" w:color="FFFFFF" w:themeColor="accent6" w:themeTint="40"/>
+        <w:shd w:val="clear" w:color="FFFFFF" w:themeFill="accent6" w:themeFillTint="40" w:themeColor="accent6" w:themeTint="40"/>
       </w:tcPr>
     </w:tblStylePr>
     <w:tblStylePr w:type="band2Horz">
@@ -11127,7 +11082,7 @@
         <w:sz w:val="22"/>
       </w:rPr>
       <w:tcPr>
-        <w:shd w:val="clear" w:color="FFFFFF" w:themeColor="light1"/>
+        <w:shd w:val="clear" w:color="FFFFFF" w:themeFill="light1" w:themeColor="light1"/>
         <w:tcBorders>
           <w:left w:val="none" w:color="000000" w:sz="4" w:space="0"/>
           <w:top w:val="none" w:color="000000" w:sz="4" w:space="0"/>
@@ -11161,7 +11116,7 @@
         <w:sz w:val="22"/>
       </w:rPr>
       <w:tcPr>
-        <w:shd w:val="clear" w:color="FFFFFF" w:themeColor="light1"/>
+        <w:shd w:val="clear" w:color="FFFFFF" w:themeFill="light1" w:themeColor="light1"/>
         <w:tcBorders>
           <w:left w:val="none" w:color="000000" w:sz="4" w:space="0"/>
           <w:top w:val="single" w:color="000000" w:sz="4" w:space="0" w:themeColor="accent6" w:themeTint="98"/>
@@ -11213,7 +11168,7 @@
         <w:sz w:val="22"/>
       </w:rPr>
       <w:tcPr>
-        <w:shd w:val="clear" w:color="FFFFFF" w:themeColor="text1" w:themeTint="0D"/>
+        <w:shd w:val="clear" w:color="FFFFFF" w:themeFill="text1" w:themeFillTint="0D" w:themeColor="text1" w:themeTint="0D"/>
       </w:tcPr>
     </w:tblStylePr>
     <w:tblStylePr w:type="band2Vert">
@@ -11223,7 +11178,7 @@
         <w:sz w:val="22"/>
       </w:rPr>
       <w:tcPr>
-        <w:shd w:val="clear" w:color="FFFFFF" w:themeColor="text1" w:themeTint="0D"/>
+        <w:shd w:val="clear" w:color="FFFFFF" w:themeFill="text1" w:themeFillTint="0D" w:themeColor="text1" w:themeTint="0D"/>
       </w:tcPr>
     </w:tblStylePr>
     <w:tblStylePr w:type="firstCol">
@@ -11233,7 +11188,7 @@
         <w:sz w:val="22"/>
       </w:rPr>
       <w:tcPr>
-        <w:shd w:val="clear" w:color="FFFFFF" w:themeColor="text1" w:themeTint="80"/>
+        <w:shd w:val="clear" w:color="FFFFFF" w:themeFill="text1" w:themeFillTint="80" w:themeColor="text1" w:themeTint="80"/>
       </w:tcPr>
     </w:tblStylePr>
     <w:tblStylePr w:type="firstRow">
@@ -11243,7 +11198,7 @@
         <w:sz w:val="22"/>
       </w:rPr>
       <w:tcPr>
-        <w:shd w:val="clear" w:color="FFFFFF" w:themeColor="text1" w:themeTint="80"/>
+        <w:shd w:val="clear" w:color="FFFFFF" w:themeFill="text1" w:themeFillTint="80" w:themeColor="text1" w:themeTint="80"/>
       </w:tcPr>
     </w:tblStylePr>
     <w:tblStylePr w:type="lastCol">
@@ -11253,7 +11208,7 @@
         <w:sz w:val="22"/>
       </w:rPr>
       <w:tcPr>
-        <w:shd w:val="clear" w:color="FFFFFF" w:themeColor="text1" w:themeTint="80"/>
+        <w:shd w:val="clear" w:color="FFFFFF" w:themeFill="text1" w:themeFillTint="80" w:themeColor="text1" w:themeTint="80"/>
       </w:tcPr>
     </w:tblStylePr>
     <w:tblStylePr w:type="lastRow">
@@ -11263,7 +11218,7 @@
         <w:sz w:val="22"/>
       </w:rPr>
       <w:tcPr>
-        <w:shd w:val="clear" w:color="FFFFFF" w:themeColor="text1" w:themeTint="80"/>
+        <w:shd w:val="clear" w:color="FFFFFF" w:themeFill="text1" w:themeFillTint="80" w:themeColor="text1" w:themeTint="80"/>
       </w:tcPr>
     </w:tblStylePr>
   </w:style>
@@ -11302,7 +11257,7 @@
         <w:sz w:val="22"/>
       </w:rPr>
       <w:tcPr>
-        <w:shd w:val="clear" w:color="FFFFFF" w:themeColor="accent1" w:themeTint="50"/>
+        <w:shd w:val="clear" w:color="FFFFFF" w:themeFill="accent1" w:themeFillTint="50" w:themeColor="accent1" w:themeTint="50"/>
       </w:tcPr>
     </w:tblStylePr>
     <w:tblStylePr w:type="band2Vert">
@@ -11312,7 +11267,7 @@
         <w:sz w:val="22"/>
       </w:rPr>
       <w:tcPr>
-        <w:shd w:val="clear" w:color="FFFFFF" w:themeColor="accent1" w:themeTint="50"/>
+        <w:shd w:val="clear" w:color="FFFFFF" w:themeFill="accent1" w:themeFillTint="50" w:themeColor="accent1" w:themeTint="50"/>
       </w:tcPr>
     </w:tblStylePr>
     <w:tblStylePr w:type="firstCol">
@@ -11322,7 +11277,7 @@
         <w:sz w:val="22"/>
       </w:rPr>
       <w:tcPr>
-        <w:shd w:val="clear" w:color="FFFFFF" w:themeColor="accent1" w:themeTint="EA"/>
+        <w:shd w:val="clear" w:color="FFFFFF" w:themeFill="accent1" w:themeFillTint="EA" w:themeColor="accent1" w:themeTint="EA"/>
       </w:tcPr>
     </w:tblStylePr>
     <w:tblStylePr w:type="firstRow">
@@ -11332,7 +11287,7 @@
         <w:sz w:val="22"/>
       </w:rPr>
       <w:tcPr>
-        <w:shd w:val="clear" w:color="FFFFFF" w:themeColor="accent1" w:themeTint="EA"/>
+        <w:shd w:val="clear" w:color="FFFFFF" w:themeFill="accent1" w:themeFillTint="EA" w:themeColor="accent1" w:themeTint="EA"/>
       </w:tcPr>
     </w:tblStylePr>
     <w:tblStylePr w:type="lastCol">
@@ -11342,7 +11297,7 @@
         <w:sz w:val="22"/>
       </w:rPr>
       <w:tcPr>
-        <w:shd w:val="clear" w:color="FFFFFF" w:themeColor="accent1" w:themeTint="EA"/>
+        <w:shd w:val="clear" w:color="FFFFFF" w:themeFill="accent1" w:themeFillTint="EA" w:themeColor="accent1" w:themeTint="EA"/>
       </w:tcPr>
     </w:tblStylePr>
     <w:tblStylePr w:type="lastRow">
@@ -11352,7 +11307,7 @@
         <w:sz w:val="22"/>
       </w:rPr>
       <w:tcPr>
-        <w:shd w:val="clear" w:color="FFFFFF" w:themeColor="accent1" w:themeTint="EA"/>
+        <w:shd w:val="clear" w:color="FFFFFF" w:themeFill="accent1" w:themeFillTint="EA" w:themeColor="accent1" w:themeTint="EA"/>
       </w:tcPr>
     </w:tblStylePr>
   </w:style>
@@ -11391,7 +11346,7 @@
         <w:sz w:val="22"/>
       </w:rPr>
       <w:tcPr>
-        <w:shd w:val="clear" w:color="FFFFFF" w:themeColor="accent2" w:themeTint="32"/>
+        <w:shd w:val="clear" w:color="FFFFFF" w:themeFill="accent2" w:themeFillTint="32" w:themeColor="accent2" w:themeTint="32"/>
       </w:tcPr>
     </w:tblStylePr>
     <w:tblStylePr w:type="band2Vert">
@@ -11401,7 +11356,7 @@
         <w:sz w:val="22"/>
       </w:rPr>
       <w:tcPr>
-        <w:shd w:val="clear" w:color="FFFFFF" w:themeColor="accent2" w:themeTint="32"/>
+        <w:shd w:val="clear" w:color="FFFFFF" w:themeFill="accent2" w:themeFillTint="32" w:themeColor="accent2" w:themeTint="32"/>
       </w:tcPr>
     </w:tblStylePr>
     <w:tblStylePr w:type="firstCol">
@@ -11411,7 +11366,7 @@
         <w:sz w:val="22"/>
       </w:rPr>
       <w:tcPr>
-        <w:shd w:val="clear" w:color="FFFFFF" w:themeColor="accent2" w:themeTint="97"/>
+        <w:shd w:val="clear" w:color="FFFFFF" w:themeFill="accent2" w:themeFillTint="97" w:themeColor="accent2" w:themeTint="97"/>
       </w:tcPr>
     </w:tblStylePr>
     <w:tblStylePr w:type="firstRow">
@@ -11421,7 +11376,7 @@
         <w:sz w:val="22"/>
       </w:rPr>
       <w:tcPr>
-        <w:shd w:val="clear" w:color="FFFFFF" w:themeColor="accent2" w:themeTint="97"/>
+        <w:shd w:val="clear" w:color="FFFFFF" w:themeFill="accent2" w:themeFillTint="97" w:themeColor="accent2" w:themeTint="97"/>
       </w:tcPr>
     </w:tblStylePr>
     <w:tblStylePr w:type="lastCol">
@@ -11431,7 +11386,7 @@
         <w:sz w:val="22"/>
       </w:rPr>
       <w:tcPr>
-        <w:shd w:val="clear" w:color="FFFFFF" w:themeColor="accent2" w:themeTint="97"/>
+        <w:shd w:val="clear" w:color="FFFFFF" w:themeFill="accent2" w:themeFillTint="97" w:themeColor="accent2" w:themeTint="97"/>
       </w:tcPr>
     </w:tblStylePr>
     <w:tblStylePr w:type="lastRow">
@@ -11441,7 +11396,7 @@
         <w:sz w:val="22"/>
       </w:rPr>
       <w:tcPr>
-        <w:shd w:val="clear" w:color="FFFFFF" w:themeColor="accent2" w:themeTint="97"/>
+        <w:shd w:val="clear" w:color="FFFFFF" w:themeFill="accent2" w:themeFillTint="97" w:themeColor="accent2" w:themeTint="97"/>
       </w:tcPr>
     </w:tblStylePr>
   </w:style>
@@ -11480,7 +11435,7 @@
         <w:sz w:val="22"/>
       </w:rPr>
       <w:tcPr>
-        <w:shd w:val="clear" w:color="FFFFFF" w:themeColor="accent3" w:themeTint="34"/>
+        <w:shd w:val="clear" w:color="FFFFFF" w:themeFill="accent3" w:themeFillTint="34" w:themeColor="accent3" w:themeTint="34"/>
       </w:tcPr>
     </w:tblStylePr>
     <w:tblStylePr w:type="band2Vert">
@@ -11490,7 +11445,7 @@
         <w:sz w:val="22"/>
       </w:rPr>
       <w:tcPr>
-        <w:shd w:val="clear" w:color="FFFFFF" w:themeColor="accent3" w:themeTint="34"/>
+        <w:shd w:val="clear" w:color="FFFFFF" w:themeFill="accent3" w:themeFillTint="34" w:themeColor="accent3" w:themeTint="34"/>
       </w:tcPr>
     </w:tblStylePr>
     <w:tblStylePr w:type="firstCol">
@@ -11500,7 +11455,7 @@
         <w:sz w:val="22"/>
       </w:rPr>
       <w:tcPr>
-        <w:shd w:val="clear" w:color="FFFFFF" w:themeColor="accent3" w:themeTint="FE"/>
+        <w:shd w:val="clear" w:color="FFFFFF" w:themeFill="accent3" w:themeFillTint="FE" w:themeColor="accent3" w:themeTint="FE"/>
       </w:tcPr>
     </w:tblStylePr>
     <w:tblStylePr w:type="firstRow">
@@ -11510,7 +11465,7 @@
         <w:sz w:val="22"/>
       </w:rPr>
       <w:tcPr>
-        <w:shd w:val="clear" w:color="FFFFFF" w:themeColor="accent3" w:themeTint="FE"/>
+        <w:shd w:val="clear" w:color="FFFFFF" w:themeFill="accent3" w:themeFillTint="FE" w:themeColor="accent3" w:themeTint="FE"/>
       </w:tcPr>
     </w:tblStylePr>
     <w:tblStylePr w:type="lastCol">
@@ -11520,7 +11475,7 @@
         <w:sz w:val="22"/>
       </w:rPr>
       <w:tcPr>
-        <w:shd w:val="clear" w:color="FFFFFF" w:themeColor="accent3" w:themeTint="FE"/>
+        <w:shd w:val="clear" w:color="FFFFFF" w:themeFill="accent3" w:themeFillTint="FE" w:themeColor="accent3" w:themeTint="FE"/>
       </w:tcPr>
     </w:tblStylePr>
     <w:tblStylePr w:type="lastRow">
@@ -11530,7 +11485,7 @@
         <w:sz w:val="22"/>
       </w:rPr>
       <w:tcPr>
-        <w:shd w:val="clear" w:color="FFFFFF" w:themeColor="accent3" w:themeTint="FE"/>
+        <w:shd w:val="clear" w:color="FFFFFF" w:themeFill="accent3" w:themeFillTint="FE" w:themeColor="accent3" w:themeTint="FE"/>
       </w:tcPr>
     </w:tblStylePr>
   </w:style>
@@ -11569,7 +11524,7 @@
         <w:sz w:val="22"/>
       </w:rPr>
       <w:tcPr>
-        <w:shd w:val="clear" w:color="FFFFFF" w:themeColor="accent4" w:themeTint="34"/>
+        <w:shd w:val="clear" w:color="FFFFFF" w:themeFill="accent4" w:themeFillTint="34" w:themeColor="accent4" w:themeTint="34"/>
       </w:tcPr>
     </w:tblStylePr>
     <w:tblStylePr w:type="band2Vert">
@@ -11579,7 +11534,7 @@
         <w:sz w:val="22"/>
       </w:rPr>
       <w:tcPr>
-        <w:shd w:val="clear" w:color="FFFFFF" w:themeColor="accent4" w:themeTint="34"/>
+        <w:shd w:val="clear" w:color="FFFFFF" w:themeFill="accent4" w:themeFillTint="34" w:themeColor="accent4" w:themeTint="34"/>
       </w:tcPr>
     </w:tblStylePr>
     <w:tblStylePr w:type="firstCol">
@@ -11589,7 +11544,7 @@
         <w:sz w:val="22"/>
       </w:rPr>
       <w:tcPr>
-        <w:shd w:val="clear" w:color="FFFFFF" w:themeColor="accent4" w:themeTint="9A"/>
+        <w:shd w:val="clear" w:color="FFFFFF" w:themeFill="accent4" w:themeFillTint="9A" w:themeColor="accent4" w:themeTint="9A"/>
       </w:tcPr>
     </w:tblStylePr>
     <w:tblStylePr w:type="firstRow">
@@ -11599,7 +11554,7 @@
         <w:sz w:val="22"/>
       </w:rPr>
       <w:tcPr>
-        <w:shd w:val="clear" w:color="FFFFFF" w:themeColor="accent4" w:themeTint="9A"/>
+        <w:shd w:val="clear" w:color="FFFFFF" w:themeFill="accent4" w:themeFillTint="9A" w:themeColor="accent4" w:themeTint="9A"/>
       </w:tcPr>
     </w:tblStylePr>
     <w:tblStylePr w:type="lastCol">
@@ -11609,7 +11564,7 @@
         <w:sz w:val="22"/>
       </w:rPr>
       <w:tcPr>
-        <w:shd w:val="clear" w:color="FFFFFF" w:themeColor="accent4" w:themeTint="9A"/>
+        <w:shd w:val="clear" w:color="FFFFFF" w:themeFill="accent4" w:themeFillTint="9A" w:themeColor="accent4" w:themeTint="9A"/>
       </w:tcPr>
     </w:tblStylePr>
     <w:tblStylePr w:type="lastRow">
@@ -11619,7 +11574,7 @@
         <w:sz w:val="22"/>
       </w:rPr>
       <w:tcPr>
-        <w:shd w:val="clear" w:color="FFFFFF" w:themeColor="accent4" w:themeTint="9A"/>
+        <w:shd w:val="clear" w:color="FFFFFF" w:themeFill="accent4" w:themeFillTint="9A" w:themeColor="accent4" w:themeTint="9A"/>
       </w:tcPr>
     </w:tblStylePr>
   </w:style>
@@ -11658,7 +11613,7 @@
         <w:sz w:val="22"/>
       </w:rPr>
       <w:tcPr>
-        <w:shd w:val="clear" w:color="FFFFFF" w:themeColor="accent5" w:themeTint="34"/>
+        <w:shd w:val="clear" w:color="FFFFFF" w:themeFill="accent5" w:themeFillTint="34" w:themeColor="accent5" w:themeTint="34"/>
       </w:tcPr>
     </w:tblStylePr>
     <w:tblStylePr w:type="band2Vert">
@@ -11668,7 +11623,7 @@
         <w:sz w:val="22"/>
       </w:rPr>
       <w:tcPr>
-        <w:shd w:val="clear" w:color="FFFFFF" w:themeColor="accent5" w:themeTint="34"/>
+        <w:shd w:val="clear" w:color="FFFFFF" w:themeFill="accent5" w:themeFillTint="34" w:themeColor="accent5" w:themeTint="34"/>
       </w:tcPr>
     </w:tblStylePr>
     <w:tblStylePr w:type="firstCol">
@@ -11678,7 +11633,7 @@
         <w:sz w:val="22"/>
       </w:rPr>
       <w:tcPr>
-        <w:shd w:val="clear" w:color="FFFFFF" w:themeColor="accent5"/>
+        <w:shd w:val="clear" w:color="FFFFFF" w:themeFill="accent5" w:themeColor="accent5"/>
       </w:tcPr>
     </w:tblStylePr>
     <w:tblStylePr w:type="firstRow">
@@ -11688,7 +11643,7 @@
         <w:sz w:val="22"/>
       </w:rPr>
       <w:tcPr>
-        <w:shd w:val="clear" w:color="FFFFFF" w:themeColor="accent5"/>
+        <w:shd w:val="clear" w:color="FFFFFF" w:themeFill="accent5" w:themeColor="accent5"/>
       </w:tcPr>
     </w:tblStylePr>
     <w:tblStylePr w:type="lastCol">
@@ -11698,7 +11653,7 @@
         <w:sz w:val="22"/>
       </w:rPr>
       <w:tcPr>
-        <w:shd w:val="clear" w:color="FFFFFF" w:themeColor="accent5"/>
+        <w:shd w:val="clear" w:color="FFFFFF" w:themeFill="accent5" w:themeColor="accent5"/>
       </w:tcPr>
     </w:tblStylePr>
     <w:tblStylePr w:type="lastRow">
@@ -11708,7 +11663,7 @@
         <w:sz w:val="22"/>
       </w:rPr>
       <w:tcPr>
-        <w:shd w:val="clear" w:color="FFFFFF" w:themeColor="accent5"/>
+        <w:shd w:val="clear" w:color="FFFFFF" w:themeFill="accent5" w:themeColor="accent5"/>
       </w:tcPr>
     </w:tblStylePr>
   </w:style>
@@ -11747,7 +11702,7 @@
         <w:sz w:val="22"/>
       </w:rPr>
       <w:tcPr>
-        <w:shd w:val="clear" w:color="FFFFFF" w:themeColor="accent6" w:themeTint="34"/>
+        <w:shd w:val="clear" w:color="FFFFFF" w:themeFill="accent6" w:themeFillTint="34" w:themeColor="accent6" w:themeTint="34"/>
       </w:tcPr>
     </w:tblStylePr>
     <w:tblStylePr w:type="band2Vert">
@@ -11757,7 +11712,7 @@
         <w:sz w:val="22"/>
       </w:rPr>
       <w:tcPr>
-        <w:shd w:val="clear" w:color="FFFFFF" w:themeColor="accent6" w:themeTint="34"/>
+        <w:shd w:val="clear" w:color="FFFFFF" w:themeFill="accent6" w:themeFillTint="34" w:themeColor="accent6" w:themeTint="34"/>
       </w:tcPr>
     </w:tblStylePr>
     <w:tblStylePr w:type="firstCol">
@@ -11767,7 +11722,7 @@
         <w:sz w:val="22"/>
       </w:rPr>
       <w:tcPr>
-        <w:shd w:val="clear" w:color="FFFFFF" w:themeColor="accent6"/>
+        <w:shd w:val="clear" w:color="FFFFFF" w:themeFill="accent6" w:themeColor="accent6"/>
       </w:tcPr>
     </w:tblStylePr>
     <w:tblStylePr w:type="firstRow">
@@ -11777,7 +11732,7 @@
         <w:sz w:val="22"/>
       </w:rPr>
       <w:tcPr>
-        <w:shd w:val="clear" w:color="FFFFFF" w:themeColor="accent6"/>
+        <w:shd w:val="clear" w:color="FFFFFF" w:themeFill="accent6" w:themeColor="accent6"/>
       </w:tcPr>
     </w:tblStylePr>
     <w:tblStylePr w:type="lastCol">
@@ -11787,7 +11742,7 @@
         <w:sz w:val="22"/>
       </w:rPr>
       <w:tcPr>
-        <w:shd w:val="clear" w:color="FFFFFF" w:themeColor="accent6"/>
+        <w:shd w:val="clear" w:color="FFFFFF" w:themeFill="accent6" w:themeColor="accent6"/>
       </w:tcPr>
     </w:tblStylePr>
     <w:tblStylePr w:type="lastRow">
@@ -11797,7 +11752,7 @@
         <w:sz w:val="22"/>
       </w:rPr>
       <w:tcPr>
-        <w:shd w:val="clear" w:color="FFFFFF" w:themeColor="accent6"/>
+        <w:shd w:val="clear" w:color="FFFFFF" w:themeFill="accent6" w:themeColor="accent6"/>
       </w:tcPr>
     </w:tblStylePr>
   </w:style>
@@ -11844,7 +11799,7 @@
         <w:sz w:val="22"/>
       </w:rPr>
       <w:tcPr>
-        <w:shd w:val="clear" w:color="FFFFFF" w:themeColor="text1" w:themeTint="0D"/>
+        <w:shd w:val="clear" w:color="FFFFFF" w:themeFill="text1" w:themeFillTint="0D" w:themeColor="text1" w:themeTint="0D"/>
       </w:tcPr>
     </w:tblStylePr>
     <w:tblStylePr w:type="band2Vert">
@@ -11854,7 +11809,7 @@
         <w:sz w:val="22"/>
       </w:rPr>
       <w:tcPr>
-        <w:shd w:val="clear" w:color="FFFFFF" w:themeColor="text1" w:themeTint="0D"/>
+        <w:shd w:val="clear" w:color="FFFFFF" w:themeFill="text1" w:themeFillTint="0D" w:themeColor="text1" w:themeTint="0D"/>
       </w:tcPr>
     </w:tblStylePr>
     <w:tblStylePr w:type="firstCol">
@@ -11864,7 +11819,7 @@
         <w:sz w:val="22"/>
       </w:rPr>
       <w:tcPr>
-        <w:shd w:val="clear" w:color="FFFFFF" w:themeColor="text1" w:themeTint="80"/>
+        <w:shd w:val="clear" w:color="FFFFFF" w:themeFill="text1" w:themeFillTint="80" w:themeColor="text1" w:themeTint="80"/>
       </w:tcPr>
     </w:tblStylePr>
     <w:tblStylePr w:type="firstRow">
@@ -11874,7 +11829,7 @@
         <w:sz w:val="22"/>
       </w:rPr>
       <w:tcPr>
-        <w:shd w:val="clear" w:color="FFFFFF" w:themeColor="text1" w:themeTint="80"/>
+        <w:shd w:val="clear" w:color="FFFFFF" w:themeFill="text1" w:themeFillTint="80" w:themeColor="text1" w:themeTint="80"/>
       </w:tcPr>
     </w:tblStylePr>
     <w:tblStylePr w:type="lastCol">
@@ -11884,7 +11839,7 @@
         <w:sz w:val="22"/>
       </w:rPr>
       <w:tcPr>
-        <w:shd w:val="clear" w:color="FFFFFF" w:themeColor="text1" w:themeTint="80"/>
+        <w:shd w:val="clear" w:color="FFFFFF" w:themeFill="text1" w:themeFillTint="80" w:themeColor="text1" w:themeTint="80"/>
       </w:tcPr>
     </w:tblStylePr>
     <w:tblStylePr w:type="lastRow">
@@ -11894,7 +11849,7 @@
         <w:sz w:val="22"/>
       </w:rPr>
       <w:tcPr>
-        <w:shd w:val="clear" w:color="FFFFFF" w:themeColor="text1" w:themeTint="80"/>
+        <w:shd w:val="clear" w:color="FFFFFF" w:themeFill="text1" w:themeFillTint="80" w:themeColor="text1" w:themeTint="80"/>
       </w:tcPr>
     </w:tblStylePr>
   </w:style>
@@ -11941,7 +11896,7 @@
         <w:sz w:val="22"/>
       </w:rPr>
       <w:tcPr>
-        <w:shd w:val="clear" w:color="FFFFFF" w:themeColor="accent1" w:themeTint="50"/>
+        <w:shd w:val="clear" w:color="FFFFFF" w:themeFill="accent1" w:themeFillTint="50" w:themeColor="accent1" w:themeTint="50"/>
       </w:tcPr>
     </w:tblStylePr>
     <w:tblStylePr w:type="band2Vert">
@@ -11951,7 +11906,7 @@
         <w:sz w:val="22"/>
       </w:rPr>
       <w:tcPr>
-        <w:shd w:val="clear" w:color="FFFFFF" w:themeColor="accent1" w:themeTint="50"/>
+        <w:shd w:val="clear" w:color="FFFFFF" w:themeFill="accent1" w:themeFillTint="50" w:themeColor="accent1" w:themeTint="50"/>
       </w:tcPr>
     </w:tblStylePr>
     <w:tblStylePr w:type="firstCol">
@@ -11961,7 +11916,7 @@
         <w:sz w:val="22"/>
       </w:rPr>
       <w:tcPr>
-        <w:shd w:val="clear" w:color="FFFFFF" w:themeColor="accent1" w:themeTint="EA"/>
+        <w:shd w:val="clear" w:color="FFFFFF" w:themeFill="accent1" w:themeFillTint="EA" w:themeColor="accent1" w:themeTint="EA"/>
       </w:tcPr>
     </w:tblStylePr>
     <w:tblStylePr w:type="firstRow">
@@ -11971,7 +11926,7 @@
         <w:sz w:val="22"/>
       </w:rPr>
       <w:tcPr>
-        <w:shd w:val="clear" w:color="FFFFFF" w:themeColor="accent1" w:themeTint="EA"/>
+        <w:shd w:val="clear" w:color="FFFFFF" w:themeFill="accent1" w:themeFillTint="EA" w:themeColor="accent1" w:themeTint="EA"/>
       </w:tcPr>
     </w:tblStylePr>
     <w:tblStylePr w:type="lastCol">
@@ -11981,7 +11936,7 @@
         <w:sz w:val="22"/>
       </w:rPr>
       <w:tcPr>
-        <w:shd w:val="clear" w:color="FFFFFF" w:themeColor="accent1" w:themeTint="EA"/>
+        <w:shd w:val="clear" w:color="FFFFFF" w:themeFill="accent1" w:themeFillTint="EA" w:themeColor="accent1" w:themeTint="EA"/>
       </w:tcPr>
     </w:tblStylePr>
     <w:tblStylePr w:type="lastRow">
@@ -11991,7 +11946,7 @@
         <w:sz w:val="22"/>
       </w:rPr>
       <w:tcPr>
-        <w:shd w:val="clear" w:color="FFFFFF" w:themeColor="accent1" w:themeTint="EA"/>
+        <w:shd w:val="clear" w:color="FFFFFF" w:themeFill="accent1" w:themeFillTint="EA" w:themeColor="accent1" w:themeTint="EA"/>
       </w:tcPr>
     </w:tblStylePr>
   </w:style>
@@ -12038,7 +11993,7 @@
         <w:sz w:val="22"/>
       </w:rPr>
       <w:tcPr>
-        <w:shd w:val="clear" w:color="FFFFFF" w:themeColor="accent2" w:themeTint="32"/>
+        <w:shd w:val="clear" w:color="FFFFFF" w:themeFill="accent2" w:themeFillTint="32" w:themeColor="accent2" w:themeTint="32"/>
       </w:tcPr>
     </w:tblStylePr>
     <w:tblStylePr w:type="band2Vert">
@@ -12048,7 +12003,7 @@
         <w:sz w:val="22"/>
       </w:rPr>
       <w:tcPr>
-        <w:shd w:val="clear" w:color="FFFFFF" w:themeColor="accent2" w:themeTint="32"/>
+        <w:shd w:val="clear" w:color="FFFFFF" w:themeFill="accent2" w:themeFillTint="32" w:themeColor="accent2" w:themeTint="32"/>
       </w:tcPr>
     </w:tblStylePr>
     <w:tblStylePr w:type="firstCol">
@@ -12058,7 +12013,7 @@
         <w:sz w:val="22"/>
       </w:rPr>
       <w:tcPr>
-        <w:shd w:val="clear" w:color="FFFFFF" w:themeColor="accent2" w:themeTint="97"/>
+        <w:shd w:val="clear" w:color="FFFFFF" w:themeFill="accent2" w:themeFillTint="97" w:themeColor="accent2" w:themeTint="97"/>
       </w:tcPr>
     </w:tblStylePr>
     <w:tblStylePr w:type="firstRow">
@@ -12068,7 +12023,7 @@
         <w:sz w:val="22"/>
       </w:rPr>
       <w:tcPr>
-        <w:shd w:val="clear" w:color="FFFFFF" w:themeColor="accent2" w:themeTint="97"/>
+        <w:shd w:val="clear" w:color="FFFFFF" w:themeFill="accent2" w:themeFillTint="97" w:themeColor="accent2" w:themeTint="97"/>
       </w:tcPr>
     </w:tblStylePr>
     <w:tblStylePr w:type="lastCol">
@@ -12078,7 +12033,7 @@
         <w:sz w:val="22"/>
       </w:rPr>
       <w:tcPr>
-        <w:shd w:val="clear" w:color="FFFFFF" w:themeColor="accent2" w:themeTint="97"/>
+        <w:shd w:val="clear" w:color="FFFFFF" w:themeFill="accent2" w:themeFillTint="97" w:themeColor="accent2" w:themeTint="97"/>
       </w:tcPr>
     </w:tblStylePr>
     <w:tblStylePr w:type="lastRow">
@@ -12088,7 +12043,7 @@
         <w:sz w:val="22"/>
       </w:rPr>
       <w:tcPr>
-        <w:shd w:val="clear" w:color="FFFFFF" w:themeColor="accent2" w:themeTint="97"/>
+        <w:shd w:val="clear" w:color="FFFFFF" w:themeFill="accent2" w:themeFillTint="97" w:themeColor="accent2" w:themeTint="97"/>
       </w:tcPr>
     </w:tblStylePr>
   </w:style>
@@ -12135,7 +12090,7 @@
         <w:sz w:val="22"/>
       </w:rPr>
       <w:tcPr>
-        <w:shd w:val="clear" w:color="FFFFFF" w:themeColor="accent3" w:themeTint="34"/>
+        <w:shd w:val="clear" w:color="FFFFFF" w:themeFill="accent3" w:themeFillTint="34" w:themeColor="accent3" w:themeTint="34"/>
       </w:tcPr>
     </w:tblStylePr>
     <w:tblStylePr w:type="band2Vert">
@@ -12145,7 +12100,7 @@
         <w:sz w:val="22"/>
       </w:rPr>
       <w:tcPr>
-        <w:shd w:val="clear" w:color="FFFFFF" w:themeColor="accent3" w:themeTint="34"/>
+        <w:shd w:val="clear" w:color="FFFFFF" w:themeFill="accent3" w:themeFillTint="34" w:themeColor="accent3" w:themeTint="34"/>
       </w:tcPr>
     </w:tblStylePr>
     <w:tblStylePr w:type="firstCol">
@@ -12155,7 +12110,7 @@
         <w:sz w:val="22"/>
       </w:rPr>
       <w:tcPr>
-        <w:shd w:val="clear" w:color="FFFFFF" w:themeColor="accent3" w:themeTint="FE"/>
+        <w:shd w:val="clear" w:color="FFFFFF" w:themeFill="accent3" w:themeFillTint="FE" w:themeColor="accent3" w:themeTint="FE"/>
       </w:tcPr>
     </w:tblStylePr>
     <w:tblStylePr w:type="firstRow">
@@ -12165,7 +12120,7 @@
         <w:sz w:val="22"/>
       </w:rPr>
       <w:tcPr>
-        <w:shd w:val="clear" w:color="FFFFFF" w:themeColor="accent3" w:themeTint="FE"/>
+        <w:shd w:val="clear" w:color="FFFFFF" w:themeFill="accent3" w:themeFillTint="FE" w:themeColor="accent3" w:themeTint="FE"/>
       </w:tcPr>
     </w:tblStylePr>
     <w:tblStylePr w:type="lastCol">
@@ -12175,7 +12130,7 @@
         <w:sz w:val="22"/>
       </w:rPr>
       <w:tcPr>
-        <w:shd w:val="clear" w:color="FFFFFF" w:themeColor="accent3" w:themeTint="FE"/>
+        <w:shd w:val="clear" w:color="FFFFFF" w:themeFill="accent3" w:themeFillTint="FE" w:themeColor="accent3" w:themeTint="FE"/>
       </w:tcPr>
     </w:tblStylePr>
     <w:tblStylePr w:type="lastRow">
@@ -12185,7 +12140,7 @@
         <w:sz w:val="22"/>
       </w:rPr>
       <w:tcPr>
-        <w:shd w:val="clear" w:color="FFFFFF" w:themeColor="accent3" w:themeTint="FE"/>
+        <w:shd w:val="clear" w:color="FFFFFF" w:themeFill="accent3" w:themeFillTint="FE" w:themeColor="accent3" w:themeTint="FE"/>
       </w:tcPr>
     </w:tblStylePr>
   </w:style>
@@ -12232,7 +12187,7 @@
         <w:sz w:val="22"/>
       </w:rPr>
       <w:tcPr>
-        <w:shd w:val="clear" w:color="FFFFFF" w:themeColor="accent4" w:themeTint="34"/>
+        <w:shd w:val="clear" w:color="FFFFFF" w:themeFill="accent4" w:themeFillTint="34" w:themeColor="accent4" w:themeTint="34"/>
       </w:tcPr>
     </w:tblStylePr>
     <w:tblStylePr w:type="band2Vert">
@@ -12242,7 +12197,7 @@
         <w:sz w:val="22"/>
       </w:rPr>
       <w:tcPr>
-        <w:shd w:val="clear" w:color="FFFFFF" w:themeColor="accent4" w:themeTint="34"/>
+        <w:shd w:val="clear" w:color="FFFFFF" w:themeFill="accent4" w:themeFillTint="34" w:themeColor="accent4" w:themeTint="34"/>
       </w:tcPr>
     </w:tblStylePr>
     <w:tblStylePr w:type="firstCol">
@@ -12252,7 +12207,7 @@
         <w:sz w:val="22"/>
       </w:rPr>
       <w:tcPr>
-        <w:shd w:val="clear" w:color="FFFFFF" w:themeColor="accent4" w:themeTint="9A"/>
+        <w:shd w:val="clear" w:color="FFFFFF" w:themeFill="accent4" w:themeFillTint="9A" w:themeColor="accent4" w:themeTint="9A"/>
       </w:tcPr>
     </w:tblStylePr>
     <w:tblStylePr w:type="firstRow">
@@ -12262,7 +12217,7 @@
         <w:sz w:val="22"/>
       </w:rPr>
       <w:tcPr>
-        <w:shd w:val="clear" w:color="FFFFFF" w:themeColor="accent4" w:themeTint="9A"/>
+        <w:shd w:val="clear" w:color="FFFFFF" w:themeFill="accent4" w:themeFillTint="9A" w:themeColor="accent4" w:themeTint="9A"/>
       </w:tcPr>
     </w:tblStylePr>
     <w:tblStylePr w:type="lastCol">
@@ -12272,7 +12227,7 @@
         <w:sz w:val="22"/>
       </w:rPr>
       <w:tcPr>
-        <w:shd w:val="clear" w:color="FFFFFF" w:themeColor="accent4" w:themeTint="9A"/>
+        <w:shd w:val="clear" w:color="FFFFFF" w:themeFill="accent4" w:themeFillTint="9A" w:themeColor="accent4" w:themeTint="9A"/>
       </w:tcPr>
     </w:tblStylePr>
     <w:tblStylePr w:type="lastRow">
@@ -12282,7 +12237,7 @@
         <w:sz w:val="22"/>
       </w:rPr>
       <w:tcPr>
-        <w:shd w:val="clear" w:color="FFFFFF" w:themeColor="accent4" w:themeTint="9A"/>
+        <w:shd w:val="clear" w:color="FFFFFF" w:themeFill="accent4" w:themeFillTint="9A" w:themeColor="accent4" w:themeTint="9A"/>
       </w:tcPr>
     </w:tblStylePr>
   </w:style>
@@ -12329,7 +12284,7 @@
         <w:sz w:val="22"/>
       </w:rPr>
       <w:tcPr>
-        <w:shd w:val="clear" w:color="FFFFFF" w:themeColor="accent5" w:themeTint="34"/>
+        <w:shd w:val="clear" w:color="FFFFFF" w:themeFill="accent5" w:themeFillTint="34" w:themeColor="accent5" w:themeTint="34"/>
       </w:tcPr>
     </w:tblStylePr>
     <w:tblStylePr w:type="band2Vert">
@@ -12339,7 +12294,7 @@
         <w:sz w:val="22"/>
       </w:rPr>
       <w:tcPr>
-        <w:shd w:val="clear" w:color="FFFFFF" w:themeColor="accent5" w:themeTint="34"/>
+        <w:shd w:val="clear" w:color="FFFFFF" w:themeFill="accent5" w:themeFillTint="34" w:themeColor="accent5" w:themeTint="34"/>
       </w:tcPr>
     </w:tblStylePr>
     <w:tblStylePr w:type="firstCol">
@@ -12349,7 +12304,7 @@
         <w:sz w:val="22"/>
       </w:rPr>
       <w:tcPr>
-        <w:shd w:val="clear" w:color="FFFFFF" w:themeColor="accent5"/>
+        <w:shd w:val="clear" w:color="FFFFFF" w:themeFill="accent5" w:themeColor="accent5"/>
       </w:tcPr>
     </w:tblStylePr>
     <w:tblStylePr w:type="firstRow">
@@ -12359,7 +12314,7 @@
         <w:sz w:val="22"/>
       </w:rPr>
       <w:tcPr>
-        <w:shd w:val="clear" w:color="FFFFFF" w:themeColor="accent5"/>
+        <w:shd w:val="clear" w:color="FFFFFF" w:themeFill="accent5" w:themeColor="accent5"/>
       </w:tcPr>
     </w:tblStylePr>
     <w:tblStylePr w:type="lastCol">
@@ -12369,7 +12324,7 @@
         <w:sz w:val="22"/>
       </w:rPr>
       <w:tcPr>
-        <w:shd w:val="clear" w:color="FFFFFF" w:themeColor="accent5"/>
+        <w:shd w:val="clear" w:color="FFFFFF" w:themeFill="accent5" w:themeColor="accent5"/>
       </w:tcPr>
     </w:tblStylePr>
     <w:tblStylePr w:type="lastRow">
@@ -12379,7 +12334,7 @@
         <w:sz w:val="22"/>
       </w:rPr>
       <w:tcPr>
-        <w:shd w:val="clear" w:color="FFFFFF" w:themeColor="accent5"/>
+        <w:shd w:val="clear" w:color="FFFFFF" w:themeFill="accent5" w:themeColor="accent5"/>
       </w:tcPr>
     </w:tblStylePr>
   </w:style>
@@ -12426,7 +12381,7 @@
         <w:sz w:val="22"/>
       </w:rPr>
       <w:tcPr>
-        <w:shd w:val="clear" w:color="FFFFFF" w:themeColor="accent6" w:themeTint="34"/>
+        <w:shd w:val="clear" w:color="FFFFFF" w:themeFill="accent6" w:themeFillTint="34" w:themeColor="accent6" w:themeTint="34"/>
       </w:tcPr>
     </w:tblStylePr>
     <w:tblStylePr w:type="band2Vert">
@@ -12436,7 +12391,7 @@
         <w:sz w:val="22"/>
       </w:rPr>
       <w:tcPr>
-        <w:shd w:val="clear" w:color="FFFFFF" w:themeColor="accent6" w:themeTint="34"/>
+        <w:shd w:val="clear" w:color="FFFFFF" w:themeFill="accent6" w:themeFillTint="34" w:themeColor="accent6" w:themeTint="34"/>
       </w:tcPr>
     </w:tblStylePr>
     <w:tblStylePr w:type="firstCol">
@@ -12446,7 +12401,7 @@
         <w:sz w:val="22"/>
       </w:rPr>
       <w:tcPr>
-        <w:shd w:val="clear" w:color="FFFFFF" w:themeColor="accent6"/>
+        <w:shd w:val="clear" w:color="FFFFFF" w:themeFill="accent6" w:themeColor="accent6"/>
       </w:tcPr>
     </w:tblStylePr>
     <w:tblStylePr w:type="firstRow">
@@ -12456,7 +12411,7 @@
         <w:sz w:val="22"/>
       </w:rPr>
       <w:tcPr>
-        <w:shd w:val="clear" w:color="FFFFFF" w:themeColor="accent6"/>
+        <w:shd w:val="clear" w:color="FFFFFF" w:themeFill="accent6" w:themeColor="accent6"/>
       </w:tcPr>
     </w:tblStylePr>
     <w:tblStylePr w:type="lastCol">
@@ -12466,7 +12421,7 @@
         <w:sz w:val="22"/>
       </w:rPr>
       <w:tcPr>
-        <w:shd w:val="clear" w:color="FFFFFF" w:themeColor="accent6"/>
+        <w:shd w:val="clear" w:color="FFFFFF" w:themeFill="accent6" w:themeColor="accent6"/>
       </w:tcPr>
     </w:tblStylePr>
     <w:tblStylePr w:type="lastRow">
@@ -12476,7 +12431,7 @@
         <w:sz w:val="22"/>
       </w:rPr>
       <w:tcPr>
-        <w:shd w:val="clear" w:color="FFFFFF" w:themeColor="accent6"/>
+        <w:shd w:val="clear" w:color="FFFFFF" w:themeFill="accent6" w:themeColor="accent6"/>
       </w:tcPr>
     </w:tblStylePr>
   </w:style>

</xml_diff>

<commit_message>
Added diagrams to second lab work documentation
</commit_message>
<xml_diff>
--- a/2/Lab work 2.docx
+++ b/2/Lab work 2.docx
@@ -44,7 +44,6 @@
         <w:t xml:space="preserve">ударственный технический университет”</w:t>
       </w:r>
       <w:r/>
-      <w:r/>
     </w:p>
     <w:p>
       <w:pPr>
@@ -57,7 +56,6 @@
         </w:rPr>
         <w:t xml:space="preserve">Кафедра “Прикладной математики и информатики”</w:t>
       </w:r>
-      <w:r/>
       <w:r/>
     </w:p>
     <w:p>
@@ -177,7 +175,6 @@
         <w:t xml:space="preserve">ОТЧЁТ ПО ЛАБОРАТОРНОЙ РАБОТЕ №2</w:t>
       </w:r>
       <w:r/>
-      <w:r/>
     </w:p>
     <w:p>
       <w:pPr>
@@ -194,7 +191,6 @@
         </w:rPr>
         <w:t xml:space="preserve">по дисциплине «</w:t>
       </w:r>
-      <w:r/>
       <w:r>
         <w:rPr>
           <w:rFonts w:ascii="Noto Serif" w:hAnsi="Noto Serif" w:cs="Noto Serif" w:eastAsia="Noto Serif"/>
@@ -207,19 +203,7 @@
           <w:rFonts w:ascii="Noto Serif" w:hAnsi="Noto Serif" w:cs="Noto Serif" w:eastAsia="Noto Serif"/>
           <w:sz w:val="24"/>
         </w:rPr>
-      </w:r>
-      <w:r>
-        <w:rPr>
-          <w:rFonts w:ascii="Noto Serif" w:hAnsi="Noto Serif" w:cs="Noto Serif" w:eastAsia="Noto Serif"/>
-          <w:sz w:val="24"/>
-        </w:rPr>
         <w:t xml:space="preserve">Операторы передачи управления</w:t>
-      </w:r>
-      <w:r>
-        <w:rPr>
-          <w:rFonts w:ascii="Noto Serif" w:hAnsi="Noto Serif" w:cs="Noto Serif" w:eastAsia="Noto Serif"/>
-          <w:sz w:val="24"/>
-        </w:rPr>
       </w:r>
       <w:r>
         <w:rPr>
@@ -356,7 +340,6 @@
         <w:t xml:space="preserve">Выполнил студент гр. ФИТ-212</w:t>
       </w:r>
       <w:r/>
-      <w:r/>
     </w:p>
     <w:p>
       <w:pPr>
@@ -417,7 +400,6 @@
         <w:t xml:space="preserve">Ст. преподаватель Федотова И. В.</w:t>
       </w:r>
       <w:r/>
-      <w:r/>
     </w:p>
     <w:p>
       <w:pPr>
@@ -653,16 +635,6 @@
       </w:r>
       <w:r>
         <w:rPr>
-          <w:rFonts w:ascii="Noto Serif" w:hAnsi="Noto Serif" w:cs="Noto Serif" w:eastAsia="Noto Serif"/>
-          <w:b w:val="false"/>
-          <w:i w:val="false"/>
-          <w:sz w:val="24"/>
-          <w:highlight w:val="none"/>
-          <w:u w:val="none"/>
-        </w:rPr>
-      </w:r>
-      <w:r>
-        <w:rPr>
           <w:rFonts w:ascii="Asana Math" w:hAnsi="Asana Math" w:cs="Asana Math" w:eastAsia="Asana Math" w:hint="default"/>
           <w:b w:val="false"/>
           <w:i w:val="false"/>
@@ -737,6 +709,7 @@
           <w:u w:val="none"/>
         </w:rPr>
       </w:r>
+      <w:r/>
     </w:p>
     <w:p>
       <w:pPr>
@@ -778,7 +751,7 @@
               <m:endChr m:val=""/>
               <m:ctrlPr>
                 <w:rPr>
-                  <w:rFonts w:ascii="Cambria Math" w:hAnsi="Cambria Math" w:cs="Cambria Math" w:eastAsia="Cambria Math" w:hint="default"/>
+                  <w:rFonts w:ascii="Cambria Math" w:hAnsi="Cambria Math" w:cs="Cambria Math" w:eastAsia="Cambria Math"/>
                   <w:i/>
                 </w:rPr>
               </m:ctrlPr>
@@ -793,7 +766,7 @@
                   <m:rSpRule/>
                   <m:ctrlPr>
                     <w:rPr>
-                      <w:rFonts w:ascii="Cambria Math" w:hAnsi="Cambria Math" w:cs="Cambria Math" w:eastAsia="Cambria Math" w:hint="default"/>
+                      <w:rFonts w:ascii="Cambria Math" w:hAnsi="Cambria Math" w:cs="Cambria Math" w:eastAsia="Cambria Math"/>
                       <w:i/>
                     </w:rPr>
                   </m:ctrlPr>
@@ -938,6 +911,162 @@
           <w:u w:val="none"/>
         </w:rPr>
       </w:r>
+      <w:r/>
+    </w:p>
+    <w:p>
+      <w:pPr>
+        <w:jc w:val="left"/>
+        <w:rPr>
+          <w:rFonts w:ascii="Noto Serif" w:hAnsi="Noto Serif" w:cs="Noto Serif" w:eastAsia="Noto Serif"/>
+          <w:b w:val="false"/>
+          <w:i w:val="false"/>
+          <w:sz w:val="24"/>
+          <w:highlight w:val="none"/>
+          <w:u w:val="single"/>
+        </w:rPr>
+      </w:pPr>
+      <w:r>
+        <w:rPr>
+          <w:rFonts w:ascii="Noto Serif" w:hAnsi="Noto Serif" w:cs="Noto Serif" w:eastAsia="Noto Serif"/>
+          <w:b w:val="false"/>
+          <w:i w:val="false"/>
+          <w:sz w:val="24"/>
+          <w:highlight w:val="none"/>
+          <w:u w:val="single"/>
+        </w:rPr>
+        <w:t xml:space="preserve">Схема работы алгоритма:</w:t>
+      </w:r>
+      <w:r>
+        <w:rPr>
+          <w:rFonts w:ascii="Noto Serif" w:hAnsi="Noto Serif" w:cs="Noto Serif" w:eastAsia="Noto Serif"/>
+          <w:b w:val="false"/>
+          <w:i w:val="false"/>
+          <w:sz w:val="24"/>
+          <w:highlight w:val="none"/>
+          <w:u w:val="single"/>
+        </w:rPr>
+      </w:r>
+    </w:p>
+    <w:p>
+      <w:pPr>
+        <w:jc w:val="left"/>
+        <w:rPr>
+          <w:rFonts w:ascii="Noto Serif" w:hAnsi="Noto Serif" w:cs="Noto Serif" w:eastAsia="Noto Serif"/>
+          <w:b w:val="false"/>
+          <w:i w:val="false"/>
+          <w:sz w:val="24"/>
+          <w:highlight w:val="none"/>
+          <w:u w:val="none"/>
+        </w:rPr>
+      </w:pPr>
+      <w:r>
+        <w:rPr>
+          <w:rFonts w:ascii="Noto Serif" w:hAnsi="Noto Serif" w:cs="Noto Serif" w:eastAsia="Noto Serif"/>
+          <w:b w:val="false"/>
+          <w:i w:val="false"/>
+          <w:sz w:val="24"/>
+          <w:highlight w:val="none"/>
+          <w:u w:val="none"/>
+        </w:rPr>
+        <mc:AlternateContent>
+          <mc:Choice Requires="wpg">
+            <w:drawing>
+              <wp:inline xmlns:wp="http://schemas.openxmlformats.org/drawingml/2006/wordprocessingDrawing" distT="0" distB="0" distL="0" distR="0">
+                <wp:extent cx="5940425" cy="2683927"/>
+                <wp:effectExtent l="0" t="0" r="0" b="0"/>
+                <wp:docPr id="1" name="" hidden="0"/>
+                <wp:cNvGraphicFramePr>
+                  <a:graphicFrameLocks xmlns:a="http://schemas.openxmlformats.org/drawingml/2006/main" noChangeAspect="1"/>
+                </wp:cNvGraphicFramePr>
+                <a:graphic xmlns:a="http://schemas.openxmlformats.org/drawingml/2006/main">
+                  <a:graphicData uri="http://schemas.openxmlformats.org/drawingml/2006/picture">
+                    <pic:pic xmlns:pic="http://schemas.openxmlformats.org/drawingml/2006/picture">
+                      <pic:nvPicPr>
+                        <pic:cNvPr id="1561780328" name="" hidden="0"/>
+                        <pic:cNvPicPr>
+                          <a:picLocks noChangeAspect="1"/>
+                        </pic:cNvPicPr>
+                        <pic:nvPr isPhoto="0" userDrawn="0"/>
+                      </pic:nvPicPr>
+                      <pic:blipFill>
+                        <a:blip r:embed="rId9"/>
+                        <a:stretch/>
+                      </pic:blipFill>
+                      <pic:spPr bwMode="auto">
+                        <a:xfrm>
+                          <a:off x="0" y="0"/>
+                          <a:ext cx="5940424" cy="2683926"/>
+                        </a:xfrm>
+                        <a:prstGeom prst="rect">
+                          <a:avLst/>
+                        </a:prstGeom>
+                      </pic:spPr>
+                    </pic:pic>
+                  </a:graphicData>
+                </a:graphic>
+              </wp:inline>
+            </w:drawing>
+          </mc:Choice>
+          <mc:Fallback>
+            <w:pict>
+              <v:shapetype type="#_x0000_t75" o:spt="75" coordsize="21600,21600" o:preferrelative="t" path="m@4@5l@4@11@9@11@9@5xe">
+                <v:formulas>
+                  <v:f eqn="if lineDrawn pixelLineWidth 0"/>
+                  <v:f eqn="sum @0 1 0"/>
+                  <v:f eqn="sum 0 0 @1"/>
+                  <v:f eqn="prod @2 1 2"/>
+                  <v:f eqn="prod @3 21600 pixelWidth"/>
+                  <v:f eqn="prod @3 21600 pixelHeight"/>
+                  <v:f eqn="sum @0 0 1"/>
+                  <v:f eqn="prod @6 1 2"/>
+                  <v:f eqn="prod @7 21600 pixelWidth"/>
+                  <v:f eqn="sum @8 21600 0"/>
+                  <v:f eqn="prod @7 21600 pixelHeight"/>
+                  <v:f eqn="sum @10 21600 0"/>
+                </v:formulas>
+              </v:shapetype>
+              <v:shape id="_x0000_i0" o:spid="_x0000_s0" type="#_x0000_t75" style="mso-wrap-distance-left:0.0pt;mso-wrap-distance-top:0.0pt;mso-wrap-distance-right:0.0pt;mso-wrap-distance-bottom:0.0pt;width:467.8pt;height:211.3pt;" stroked="false">
+                <v:path textboxrect="0,0,0,0"/>
+                <v:imagedata r:id="rId9" o:title=""/>
+              </v:shape>
+            </w:pict>
+          </mc:Fallback>
+        </mc:AlternateContent>
+      </w:r>
+      <w:r>
+        <w:rPr>
+          <w:rFonts w:ascii="Noto Serif" w:hAnsi="Noto Serif" w:cs="Noto Serif" w:eastAsia="Noto Serif"/>
+          <w:b w:val="false"/>
+          <w:i w:val="false"/>
+          <w:sz w:val="24"/>
+          <w:highlight w:val="none"/>
+          <w:u w:val="none"/>
+        </w:rPr>
+      </w:r>
+    </w:p>
+    <w:p>
+      <w:pPr>
+        <w:shd w:val="nil"/>
+        <w:rPr>
+          <w:rFonts w:ascii="Noto Serif" w:hAnsi="Noto Serif" w:cs="Noto Serif" w:eastAsia="Noto Serif"/>
+          <w:b w:val="false"/>
+          <w:i w:val="false"/>
+          <w:sz w:val="24"/>
+          <w:highlight w:val="none"/>
+          <w:u w:val="none"/>
+        </w:rPr>
+      </w:pPr>
+      <w:r>
+        <w:rPr>
+          <w:rFonts w:ascii="Noto Serif" w:hAnsi="Noto Serif" w:cs="Noto Serif" w:eastAsia="Noto Serif"/>
+          <w:b w:val="false"/>
+          <w:i w:val="false"/>
+          <w:sz w:val="24"/>
+          <w:highlight w:val="none"/>
+          <w:u w:val="none"/>
+        </w:rPr>
+        <w:br w:type="page"/>
+      </w:r>
       <w:r>
         <w:rPr>
           <w:rFonts w:ascii="Noto Serif" w:hAnsi="Noto Serif" w:cs="Noto Serif" w:eastAsia="Noto Serif"/>
@@ -996,7 +1125,7 @@
               <wp:inline xmlns:wp="http://schemas.openxmlformats.org/drawingml/2006/wordprocessingDrawing" distT="0" distB="0" distL="0" distR="0">
                 <wp:extent cx="5940425" cy="4158297"/>
                 <wp:effectExtent l="0" t="0" r="0" b="0"/>
-                <wp:docPr id="1" name="" hidden="0"/>
+                <wp:docPr id="2" name="" hidden="0"/>
                 <wp:cNvGraphicFramePr>
                   <a:graphicFrameLocks xmlns:a="http://schemas.openxmlformats.org/drawingml/2006/main" noChangeAspect="1"/>
                 </wp:cNvGraphicFramePr>
@@ -1011,7 +1140,7 @@
                         <pic:nvPr isPhoto="0" userDrawn="0"/>
                       </pic:nvPicPr>
                       <pic:blipFill>
-                        <a:blip r:embed="rId9"/>
+                        <a:blip r:embed="rId10"/>
                         <a:stretch/>
                       </pic:blipFill>
                       <pic:spPr bwMode="auto">
@@ -1047,9 +1176,9 @@
                   <v:f eqn="sum @10 21600 0"/>
                 </v:formulas>
               </v:shapetype>
-              <v:shape id="_x0000_i0" o:spid="_x0000_s0" type="#_x0000_t75" style="mso-wrap-distance-left:0.0pt;mso-wrap-distance-top:0.0pt;mso-wrap-distance-right:0.0pt;mso-wrap-distance-bottom:0.0pt;width:467.8pt;height:327.4pt;" stroked="false">
+              <v:shape id="_x0000_i1" o:spid="_x0000_s1" type="#_x0000_t75" style="mso-wrap-distance-left:0.0pt;mso-wrap-distance-top:0.0pt;mso-wrap-distance-right:0.0pt;mso-wrap-distance-bottom:0.0pt;width:467.8pt;height:327.4pt;" stroked="false">
                 <v:path textboxrect="0,0,0,0"/>
-                <v:imagedata r:id="rId9" o:title=""/>
+                <v:imagedata r:id="rId10" o:title=""/>
               </v:shape>
             </w:pict>
           </mc:Fallback>
@@ -1109,7 +1238,7 @@
               <wp:inline xmlns:wp="http://schemas.openxmlformats.org/drawingml/2006/wordprocessingDrawing" distT="0" distB="0" distL="0" distR="0">
                 <wp:extent cx="5940425" cy="2079149"/>
                 <wp:effectExtent l="0" t="0" r="0" b="0"/>
-                <wp:docPr id="2" name="" hidden="0"/>
+                <wp:docPr id="3" name="" hidden="0"/>
                 <wp:cNvGraphicFramePr>
                   <a:graphicFrameLocks xmlns:a="http://schemas.openxmlformats.org/drawingml/2006/main" noChangeAspect="1"/>
                 </wp:cNvGraphicFramePr>
@@ -1124,13 +1253,13 @@
                         <pic:nvPr isPhoto="0" userDrawn="0"/>
                       </pic:nvPicPr>
                       <pic:blipFill>
-                        <a:blip r:embed="rId10"/>
+                        <a:blip r:embed="rId11"/>
                         <a:stretch/>
                       </pic:blipFill>
                       <pic:spPr bwMode="auto">
                         <a:xfrm>
                           <a:off x="0" y="0"/>
-                          <a:ext cx="5940424" cy="2079148"/>
+                          <a:ext cx="5940424" cy="2079147"/>
                         </a:xfrm>
                         <a:prstGeom prst="rect">
                           <a:avLst/>
@@ -1160,9 +1289,9 @@
                   <v:f eqn="sum @10 21600 0"/>
                 </v:formulas>
               </v:shapetype>
-              <v:shape id="_x0000_i1" o:spid="_x0000_s1" type="#_x0000_t75" style="mso-wrap-distance-left:0.0pt;mso-wrap-distance-top:0.0pt;mso-wrap-distance-right:0.0pt;mso-wrap-distance-bottom:0.0pt;width:467.8pt;height:163.7pt;" stroked="false">
+              <v:shape id="_x0000_i2" o:spid="_x0000_s2" type="#_x0000_t75" style="mso-wrap-distance-left:0.0pt;mso-wrap-distance-top:0.0pt;mso-wrap-distance-right:0.0pt;mso-wrap-distance-bottom:0.0pt;width:467.8pt;height:163.7pt;" stroked="false">
                 <v:path textboxrect="0,0,0,0"/>
-                <v:imagedata r:id="rId10" o:title=""/>
+                <v:imagedata r:id="rId11" o:title=""/>
               </v:shape>
             </w:pict>
           </mc:Fallback>
@@ -1242,18 +1371,12 @@
         <w:jc w:val="left"/>
         <w:rPr>
           <w:rFonts w:ascii="Noto Serif" w:hAnsi="Noto Serif" w:cs="Noto Serif" w:eastAsia="Noto Serif"/>
-          <w:highlight w:val="none"/>
-        </w:rPr>
-      </w:pPr>
-      <w:r>
-        <w:rPr>
-          <w:rFonts w:ascii="Noto Serif" w:hAnsi="Noto Serif" w:cs="Noto Serif" w:eastAsia="Noto Serif"/>
           <w:b w:val="false"/>
           <w:sz w:val="24"/>
           <w:highlight w:val="none"/>
           <w:u w:val="none"/>
         </w:rPr>
-      </w:r>
+      </w:pPr>
       <w:r>
         <w:rPr>
           <w:rFonts w:ascii="Noto Serif" w:hAnsi="Noto Serif" w:cs="Noto Serif" w:eastAsia="Noto Serif"/>
@@ -1262,7 +1385,26 @@
           <w:highlight w:val="none"/>
           <w:u w:val="none"/>
         </w:rPr>
-        <w:t xml:space="preserve">Разработайте программу, которая доказывает, что квадрат двузначного числа k5 (последняя цифра - 5), равен k * (k + 1) * 100 + 25 (т.е. может быть получен умножением старшей цифры k на следующую по порядку и припиской «25»). Например, 35 * 11 = 3*4*100 + 25.</w:t>
+      </w:r>
+      <w:r>
+        <w:rPr>
+          <w:rFonts w:ascii="Noto Serif" w:hAnsi="Noto Serif" w:cs="Noto Serif" w:eastAsia="Noto Serif"/>
+          <w:b w:val="false"/>
+          <w:sz w:val="24"/>
+          <w:highlight w:val="none"/>
+          <w:u w:val="none"/>
+        </w:rPr>
+        <w:t xml:space="preserve">Р</w:t>
+      </w:r>
+      <w:r>
+        <w:rPr>
+          <w:rFonts w:ascii="Noto Serif" w:hAnsi="Noto Serif" w:cs="Noto Serif" w:eastAsia="Noto Serif"/>
+          <w:b w:val="false"/>
+          <w:sz w:val="24"/>
+          <w:highlight w:val="none"/>
+          <w:u w:val="none"/>
+        </w:rPr>
+        <w:t xml:space="preserve">азработайте программу, которая доказывает, что квадрат двузначного числа k5 (последняя цифра - 5), равен k * (k + 1) * 100 + 25 (т.е. может быть получен умножением старшей цифры k на следующую по порядку и припиской «25»). Например, 35 * 11 = 3*4*100 + 25.</w:t>
       </w:r>
       <w:r>
         <w:rPr>
@@ -1281,6 +1423,155 @@
         <w:rPr>
           <w:rFonts w:ascii="Noto Serif" w:hAnsi="Noto Serif" w:cs="Noto Serif" w:eastAsia="Noto Serif"/>
           <w:highlight w:val="none"/>
+          <w:u w:val="single"/>
+        </w:rPr>
+      </w:pPr>
+      <w:r>
+        <w:rPr>
+          <w:rFonts w:ascii="Noto Serif" w:hAnsi="Noto Serif" w:cs="Noto Serif" w:eastAsia="Noto Serif"/>
+          <w:b w:val="false"/>
+          <w:sz w:val="24"/>
+          <w:highlight w:val="none"/>
+          <w:u w:val="single"/>
+        </w:rPr>
+        <w:t xml:space="preserve">Схема работы алгоритма:</w:t>
+      </w:r>
+      <w:r>
+        <w:rPr>
+          <w:rFonts w:ascii="Noto Serif" w:hAnsi="Noto Serif" w:cs="Noto Serif" w:eastAsia="Noto Serif"/>
+          <w:b w:val="false"/>
+          <w:sz w:val="24"/>
+          <w:highlight w:val="none"/>
+          <w:u w:val="single"/>
+        </w:rPr>
+      </w:r>
+    </w:p>
+    <w:p>
+      <w:pPr>
+        <w:jc w:val="left"/>
+        <w:rPr>
+          <w:rFonts w:ascii="Noto Serif" w:hAnsi="Noto Serif" w:cs="Noto Serif" w:eastAsia="Noto Serif"/>
+          <w:b w:val="false"/>
+          <w:sz w:val="24"/>
+          <w:highlight w:val="none"/>
+          <w:u w:val="none"/>
+        </w:rPr>
+      </w:pPr>
+      <w:r>
+        <w:rPr>
+          <w:rFonts w:ascii="Noto Serif" w:hAnsi="Noto Serif" w:cs="Noto Serif" w:eastAsia="Noto Serif"/>
+          <w:b w:val="false"/>
+          <w:sz w:val="24"/>
+          <w:highlight w:val="none"/>
+          <w:u w:val="none"/>
+        </w:rPr>
+        <mc:AlternateContent>
+          <mc:Choice Requires="wpg">
+            <w:drawing>
+              <wp:inline xmlns:wp="http://schemas.openxmlformats.org/drawingml/2006/wordprocessingDrawing" distT="0" distB="0" distL="0" distR="0">
+                <wp:extent cx="5334000" cy="4286250"/>
+                <wp:effectExtent l="0" t="0" r="0" b="0"/>
+                <wp:docPr id="4" name="" hidden="0"/>
+                <wp:cNvGraphicFramePr>
+                  <a:graphicFrameLocks xmlns:a="http://schemas.openxmlformats.org/drawingml/2006/main" noChangeAspect="1"/>
+                </wp:cNvGraphicFramePr>
+                <a:graphic xmlns:a="http://schemas.openxmlformats.org/drawingml/2006/main">
+                  <a:graphicData uri="http://schemas.openxmlformats.org/drawingml/2006/picture">
+                    <pic:pic xmlns:pic="http://schemas.openxmlformats.org/drawingml/2006/picture">
+                      <pic:nvPicPr>
+                        <pic:cNvPr id="1768625525" name="" hidden="0"/>
+                        <pic:cNvPicPr>
+                          <a:picLocks noChangeAspect="1"/>
+                        </pic:cNvPicPr>
+                        <pic:nvPr isPhoto="0" userDrawn="0"/>
+                      </pic:nvPicPr>
+                      <pic:blipFill>
+                        <a:blip r:embed="rId12"/>
+                        <a:stretch/>
+                      </pic:blipFill>
+                      <pic:spPr bwMode="auto">
+                        <a:xfrm>
+                          <a:off x="0" y="0"/>
+                          <a:ext cx="5333999" cy="4286250"/>
+                        </a:xfrm>
+                        <a:prstGeom prst="rect">
+                          <a:avLst/>
+                        </a:prstGeom>
+                      </pic:spPr>
+                    </pic:pic>
+                  </a:graphicData>
+                </a:graphic>
+              </wp:inline>
+            </w:drawing>
+          </mc:Choice>
+          <mc:Fallback>
+            <w:pict>
+              <v:shapetype type="#_x0000_t75" o:spt="75" coordsize="21600,21600" o:preferrelative="t" path="m@4@5l@4@11@9@11@9@5xe">
+                <v:formulas>
+                  <v:f eqn="if lineDrawn pixelLineWidth 0"/>
+                  <v:f eqn="sum @0 1 0"/>
+                  <v:f eqn="sum 0 0 @1"/>
+                  <v:f eqn="prod @2 1 2"/>
+                  <v:f eqn="prod @3 21600 pixelWidth"/>
+                  <v:f eqn="prod @3 21600 pixelHeight"/>
+                  <v:f eqn="sum @0 0 1"/>
+                  <v:f eqn="prod @6 1 2"/>
+                  <v:f eqn="prod @7 21600 pixelWidth"/>
+                  <v:f eqn="sum @8 21600 0"/>
+                  <v:f eqn="prod @7 21600 pixelHeight"/>
+                  <v:f eqn="sum @10 21600 0"/>
+                </v:formulas>
+              </v:shapetype>
+              <v:shape id="_x0000_i3" o:spid="_x0000_s3" type="#_x0000_t75" style="mso-wrap-distance-left:0.0pt;mso-wrap-distance-top:0.0pt;mso-wrap-distance-right:0.0pt;mso-wrap-distance-bottom:0.0pt;width:420.0pt;height:337.5pt;" stroked="false">
+                <v:path textboxrect="0,0,0,0"/>
+                <v:imagedata r:id="rId12" o:title=""/>
+              </v:shape>
+            </w:pict>
+          </mc:Fallback>
+        </mc:AlternateContent>
+      </w:r>
+      <w:r>
+        <w:rPr>
+          <w:rFonts w:ascii="Noto Serif" w:hAnsi="Noto Serif" w:cs="Noto Serif" w:eastAsia="Noto Serif"/>
+          <w:highlight w:val="none"/>
+          <w:u w:val="none"/>
+        </w:rPr>
+      </w:r>
+    </w:p>
+    <w:p>
+      <w:pPr>
+        <w:shd w:val="nil"/>
+        <w:rPr>
+          <w:rFonts w:ascii="Noto Serif" w:hAnsi="Noto Serif" w:cs="Noto Serif" w:eastAsia="Noto Serif"/>
+          <w:highlight w:val="none"/>
+          <w:u w:val="none"/>
+        </w:rPr>
+      </w:pPr>
+      <w:r>
+        <w:rPr>
+          <w:rFonts w:ascii="Noto Serif" w:hAnsi="Noto Serif" w:cs="Noto Serif" w:eastAsia="Noto Serif"/>
+          <w:highlight w:val="none"/>
+          <w:u w:val="none"/>
+        </w:rPr>
+        <w:br w:type="page"/>
+      </w:r>
+      <w:r>
+        <w:rPr>
+          <w:rFonts w:ascii="Noto Serif" w:hAnsi="Noto Serif" w:cs="Noto Serif" w:eastAsia="Noto Serif"/>
+          <w:highlight w:val="none"/>
+          <w:u w:val="none"/>
+        </w:rPr>
+      </w:r>
+    </w:p>
+    <w:p>
+      <w:pPr>
+        <w:jc w:val="left"/>
+        <w:rPr>
+          <w:rFonts w:ascii="Noto Serif" w:hAnsi="Noto Serif" w:cs="Noto Serif" w:eastAsia="Noto Serif"/>
+          <w:b w:val="false"/>
+          <w:sz w:val="24"/>
+          <w:highlight w:val="none"/>
+          <w:u w:val="single"/>
         </w:rPr>
       </w:pPr>
       <w:r>
@@ -1335,7 +1626,7 @@
               <wp:inline xmlns:wp="http://schemas.openxmlformats.org/drawingml/2006/wordprocessingDrawing" distT="0" distB="0" distL="0" distR="0">
                 <wp:extent cx="5940425" cy="2613787"/>
                 <wp:effectExtent l="0" t="0" r="0" b="0"/>
-                <wp:docPr id="3" name="" hidden="0"/>
+                <wp:docPr id="5" name="" hidden="0"/>
                 <wp:cNvGraphicFramePr>
                   <a:graphicFrameLocks xmlns:a="http://schemas.openxmlformats.org/drawingml/2006/main" noChangeAspect="1"/>
                 </wp:cNvGraphicFramePr>
@@ -1350,7 +1641,7 @@
                         <pic:nvPr isPhoto="0" userDrawn="0"/>
                       </pic:nvPicPr>
                       <pic:blipFill>
-                        <a:blip r:embed="rId11"/>
+                        <a:blip r:embed="rId13"/>
                         <a:stretch/>
                       </pic:blipFill>
                       <pic:spPr bwMode="auto">
@@ -1386,9 +1677,9 @@
                   <v:f eqn="sum @10 21600 0"/>
                 </v:formulas>
               </v:shapetype>
-              <v:shape id="_x0000_i2" o:spid="_x0000_s2" type="#_x0000_t75" style="mso-wrap-distance-left:0.0pt;mso-wrap-distance-top:0.0pt;mso-wrap-distance-right:0.0pt;mso-wrap-distance-bottom:0.0pt;width:467.8pt;height:205.8pt;" stroked="false">
+              <v:shape id="_x0000_i4" o:spid="_x0000_s4" type="#_x0000_t75" style="mso-wrap-distance-left:0.0pt;mso-wrap-distance-top:0.0pt;mso-wrap-distance-right:0.0pt;mso-wrap-distance-bottom:0.0pt;width:467.8pt;height:205.8pt;" stroked="false">
                 <v:path textboxrect="0,0,0,0"/>
-                <v:imagedata r:id="rId11" o:title=""/>
+                <v:imagedata r:id="rId13" o:title=""/>
               </v:shape>
             </w:pict>
           </mc:Fallback>
@@ -1443,7 +1734,7 @@
               <wp:inline xmlns:wp="http://schemas.openxmlformats.org/drawingml/2006/wordprocessingDrawing" distT="0" distB="0" distL="0" distR="0">
                 <wp:extent cx="5940425" cy="2079149"/>
                 <wp:effectExtent l="0" t="0" r="0" b="0"/>
-                <wp:docPr id="4" name="" hidden="0"/>
+                <wp:docPr id="6" name="" hidden="0"/>
                 <wp:cNvGraphicFramePr>
                   <a:graphicFrameLocks xmlns:a="http://schemas.openxmlformats.org/drawingml/2006/main" noChangeAspect="1"/>
                 </wp:cNvGraphicFramePr>
@@ -1458,13 +1749,13 @@
                         <pic:nvPr isPhoto="0" userDrawn="0"/>
                       </pic:nvPicPr>
                       <pic:blipFill>
-                        <a:blip r:embed="rId12"/>
+                        <a:blip r:embed="rId14"/>
                         <a:stretch/>
                       </pic:blipFill>
                       <pic:spPr bwMode="auto">
                         <a:xfrm>
                           <a:off x="0" y="0"/>
-                          <a:ext cx="5940424" cy="2079148"/>
+                          <a:ext cx="5940424" cy="2079147"/>
                         </a:xfrm>
                         <a:prstGeom prst="rect">
                           <a:avLst/>
@@ -1494,9 +1785,9 @@
                   <v:f eqn="sum @10 21600 0"/>
                 </v:formulas>
               </v:shapetype>
-              <v:shape id="_x0000_i3" o:spid="_x0000_s3" type="#_x0000_t75" style="mso-wrap-distance-left:0.0pt;mso-wrap-distance-top:0.0pt;mso-wrap-distance-right:0.0pt;mso-wrap-distance-bottom:0.0pt;width:467.8pt;height:163.7pt;" stroked="false">
+              <v:shape id="_x0000_i5" o:spid="_x0000_s5" type="#_x0000_t75" style="mso-wrap-distance-left:0.0pt;mso-wrap-distance-top:0.0pt;mso-wrap-distance-right:0.0pt;mso-wrap-distance-bottom:0.0pt;width:467.8pt;height:163.7pt;" stroked="false">
                 <v:path textboxrect="0,0,0,0"/>
-                <v:imagedata r:id="rId12" o:title=""/>
+                <v:imagedata r:id="rId14" o:title=""/>
               </v:shape>
             </w:pict>
           </mc:Fallback>
@@ -1508,6 +1799,7 @@
           <w:sz w:val="24"/>
         </w:rPr>
       </w:r>
+      <w:r/>
     </w:p>
     <w:sectPr>
       <w:footnotePr/>
@@ -1529,7 +1821,6 @@
       <w:pPr>
         <w:spacing w:lineRule="auto" w:line="240" w:after="0"/>
       </w:pPr>
-      <w:r/>
       <w:r>
         <w:separator/>
       </w:r>
@@ -1541,7 +1832,6 @@
       <w:pPr>
         <w:spacing w:lineRule="auto" w:line="240" w:after="0"/>
       </w:pPr>
-      <w:r/>
       <w:r>
         <w:continuationSeparator/>
       </w:r>
@@ -1558,7 +1848,6 @@
       <w:pPr>
         <w:spacing w:lineRule="auto" w:line="240" w:after="0"/>
       </w:pPr>
-      <w:r/>
       <w:r>
         <w:separator/>
       </w:r>
@@ -1570,7 +1859,6 @@
       <w:pPr>
         <w:spacing w:lineRule="auto" w:line="240" w:after="0"/>
       </w:pPr>
-      <w:r/>
       <w:r>
         <w:continuationSeparator/>
       </w:r>
@@ -1736,11 +2024,11 @@
     <w:lsdException w:name="Bibliography" w:uiPriority="37"/>
     <w:lsdException w:name="TOC Heading" w:uiPriority="39" w:qFormat="1"/>
   </w:latentStyles>
-  <w:style w:type="paragraph" w:styleId="11">
+  <w:style w:type="paragraph" w:styleId="634">
     <w:name w:val="Heading 1"/>
-    <w:basedOn w:val="598"/>
-    <w:next w:val="598"/>
-    <w:link w:val="12"/>
+    <w:basedOn w:val="810"/>
+    <w:next w:val="810"/>
+    <w:link w:val="635"/>
     <w:qFormat/>
     <w:uiPriority w:val="9"/>
     <w:rPr>
@@ -1755,10 +2043,9 @@
       <w:outlineLvl w:val="0"/>
     </w:pPr>
   </w:style>
-  <w:style w:type="character" w:styleId="12">
+  <w:style w:type="character" w:styleId="635">
     <w:name w:val="Heading 1 Char"/>
-    <w:basedOn w:val="9"/>
-    <w:link w:val="11"/>
+    <w:link w:val="634"/>
     <w:uiPriority w:val="9"/>
     <w:rPr>
       <w:rFonts w:ascii="Arial" w:hAnsi="Arial" w:cs="Arial" w:eastAsia="Arial"/>
@@ -1766,11 +2053,11 @@
       <w:szCs w:val="40"/>
     </w:rPr>
   </w:style>
-  <w:style w:type="paragraph" w:styleId="13">
+  <w:style w:type="paragraph" w:styleId="636">
     <w:name w:val="Heading 2"/>
-    <w:basedOn w:val="598"/>
-    <w:next w:val="598"/>
-    <w:link w:val="14"/>
+    <w:basedOn w:val="810"/>
+    <w:next w:val="810"/>
+    <w:link w:val="637"/>
     <w:qFormat/>
     <w:uiPriority w:val="9"/>
     <w:unhideWhenUsed/>
@@ -1785,21 +2072,20 @@
       <w:outlineLvl w:val="1"/>
     </w:pPr>
   </w:style>
-  <w:style w:type="character" w:styleId="14">
+  <w:style w:type="character" w:styleId="637">
     <w:name w:val="Heading 2 Char"/>
-    <w:basedOn w:val="9"/>
-    <w:link w:val="13"/>
+    <w:link w:val="636"/>
     <w:uiPriority w:val="9"/>
     <w:rPr>
       <w:rFonts w:ascii="Arial" w:hAnsi="Arial" w:cs="Arial" w:eastAsia="Arial"/>
       <w:sz w:val="34"/>
     </w:rPr>
   </w:style>
-  <w:style w:type="paragraph" w:styleId="15">
+  <w:style w:type="paragraph" w:styleId="638">
     <w:name w:val="Heading 3"/>
-    <w:basedOn w:val="598"/>
-    <w:next w:val="598"/>
-    <w:link w:val="16"/>
+    <w:basedOn w:val="810"/>
+    <w:next w:val="810"/>
+    <w:link w:val="639"/>
     <w:qFormat/>
     <w:uiPriority w:val="9"/>
     <w:unhideWhenUsed/>
@@ -1815,10 +2101,9 @@
       <w:outlineLvl w:val="2"/>
     </w:pPr>
   </w:style>
-  <w:style w:type="character" w:styleId="16">
+  <w:style w:type="character" w:styleId="639">
     <w:name w:val="Heading 3 Char"/>
-    <w:basedOn w:val="9"/>
-    <w:link w:val="15"/>
+    <w:link w:val="638"/>
     <w:uiPriority w:val="9"/>
     <w:rPr>
       <w:rFonts w:ascii="Arial" w:hAnsi="Arial" w:cs="Arial" w:eastAsia="Arial"/>
@@ -1826,11 +2111,11 @@
       <w:szCs w:val="30"/>
     </w:rPr>
   </w:style>
-  <w:style w:type="paragraph" w:styleId="17">
+  <w:style w:type="paragraph" w:styleId="640">
     <w:name w:val="Heading 4"/>
-    <w:basedOn w:val="598"/>
-    <w:next w:val="598"/>
-    <w:link w:val="18"/>
+    <w:basedOn w:val="810"/>
+    <w:next w:val="810"/>
+    <w:link w:val="641"/>
     <w:qFormat/>
     <w:uiPriority w:val="9"/>
     <w:unhideWhenUsed/>
@@ -1848,10 +2133,9 @@
       <w:outlineLvl w:val="3"/>
     </w:pPr>
   </w:style>
-  <w:style w:type="character" w:styleId="18">
+  <w:style w:type="character" w:styleId="641">
     <w:name w:val="Heading 4 Char"/>
-    <w:basedOn w:val="9"/>
-    <w:link w:val="17"/>
+    <w:link w:val="640"/>
     <w:uiPriority w:val="9"/>
     <w:rPr>
       <w:rFonts w:ascii="Arial" w:hAnsi="Arial" w:cs="Arial" w:eastAsia="Arial"/>
@@ -1861,11 +2145,11 @@
       <w:szCs w:val="26"/>
     </w:rPr>
   </w:style>
-  <w:style w:type="paragraph" w:styleId="19">
+  <w:style w:type="paragraph" w:styleId="642">
     <w:name w:val="Heading 5"/>
-    <w:basedOn w:val="598"/>
-    <w:next w:val="598"/>
-    <w:link w:val="20"/>
+    <w:basedOn w:val="810"/>
+    <w:next w:val="810"/>
+    <w:link w:val="643"/>
     <w:qFormat/>
     <w:uiPriority w:val="9"/>
     <w:unhideWhenUsed/>
@@ -1883,10 +2167,9 @@
       <w:outlineLvl w:val="4"/>
     </w:pPr>
   </w:style>
-  <w:style w:type="character" w:styleId="20">
+  <w:style w:type="character" w:styleId="643">
     <w:name w:val="Heading 5 Char"/>
-    <w:basedOn w:val="9"/>
-    <w:link w:val="19"/>
+    <w:link w:val="642"/>
     <w:uiPriority w:val="9"/>
     <w:rPr>
       <w:rFonts w:ascii="Arial" w:hAnsi="Arial" w:cs="Arial" w:eastAsia="Arial"/>
@@ -1896,11 +2179,11 @@
       <w:szCs w:val="24"/>
     </w:rPr>
   </w:style>
-  <w:style w:type="paragraph" w:styleId="21">
+  <w:style w:type="paragraph" w:styleId="644">
     <w:name w:val="Heading 6"/>
-    <w:basedOn w:val="598"/>
-    <w:next w:val="598"/>
-    <w:link w:val="22"/>
+    <w:basedOn w:val="810"/>
+    <w:next w:val="810"/>
+    <w:link w:val="645"/>
     <w:qFormat/>
     <w:uiPriority w:val="9"/>
     <w:unhideWhenUsed/>
@@ -1918,10 +2201,9 @@
       <w:outlineLvl w:val="5"/>
     </w:pPr>
   </w:style>
-  <w:style w:type="character" w:styleId="22">
+  <w:style w:type="character" w:styleId="645">
     <w:name w:val="Heading 6 Char"/>
-    <w:basedOn w:val="9"/>
-    <w:link w:val="21"/>
+    <w:link w:val="644"/>
     <w:uiPriority w:val="9"/>
     <w:rPr>
       <w:rFonts w:ascii="Arial" w:hAnsi="Arial" w:cs="Arial" w:eastAsia="Arial"/>
@@ -1931,11 +2213,11 @@
       <w:szCs w:val="22"/>
     </w:rPr>
   </w:style>
-  <w:style w:type="paragraph" w:styleId="23">
+  <w:style w:type="paragraph" w:styleId="646">
     <w:name w:val="Heading 7"/>
-    <w:basedOn w:val="598"/>
-    <w:next w:val="598"/>
-    <w:link w:val="24"/>
+    <w:basedOn w:val="810"/>
+    <w:next w:val="810"/>
+    <w:link w:val="647"/>
     <w:qFormat/>
     <w:uiPriority w:val="9"/>
     <w:unhideWhenUsed/>
@@ -1955,10 +2237,9 @@
       <w:outlineLvl w:val="6"/>
     </w:pPr>
   </w:style>
-  <w:style w:type="character" w:styleId="24">
+  <w:style w:type="character" w:styleId="647">
     <w:name w:val="Heading 7 Char"/>
-    <w:basedOn w:val="9"/>
-    <w:link w:val="23"/>
+    <w:link w:val="646"/>
     <w:uiPriority w:val="9"/>
     <w:rPr>
       <w:rFonts w:ascii="Arial" w:hAnsi="Arial" w:cs="Arial" w:eastAsia="Arial"/>
@@ -1970,11 +2251,11 @@
       <w:szCs w:val="22"/>
     </w:rPr>
   </w:style>
-  <w:style w:type="paragraph" w:styleId="25">
+  <w:style w:type="paragraph" w:styleId="648">
     <w:name w:val="Heading 8"/>
-    <w:basedOn w:val="598"/>
-    <w:next w:val="598"/>
-    <w:link w:val="26"/>
+    <w:basedOn w:val="810"/>
+    <w:next w:val="810"/>
+    <w:link w:val="649"/>
     <w:qFormat/>
     <w:uiPriority w:val="9"/>
     <w:unhideWhenUsed/>
@@ -1992,10 +2273,9 @@
       <w:outlineLvl w:val="7"/>
     </w:pPr>
   </w:style>
-  <w:style w:type="character" w:styleId="26">
+  <w:style w:type="character" w:styleId="649">
     <w:name w:val="Heading 8 Char"/>
-    <w:basedOn w:val="9"/>
-    <w:link w:val="25"/>
+    <w:link w:val="648"/>
     <w:uiPriority w:val="9"/>
     <w:rPr>
       <w:rFonts w:ascii="Arial" w:hAnsi="Arial" w:cs="Arial" w:eastAsia="Arial"/>
@@ -2005,11 +2285,11 @@
       <w:szCs w:val="22"/>
     </w:rPr>
   </w:style>
-  <w:style w:type="paragraph" w:styleId="27">
+  <w:style w:type="paragraph" w:styleId="650">
     <w:name w:val="Heading 9"/>
-    <w:basedOn w:val="598"/>
-    <w:next w:val="598"/>
-    <w:link w:val="28"/>
+    <w:basedOn w:val="810"/>
+    <w:next w:val="810"/>
+    <w:link w:val="651"/>
     <w:qFormat/>
     <w:uiPriority w:val="9"/>
     <w:unhideWhenUsed/>
@@ -2027,10 +2307,9 @@
       <w:outlineLvl w:val="8"/>
     </w:pPr>
   </w:style>
-  <w:style w:type="character" w:styleId="28">
+  <w:style w:type="character" w:styleId="651">
     <w:name w:val="Heading 9 Char"/>
-    <w:basedOn w:val="9"/>
-    <w:link w:val="27"/>
+    <w:link w:val="650"/>
     <w:uiPriority w:val="9"/>
     <w:rPr>
       <w:rFonts w:ascii="Arial" w:hAnsi="Arial" w:cs="Arial" w:eastAsia="Arial"/>
@@ -2040,11 +2319,11 @@
       <w:szCs w:val="21"/>
     </w:rPr>
   </w:style>
-  <w:style w:type="paragraph" w:styleId="32">
+  <w:style w:type="paragraph" w:styleId="652">
     <w:name w:val="Title"/>
-    <w:basedOn w:val="598"/>
-    <w:next w:val="598"/>
-    <w:link w:val="33"/>
+    <w:basedOn w:val="810"/>
+    <w:next w:val="810"/>
+    <w:link w:val="653"/>
     <w:qFormat/>
     <w:uiPriority w:val="10"/>
     <w:rPr>
@@ -2056,21 +2335,20 @@
       <w:spacing w:after="200" w:before="300"/>
     </w:pPr>
   </w:style>
-  <w:style w:type="character" w:styleId="33">
+  <w:style w:type="character" w:styleId="653">
     <w:name w:val="Title Char"/>
-    <w:basedOn w:val="9"/>
-    <w:link w:val="32"/>
+    <w:link w:val="652"/>
     <w:uiPriority w:val="10"/>
     <w:rPr>
       <w:sz w:val="48"/>
       <w:szCs w:val="48"/>
     </w:rPr>
   </w:style>
-  <w:style w:type="paragraph" w:styleId="34">
+  <w:style w:type="paragraph" w:styleId="654">
     <w:name w:val="Subtitle"/>
-    <w:basedOn w:val="598"/>
-    <w:next w:val="598"/>
-    <w:link w:val="35"/>
+    <w:basedOn w:val="810"/>
+    <w:next w:val="810"/>
+    <w:link w:val="655"/>
     <w:qFormat/>
     <w:uiPriority w:val="11"/>
     <w:rPr>
@@ -2081,21 +2359,20 @@
       <w:spacing w:after="200" w:before="200"/>
     </w:pPr>
   </w:style>
-  <w:style w:type="character" w:styleId="35">
+  <w:style w:type="character" w:styleId="655">
     <w:name w:val="Subtitle Char"/>
-    <w:basedOn w:val="9"/>
-    <w:link w:val="34"/>
+    <w:link w:val="654"/>
     <w:uiPriority w:val="11"/>
     <w:rPr>
       <w:sz w:val="24"/>
       <w:szCs w:val="24"/>
     </w:rPr>
   </w:style>
-  <w:style w:type="paragraph" w:styleId="36">
+  <w:style w:type="paragraph" w:styleId="656">
     <w:name w:val="Quote"/>
-    <w:basedOn w:val="598"/>
-    <w:next w:val="598"/>
-    <w:link w:val="37"/>
+    <w:basedOn w:val="810"/>
+    <w:next w:val="810"/>
+    <w:link w:val="657"/>
     <w:qFormat/>
     <w:uiPriority w:val="29"/>
     <w:rPr>
@@ -2105,19 +2382,19 @@
       <w:ind w:left="720" w:right="720"/>
     </w:pPr>
   </w:style>
-  <w:style w:type="character" w:styleId="37">
+  <w:style w:type="character" w:styleId="657">
     <w:name w:val="Quote Char"/>
-    <w:link w:val="36"/>
+    <w:link w:val="656"/>
     <w:uiPriority w:val="29"/>
     <w:rPr>
       <w:i/>
     </w:rPr>
   </w:style>
-  <w:style w:type="paragraph" w:styleId="38">
+  <w:style w:type="paragraph" w:styleId="658">
     <w:name w:val="Intense Quote"/>
-    <w:basedOn w:val="598"/>
-    <w:next w:val="598"/>
-    <w:link w:val="39"/>
+    <w:basedOn w:val="810"/>
+    <w:next w:val="810"/>
+    <w:link w:val="659"/>
     <w:qFormat/>
     <w:uiPriority w:val="30"/>
     <w:rPr>
@@ -2135,18 +2412,18 @@
       </w:pBdr>
     </w:pPr>
   </w:style>
-  <w:style w:type="character" w:styleId="39">
+  <w:style w:type="character" w:styleId="659">
     <w:name w:val="Intense Quote Char"/>
-    <w:link w:val="38"/>
+    <w:link w:val="658"/>
     <w:uiPriority w:val="30"/>
     <w:rPr>
       <w:i/>
     </w:rPr>
   </w:style>
-  <w:style w:type="paragraph" w:styleId="40">
+  <w:style w:type="paragraph" w:styleId="660">
     <w:name w:val="Header"/>
-    <w:basedOn w:val="598"/>
-    <w:link w:val="41"/>
+    <w:basedOn w:val="810"/>
+    <w:link w:val="661"/>
     <w:uiPriority w:val="99"/>
     <w:unhideWhenUsed/>
     <w:pPr>
@@ -2157,16 +2434,15 @@
       </w:tabs>
     </w:pPr>
   </w:style>
-  <w:style w:type="character" w:styleId="41">
+  <w:style w:type="character" w:styleId="661">
     <w:name w:val="Header Char"/>
-    <w:basedOn w:val="9"/>
-    <w:link w:val="40"/>
+    <w:link w:val="660"/>
     <w:uiPriority w:val="99"/>
   </w:style>
-  <w:style w:type="paragraph" w:styleId="42">
+  <w:style w:type="paragraph" w:styleId="662">
     <w:name w:val="Footer"/>
-    <w:basedOn w:val="598"/>
-    <w:link w:val="45"/>
+    <w:basedOn w:val="810"/>
+    <w:link w:val="665"/>
     <w:uiPriority w:val="99"/>
     <w:unhideWhenUsed/>
     <w:pPr>
@@ -2177,16 +2453,15 @@
       </w:tabs>
     </w:pPr>
   </w:style>
-  <w:style w:type="character" w:styleId="43">
+  <w:style w:type="character" w:styleId="663">
     <w:name w:val="Footer Char"/>
-    <w:basedOn w:val="9"/>
-    <w:link w:val="42"/>
+    <w:link w:val="662"/>
     <w:uiPriority w:val="99"/>
   </w:style>
-  <w:style w:type="paragraph" w:styleId="44">
+  <w:style w:type="paragraph" w:styleId="664">
     <w:name w:val="Caption"/>
-    <w:basedOn w:val="598"/>
-    <w:next w:val="598"/>
+    <w:basedOn w:val="810"/>
+    <w:next w:val="810"/>
     <w:qFormat/>
     <w:uiPriority w:val="35"/>
     <w:semiHidden/>
@@ -2202,15 +2477,15 @@
       <w:spacing w:lineRule="auto" w:line="276"/>
     </w:pPr>
   </w:style>
-  <w:style w:type="character" w:styleId="45">
+  <w:style w:type="character" w:styleId="665">
     <w:name w:val="Caption Char"/>
-    <w:basedOn w:val="44"/>
-    <w:link w:val="42"/>
+    <w:basedOn w:val="664"/>
+    <w:link w:val="662"/>
     <w:uiPriority w:val="99"/>
   </w:style>
-  <w:style w:type="table" w:styleId="46">
+  <w:style w:type="table" w:styleId="666">
     <w:name w:val="Table Grid"/>
-    <w:basedOn w:val="599"/>
+    <w:basedOn w:val="811"/>
     <w:uiPriority w:val="59"/>
     <w:pPr>
       <w:spacing w:lineRule="auto" w:line="240" w:after="0"/>
@@ -2233,9 +2508,9 @@
       </w:tblCellMar>
     </w:tblPr>
   </w:style>
-  <w:style w:type="table" w:styleId="47">
+  <w:style w:type="table" w:styleId="667">
     <w:name w:val="Table Grid Light"/>
-    <w:basedOn w:val="599"/>
+    <w:basedOn w:val="811"/>
     <w:uiPriority w:val="59"/>
     <w:pPr>
       <w:spacing w:lineRule="auto" w:line="240" w:after="0"/>
@@ -2258,9 +2533,9 @@
       </w:tblCellMar>
     </w:tblPr>
   </w:style>
-  <w:style w:type="table" w:styleId="48">
+  <w:style w:type="table" w:styleId="668">
     <w:name w:val="Plain Table 1"/>
-    <w:basedOn w:val="599"/>
+    <w:basedOn w:val="811"/>
     <w:uiPriority w:val="59"/>
     <w:pPr>
       <w:spacing w:lineRule="auto" w:line="240" w:after="0"/>
@@ -2325,9 +2600,9 @@
       </w:rPr>
     </w:tblStylePr>
   </w:style>
-  <w:style w:type="table" w:styleId="49">
+  <w:style w:type="table" w:styleId="669">
     <w:name w:val="Plain Table 2"/>
-    <w:basedOn w:val="599"/>
+    <w:basedOn w:val="811"/>
     <w:uiPriority w:val="59"/>
     <w:pPr>
       <w:spacing w:lineRule="auto" w:line="240" w:after="0"/>
@@ -2410,9 +2685,9 @@
       </w:rPr>
     </w:tblStylePr>
   </w:style>
-  <w:style w:type="table" w:styleId="50">
+  <w:style w:type="table" w:styleId="670">
     <w:name w:val="Plain Table 3"/>
-    <w:basedOn w:val="599"/>
+    <w:basedOn w:val="811"/>
     <w:uiPriority w:val="99"/>
     <w:pPr>
       <w:spacing w:lineRule="auto" w:line="240" w:after="0"/>
@@ -2487,9 +2762,9 @@
       </w:rPr>
     </w:tblStylePr>
   </w:style>
-  <w:style w:type="table" w:styleId="51">
+  <w:style w:type="table" w:styleId="671">
     <w:name w:val="Plain Table 4"/>
-    <w:basedOn w:val="599"/>
+    <w:basedOn w:val="811"/>
     <w:uiPriority w:val="99"/>
     <w:pPr>
       <w:spacing w:lineRule="auto" w:line="240" w:after="0"/>
@@ -2544,9 +2819,9 @@
       </w:rPr>
     </w:tblStylePr>
   </w:style>
-  <w:style w:type="table" w:styleId="52">
+  <w:style w:type="table" w:styleId="672">
     <w:name w:val="Plain Table 5"/>
-    <w:basedOn w:val="599"/>
+    <w:basedOn w:val="811"/>
     <w:uiPriority w:val="99"/>
     <w:pPr>
       <w:spacing w:lineRule="auto" w:line="240" w:after="0"/>
@@ -2632,9 +2907,9 @@
       </w:tcPr>
     </w:tblStylePr>
   </w:style>
-  <w:style w:type="table" w:styleId="53">
+  <w:style w:type="table" w:styleId="673">
     <w:name w:val="Grid Table 1 Light"/>
-    <w:basedOn w:val="599"/>
+    <w:basedOn w:val="811"/>
     <w:uiPriority w:val="99"/>
     <w:pPr>
       <w:spacing w:lineRule="auto" w:line="240" w:after="0"/>
@@ -2697,9 +2972,9 @@
       </w:rPr>
     </w:tblStylePr>
   </w:style>
-  <w:style w:type="table" w:styleId="54">
+  <w:style w:type="table" w:styleId="674">
     <w:name w:val="Grid Table 1 Light - Accent 1"/>
-    <w:basedOn w:val="599"/>
+    <w:basedOn w:val="811"/>
     <w:uiPriority w:val="99"/>
     <w:pPr>
       <w:spacing w:lineRule="auto" w:line="240" w:after="0"/>
@@ -2762,9 +3037,9 @@
       </w:rPr>
     </w:tblStylePr>
   </w:style>
-  <w:style w:type="table" w:styleId="55">
+  <w:style w:type="table" w:styleId="675">
     <w:name w:val="Grid Table 1 Light - Accent 2"/>
-    <w:basedOn w:val="599"/>
+    <w:basedOn w:val="811"/>
     <w:uiPriority w:val="99"/>
     <w:pPr>
       <w:spacing w:lineRule="auto" w:line="240" w:after="0"/>
@@ -2827,9 +3102,9 @@
       </w:rPr>
     </w:tblStylePr>
   </w:style>
-  <w:style w:type="table" w:styleId="56">
+  <w:style w:type="table" w:styleId="676">
     <w:name w:val="Grid Table 1 Light - Accent 3"/>
-    <w:basedOn w:val="599"/>
+    <w:basedOn w:val="811"/>
     <w:uiPriority w:val="99"/>
     <w:pPr>
       <w:spacing w:lineRule="auto" w:line="240" w:after="0"/>
@@ -2892,9 +3167,9 @@
       </w:rPr>
     </w:tblStylePr>
   </w:style>
-  <w:style w:type="table" w:styleId="57">
+  <w:style w:type="table" w:styleId="677">
     <w:name w:val="Grid Table 1 Light - Accent 4"/>
-    <w:basedOn w:val="599"/>
+    <w:basedOn w:val="811"/>
     <w:uiPriority w:val="99"/>
     <w:pPr>
       <w:spacing w:lineRule="auto" w:line="240" w:after="0"/>
@@ -2957,9 +3232,9 @@
       </w:rPr>
     </w:tblStylePr>
   </w:style>
-  <w:style w:type="table" w:styleId="58">
+  <w:style w:type="table" w:styleId="678">
     <w:name w:val="Grid Table 1 Light - Accent 5"/>
-    <w:basedOn w:val="599"/>
+    <w:basedOn w:val="811"/>
     <w:uiPriority w:val="99"/>
     <w:pPr>
       <w:spacing w:lineRule="auto" w:line="240" w:after="0"/>
@@ -3022,9 +3297,9 @@
       </w:rPr>
     </w:tblStylePr>
   </w:style>
-  <w:style w:type="table" w:styleId="59">
+  <w:style w:type="table" w:styleId="679">
     <w:name w:val="Grid Table 1 Light - Accent 6"/>
-    <w:basedOn w:val="599"/>
+    <w:basedOn w:val="811"/>
     <w:uiPriority w:val="99"/>
     <w:pPr>
       <w:spacing w:lineRule="auto" w:line="240" w:after="0"/>
@@ -3087,9 +3362,9 @@
       </w:rPr>
     </w:tblStylePr>
   </w:style>
-  <w:style w:type="table" w:styleId="60">
+  <w:style w:type="table" w:styleId="680">
     <w:name w:val="Grid Table 2"/>
-    <w:basedOn w:val="599"/>
+    <w:basedOn w:val="811"/>
     <w:uiPriority w:val="99"/>
     <w:pPr>
       <w:spacing w:lineRule="auto" w:line="240" w:after="0"/>
@@ -3167,9 +3442,9 @@
       </w:tcPr>
     </w:tblStylePr>
   </w:style>
-  <w:style w:type="table" w:styleId="61">
+  <w:style w:type="table" w:styleId="681">
     <w:name w:val="Grid Table 2 - Accent 1"/>
-    <w:basedOn w:val="599"/>
+    <w:basedOn w:val="811"/>
     <w:uiPriority w:val="99"/>
     <w:pPr>
       <w:spacing w:lineRule="auto" w:line="240" w:after="0"/>
@@ -3247,9 +3522,9 @@
       </w:tcPr>
     </w:tblStylePr>
   </w:style>
-  <w:style w:type="table" w:styleId="62">
+  <w:style w:type="table" w:styleId="682">
     <w:name w:val="Grid Table 2 - Accent 2"/>
-    <w:basedOn w:val="599"/>
+    <w:basedOn w:val="811"/>
     <w:uiPriority w:val="99"/>
     <w:pPr>
       <w:spacing w:lineRule="auto" w:line="240" w:after="0"/>
@@ -3327,9 +3602,9 @@
       </w:tcPr>
     </w:tblStylePr>
   </w:style>
-  <w:style w:type="table" w:styleId="63">
+  <w:style w:type="table" w:styleId="683">
     <w:name w:val="Grid Table 2 - Accent 3"/>
-    <w:basedOn w:val="599"/>
+    <w:basedOn w:val="811"/>
     <w:uiPriority w:val="99"/>
     <w:pPr>
       <w:spacing w:lineRule="auto" w:line="240" w:after="0"/>
@@ -3407,9 +3682,9 @@
       </w:tcPr>
     </w:tblStylePr>
   </w:style>
-  <w:style w:type="table" w:styleId="64">
+  <w:style w:type="table" w:styleId="684">
     <w:name w:val="Grid Table 2 - Accent 4"/>
-    <w:basedOn w:val="599"/>
+    <w:basedOn w:val="811"/>
     <w:uiPriority w:val="99"/>
     <w:pPr>
       <w:spacing w:lineRule="auto" w:line="240" w:after="0"/>
@@ -3487,9 +3762,9 @@
       </w:tcPr>
     </w:tblStylePr>
   </w:style>
-  <w:style w:type="table" w:styleId="65">
+  <w:style w:type="table" w:styleId="685">
     <w:name w:val="Grid Table 2 - Accent 5"/>
-    <w:basedOn w:val="599"/>
+    <w:basedOn w:val="811"/>
     <w:uiPriority w:val="99"/>
     <w:pPr>
       <w:spacing w:lineRule="auto" w:line="240" w:after="0"/>
@@ -3567,9 +3842,9 @@
       </w:tcPr>
     </w:tblStylePr>
   </w:style>
-  <w:style w:type="table" w:styleId="66">
+  <w:style w:type="table" w:styleId="686">
     <w:name w:val="Grid Table 2 - Accent 6"/>
-    <w:basedOn w:val="599"/>
+    <w:basedOn w:val="811"/>
     <w:uiPriority w:val="99"/>
     <w:pPr>
       <w:spacing w:lineRule="auto" w:line="240" w:after="0"/>
@@ -3647,9 +3922,9 @@
       </w:tcPr>
     </w:tblStylePr>
   </w:style>
-  <w:style w:type="table" w:styleId="67">
+  <w:style w:type="table" w:styleId="687">
     <w:name w:val="Grid Table 3"/>
-    <w:basedOn w:val="599"/>
+    <w:basedOn w:val="811"/>
     <w:uiPriority w:val="99"/>
     <w:pPr>
       <w:spacing w:lineRule="auto" w:line="240" w:after="0"/>
@@ -3748,9 +4023,9 @@
       </w:tcPr>
     </w:tblStylePr>
   </w:style>
-  <w:style w:type="table" w:styleId="68">
+  <w:style w:type="table" w:styleId="688">
     <w:name w:val="Grid Table 3 - Accent 1"/>
-    <w:basedOn w:val="599"/>
+    <w:basedOn w:val="811"/>
     <w:uiPriority w:val="99"/>
     <w:pPr>
       <w:spacing w:lineRule="auto" w:line="240" w:after="0"/>
@@ -3849,9 +4124,9 @@
       </w:tcPr>
     </w:tblStylePr>
   </w:style>
-  <w:style w:type="table" w:styleId="69">
+  <w:style w:type="table" w:styleId="689">
     <w:name w:val="Grid Table 3 - Accent 2"/>
-    <w:basedOn w:val="599"/>
+    <w:basedOn w:val="811"/>
     <w:uiPriority w:val="99"/>
     <w:pPr>
       <w:spacing w:lineRule="auto" w:line="240" w:after="0"/>
@@ -3950,9 +4225,9 @@
       </w:tcPr>
     </w:tblStylePr>
   </w:style>
-  <w:style w:type="table" w:styleId="70">
+  <w:style w:type="table" w:styleId="690">
     <w:name w:val="Grid Table 3 - Accent 3"/>
-    <w:basedOn w:val="599"/>
+    <w:basedOn w:val="811"/>
     <w:uiPriority w:val="99"/>
     <w:pPr>
       <w:spacing w:lineRule="auto" w:line="240" w:after="0"/>
@@ -4051,9 +4326,9 @@
       </w:tcPr>
     </w:tblStylePr>
   </w:style>
-  <w:style w:type="table" w:styleId="71">
+  <w:style w:type="table" w:styleId="691">
     <w:name w:val="Grid Table 3 - Accent 4"/>
-    <w:basedOn w:val="599"/>
+    <w:basedOn w:val="811"/>
     <w:uiPriority w:val="99"/>
     <w:pPr>
       <w:spacing w:lineRule="auto" w:line="240" w:after="0"/>
@@ -4152,9 +4427,9 @@
       </w:tcPr>
     </w:tblStylePr>
   </w:style>
-  <w:style w:type="table" w:styleId="72">
+  <w:style w:type="table" w:styleId="692">
     <w:name w:val="Grid Table 3 - Accent 5"/>
-    <w:basedOn w:val="599"/>
+    <w:basedOn w:val="811"/>
     <w:uiPriority w:val="99"/>
     <w:pPr>
       <w:spacing w:lineRule="auto" w:line="240" w:after="0"/>
@@ -4253,9 +4528,9 @@
       </w:tcPr>
     </w:tblStylePr>
   </w:style>
-  <w:style w:type="table" w:styleId="73">
+  <w:style w:type="table" w:styleId="693">
     <w:name w:val="Grid Table 3 - Accent 6"/>
-    <w:basedOn w:val="599"/>
+    <w:basedOn w:val="811"/>
     <w:uiPriority w:val="99"/>
     <w:pPr>
       <w:spacing w:lineRule="auto" w:line="240" w:after="0"/>
@@ -4354,9 +4629,9 @@
       </w:tcPr>
     </w:tblStylePr>
   </w:style>
-  <w:style w:type="table" w:styleId="74">
+  <w:style w:type="table" w:styleId="694">
     <w:name w:val="Grid Table 4"/>
-    <w:basedOn w:val="599"/>
+    <w:basedOn w:val="811"/>
     <w:uiPriority w:val="59"/>
     <w:pPr>
       <w:spacing w:lineRule="auto" w:line="240" w:after="0"/>
@@ -4435,9 +4710,9 @@
       </w:tcPr>
     </w:tblStylePr>
   </w:style>
-  <w:style w:type="table" w:styleId="75">
+  <w:style w:type="table" w:styleId="695">
     <w:name w:val="Grid Table 4 - Accent 1"/>
-    <w:basedOn w:val="599"/>
+    <w:basedOn w:val="811"/>
     <w:uiPriority w:val="59"/>
     <w:pPr>
       <w:spacing w:lineRule="auto" w:line="240" w:after="0"/>
@@ -4516,9 +4791,9 @@
       </w:tcPr>
     </w:tblStylePr>
   </w:style>
-  <w:style w:type="table" w:styleId="76">
+  <w:style w:type="table" w:styleId="696">
     <w:name w:val="Grid Table 4 - Accent 2"/>
-    <w:basedOn w:val="599"/>
+    <w:basedOn w:val="811"/>
     <w:uiPriority w:val="59"/>
     <w:pPr>
       <w:spacing w:lineRule="auto" w:line="240" w:after="0"/>
@@ -4597,9 +4872,9 @@
       </w:tcPr>
     </w:tblStylePr>
   </w:style>
-  <w:style w:type="table" w:styleId="77">
+  <w:style w:type="table" w:styleId="697">
     <w:name w:val="Grid Table 4 - Accent 3"/>
-    <w:basedOn w:val="599"/>
+    <w:basedOn w:val="811"/>
     <w:uiPriority w:val="59"/>
     <w:pPr>
       <w:spacing w:lineRule="auto" w:line="240" w:after="0"/>
@@ -4678,9 +4953,9 @@
       </w:tcPr>
     </w:tblStylePr>
   </w:style>
-  <w:style w:type="table" w:styleId="78">
+  <w:style w:type="table" w:styleId="698">
     <w:name w:val="Grid Table 4 - Accent 4"/>
-    <w:basedOn w:val="599"/>
+    <w:basedOn w:val="811"/>
     <w:uiPriority w:val="59"/>
     <w:pPr>
       <w:spacing w:lineRule="auto" w:line="240" w:after="0"/>
@@ -4759,9 +5034,9 @@
       </w:tcPr>
     </w:tblStylePr>
   </w:style>
-  <w:style w:type="table" w:styleId="79">
+  <w:style w:type="table" w:styleId="699">
     <w:name w:val="Grid Table 4 - Accent 5"/>
-    <w:basedOn w:val="599"/>
+    <w:basedOn w:val="811"/>
     <w:uiPriority w:val="59"/>
     <w:pPr>
       <w:spacing w:lineRule="auto" w:line="240" w:after="0"/>
@@ -4840,9 +5115,9 @@
       </w:tcPr>
     </w:tblStylePr>
   </w:style>
-  <w:style w:type="table" w:styleId="80">
+  <w:style w:type="table" w:styleId="700">
     <w:name w:val="Grid Table 4 - Accent 6"/>
-    <w:basedOn w:val="599"/>
+    <w:basedOn w:val="811"/>
     <w:uiPriority w:val="59"/>
     <w:pPr>
       <w:spacing w:lineRule="auto" w:line="240" w:after="0"/>
@@ -4921,9 +5196,9 @@
       </w:tcPr>
     </w:tblStylePr>
   </w:style>
-  <w:style w:type="table" w:styleId="81">
+  <w:style w:type="table" w:styleId="701">
     <w:name w:val="Grid Table 5 Dark"/>
-    <w:basedOn w:val="599"/>
+    <w:basedOn w:val="811"/>
     <w:uiPriority w:val="99"/>
     <w:pPr>
       <w:spacing w:lineRule="auto" w:line="240" w:after="0"/>
@@ -5000,9 +5275,9 @@
       </w:tcPr>
     </w:tblStylePr>
   </w:style>
-  <w:style w:type="table" w:styleId="82">
+  <w:style w:type="table" w:styleId="702">
     <w:name w:val="Grid Table 5 Dark- Accent 1"/>
-    <w:basedOn w:val="599"/>
+    <w:basedOn w:val="811"/>
     <w:uiPriority w:val="99"/>
     <w:pPr>
       <w:spacing w:lineRule="auto" w:line="240" w:after="0"/>
@@ -5079,9 +5354,9 @@
       </w:tcPr>
     </w:tblStylePr>
   </w:style>
-  <w:style w:type="table" w:styleId="83">
+  <w:style w:type="table" w:styleId="703">
     <w:name w:val="Grid Table 5 Dark - Accent 2"/>
-    <w:basedOn w:val="599"/>
+    <w:basedOn w:val="811"/>
     <w:uiPriority w:val="99"/>
     <w:pPr>
       <w:spacing w:lineRule="auto" w:line="240" w:after="0"/>
@@ -5158,9 +5433,9 @@
       </w:tcPr>
     </w:tblStylePr>
   </w:style>
-  <w:style w:type="table" w:styleId="84">
+  <w:style w:type="table" w:styleId="704">
     <w:name w:val="Grid Table 5 Dark - Accent 3"/>
-    <w:basedOn w:val="599"/>
+    <w:basedOn w:val="811"/>
     <w:uiPriority w:val="99"/>
     <w:pPr>
       <w:spacing w:lineRule="auto" w:line="240" w:after="0"/>
@@ -5237,9 +5512,9 @@
       </w:tcPr>
     </w:tblStylePr>
   </w:style>
-  <w:style w:type="table" w:styleId="85">
+  <w:style w:type="table" w:styleId="705">
     <w:name w:val="Grid Table 5 Dark- Accent 4"/>
-    <w:basedOn w:val="599"/>
+    <w:basedOn w:val="811"/>
     <w:uiPriority w:val="99"/>
     <w:pPr>
       <w:spacing w:lineRule="auto" w:line="240" w:after="0"/>
@@ -5316,9 +5591,9 @@
       </w:tcPr>
     </w:tblStylePr>
   </w:style>
-  <w:style w:type="table" w:styleId="86">
+  <w:style w:type="table" w:styleId="706">
     <w:name w:val="Grid Table 5 Dark - Accent 5"/>
-    <w:basedOn w:val="599"/>
+    <w:basedOn w:val="811"/>
     <w:uiPriority w:val="99"/>
     <w:pPr>
       <w:spacing w:lineRule="auto" w:line="240" w:after="0"/>
@@ -5395,9 +5670,9 @@
       </w:tcPr>
     </w:tblStylePr>
   </w:style>
-  <w:style w:type="table" w:styleId="87">
+  <w:style w:type="table" w:styleId="707">
     <w:name w:val="Grid Table 5 Dark - Accent 6"/>
-    <w:basedOn w:val="599"/>
+    <w:basedOn w:val="811"/>
     <w:uiPriority w:val="99"/>
     <w:pPr>
       <w:spacing w:lineRule="auto" w:line="240" w:after="0"/>
@@ -5474,9 +5749,9 @@
       </w:tcPr>
     </w:tblStylePr>
   </w:style>
-  <w:style w:type="table" w:styleId="88">
+  <w:style w:type="table" w:styleId="708">
     <w:name w:val="Grid Table 6 Colorful"/>
-    <w:basedOn w:val="599"/>
+    <w:basedOn w:val="811"/>
     <w:uiPriority w:val="99"/>
     <w:pPr>
       <w:spacing w:lineRule="auto" w:line="240" w:after="0"/>
@@ -5553,9 +5828,9 @@
       </w:rPr>
     </w:tblStylePr>
   </w:style>
-  <w:style w:type="table" w:styleId="89">
+  <w:style w:type="table" w:styleId="709">
     <w:name w:val="Grid Table 6 Colorful - Accent 1"/>
-    <w:basedOn w:val="599"/>
+    <w:basedOn w:val="811"/>
     <w:uiPriority w:val="99"/>
     <w:pPr>
       <w:spacing w:lineRule="auto" w:line="240" w:after="0"/>
@@ -5632,9 +5907,9 @@
       </w:rPr>
     </w:tblStylePr>
   </w:style>
-  <w:style w:type="table" w:styleId="90">
+  <w:style w:type="table" w:styleId="710">
     <w:name w:val="Grid Table 6 Colorful - Accent 2"/>
-    <w:basedOn w:val="599"/>
+    <w:basedOn w:val="811"/>
     <w:uiPriority w:val="99"/>
     <w:pPr>
       <w:spacing w:lineRule="auto" w:line="240" w:after="0"/>
@@ -5711,9 +5986,9 @@
       </w:rPr>
     </w:tblStylePr>
   </w:style>
-  <w:style w:type="table" w:styleId="91">
+  <w:style w:type="table" w:styleId="711">
     <w:name w:val="Grid Table 6 Colorful - Accent 3"/>
-    <w:basedOn w:val="599"/>
+    <w:basedOn w:val="811"/>
     <w:uiPriority w:val="99"/>
     <w:pPr>
       <w:spacing w:lineRule="auto" w:line="240" w:after="0"/>
@@ -5790,9 +6065,9 @@
       </w:rPr>
     </w:tblStylePr>
   </w:style>
-  <w:style w:type="table" w:styleId="92">
+  <w:style w:type="table" w:styleId="712">
     <w:name w:val="Grid Table 6 Colorful - Accent 4"/>
-    <w:basedOn w:val="599"/>
+    <w:basedOn w:val="811"/>
     <w:uiPriority w:val="99"/>
     <w:pPr>
       <w:spacing w:lineRule="auto" w:line="240" w:after="0"/>
@@ -5869,9 +6144,9 @@
       </w:rPr>
     </w:tblStylePr>
   </w:style>
-  <w:style w:type="table" w:styleId="93">
+  <w:style w:type="table" w:styleId="713">
     <w:name w:val="Grid Table 6 Colorful - Accent 5"/>
-    <w:basedOn w:val="599"/>
+    <w:basedOn w:val="811"/>
     <w:uiPriority w:val="99"/>
     <w:pPr>
       <w:spacing w:lineRule="auto" w:line="240" w:after="0"/>
@@ -5948,9 +6223,9 @@
       </w:rPr>
     </w:tblStylePr>
   </w:style>
-  <w:style w:type="table" w:styleId="94">
+  <w:style w:type="table" w:styleId="714">
     <w:name w:val="Grid Table 6 Colorful - Accent 6"/>
-    <w:basedOn w:val="599"/>
+    <w:basedOn w:val="811"/>
     <w:uiPriority w:val="99"/>
     <w:pPr>
       <w:spacing w:lineRule="auto" w:line="240" w:after="0"/>
@@ -6027,9 +6302,9 @@
       </w:rPr>
     </w:tblStylePr>
   </w:style>
-  <w:style w:type="table" w:styleId="95">
+  <w:style w:type="table" w:styleId="715">
     <w:name w:val="Grid Table 7 Colorful"/>
-    <w:basedOn w:val="599"/>
+    <w:basedOn w:val="811"/>
     <w:uiPriority w:val="99"/>
     <w:pPr>
       <w:spacing w:lineRule="auto" w:line="240" w:after="0"/>
@@ -6080,10 +6355,10 @@
       <w:tcPr>
         <w:shd w:color="FFFFFF"/>
         <w:tcBorders>
-          <w:left w:val="none"/>
-          <w:top w:val="none"/>
+          <w:left w:val="none" w:color="000000" w:sz="4" w:space="0"/>
+          <w:top w:val="none" w:color="000000" w:sz="4" w:space="0"/>
           <w:right w:val="single" w:color="000000" w:sz="4" w:space="0" w:themeColor="text1" w:themeTint="80"/>
-          <w:bottom w:val="none"/>
+          <w:bottom w:val="none" w:color="000000" w:sz="4" w:space="0"/>
         </w:tcBorders>
       </w:tcPr>
     </w:tblStylePr>
@@ -6097,9 +6372,9 @@
       <w:tcPr>
         <w:shd w:val="clear" w:color="FFFFFF" w:themeFill="light1" w:themeColor="light1"/>
         <w:tcBorders>
-          <w:left w:val="none"/>
-          <w:top w:val="none"/>
-          <w:right w:val="none"/>
+          <w:left w:val="none" w:color="000000" w:sz="4" w:space="0"/>
+          <w:top w:val="none" w:color="000000" w:sz="4" w:space="0"/>
+          <w:right w:val="none" w:color="000000" w:sz="4" w:space="0"/>
           <w:bottom w:val="single" w:color="000000" w:sz="4" w:space="0" w:themeColor="text1" w:themeTint="80"/>
         </w:tcBorders>
       </w:tcPr>
@@ -6115,9 +6390,9 @@
         <w:shd w:color="FFFFFF"/>
         <w:tcBorders>
           <w:left w:val="single" w:color="000000" w:sz="4" w:space="0" w:themeColor="text1" w:themeTint="80"/>
-          <w:top w:val="none"/>
-          <w:right w:val="none"/>
-          <w:bottom w:val="none"/>
+          <w:top w:val="none" w:color="000000" w:sz="4" w:space="0"/>
+          <w:right w:val="none" w:color="000000" w:sz="4" w:space="0"/>
+          <w:bottom w:val="none" w:color="000000" w:sz="4" w:space="0"/>
         </w:tcBorders>
       </w:tcPr>
     </w:tblStylePr>
@@ -6131,17 +6406,17 @@
       <w:tcPr>
         <w:shd w:val="clear" w:color="FFFFFF" w:themeFill="light1" w:themeColor="light1"/>
         <w:tcBorders>
-          <w:left w:val="none"/>
+          <w:left w:val="none" w:color="000000" w:sz="4" w:space="0"/>
           <w:top w:val="single" w:color="000000" w:sz="4" w:space="0" w:themeColor="text1" w:themeTint="80"/>
-          <w:right w:val="none"/>
-          <w:bottom w:val="none"/>
-        </w:tcBorders>
-      </w:tcPr>
-    </w:tblStylePr>
-  </w:style>
-  <w:style w:type="table" w:styleId="96">
+          <w:right w:val="none" w:color="000000" w:sz="4" w:space="0"/>
+          <w:bottom w:val="none" w:color="000000" w:sz="4" w:space="0"/>
+        </w:tcBorders>
+      </w:tcPr>
+    </w:tblStylePr>
+  </w:style>
+  <w:style w:type="table" w:styleId="716">
     <w:name w:val="Grid Table 7 Colorful - Accent 1"/>
-    <w:basedOn w:val="599"/>
+    <w:basedOn w:val="811"/>
     <w:uiPriority w:val="99"/>
     <w:pPr>
       <w:spacing w:lineRule="auto" w:line="240" w:after="0"/>
@@ -6192,10 +6467,10 @@
       <w:tcPr>
         <w:shd w:color="FFFFFF"/>
         <w:tcBorders>
-          <w:left w:val="none"/>
-          <w:top w:val="none"/>
+          <w:left w:val="none" w:color="000000" w:sz="4" w:space="0"/>
+          <w:top w:val="none" w:color="000000" w:sz="4" w:space="0"/>
           <w:right w:val="single" w:color="000000" w:sz="4" w:space="0" w:themeColor="accent1" w:themeTint="80"/>
-          <w:bottom w:val="none"/>
+          <w:bottom w:val="none" w:color="000000" w:sz="4" w:space="0"/>
         </w:tcBorders>
       </w:tcPr>
     </w:tblStylePr>
@@ -6209,9 +6484,9 @@
       <w:tcPr>
         <w:shd w:val="clear" w:color="FFFFFF" w:themeFill="light1" w:themeColor="light1"/>
         <w:tcBorders>
-          <w:left w:val="none"/>
-          <w:top w:val="none"/>
-          <w:right w:val="none"/>
+          <w:left w:val="none" w:color="000000" w:sz="4" w:space="0"/>
+          <w:top w:val="none" w:color="000000" w:sz="4" w:space="0"/>
+          <w:right w:val="none" w:color="000000" w:sz="4" w:space="0"/>
           <w:bottom w:val="single" w:color="000000" w:sz="4" w:space="0" w:themeColor="accent1" w:themeTint="80"/>
         </w:tcBorders>
       </w:tcPr>
@@ -6227,9 +6502,9 @@
         <w:shd w:color="FFFFFF"/>
         <w:tcBorders>
           <w:left w:val="single" w:color="000000" w:sz="4" w:space="0" w:themeColor="accent1" w:themeTint="80"/>
-          <w:top w:val="none"/>
-          <w:right w:val="none"/>
-          <w:bottom w:val="none"/>
+          <w:top w:val="none" w:color="000000" w:sz="4" w:space="0"/>
+          <w:right w:val="none" w:color="000000" w:sz="4" w:space="0"/>
+          <w:bottom w:val="none" w:color="000000" w:sz="4" w:space="0"/>
         </w:tcBorders>
       </w:tcPr>
     </w:tblStylePr>
@@ -6243,17 +6518,17 @@
       <w:tcPr>
         <w:shd w:val="clear" w:color="FFFFFF" w:themeFill="light1" w:themeColor="light1"/>
         <w:tcBorders>
-          <w:left w:val="none"/>
+          <w:left w:val="none" w:color="000000" w:sz="4" w:space="0"/>
           <w:top w:val="single" w:color="000000" w:sz="4" w:space="0" w:themeColor="accent1" w:themeTint="80"/>
-          <w:right w:val="none"/>
-          <w:bottom w:val="none"/>
-        </w:tcBorders>
-      </w:tcPr>
-    </w:tblStylePr>
-  </w:style>
-  <w:style w:type="table" w:styleId="97">
+          <w:right w:val="none" w:color="000000" w:sz="4" w:space="0"/>
+          <w:bottom w:val="none" w:color="000000" w:sz="4" w:space="0"/>
+        </w:tcBorders>
+      </w:tcPr>
+    </w:tblStylePr>
+  </w:style>
+  <w:style w:type="table" w:styleId="717">
     <w:name w:val="Grid Table 7 Colorful - Accent 2"/>
-    <w:basedOn w:val="599"/>
+    <w:basedOn w:val="811"/>
     <w:uiPriority w:val="99"/>
     <w:pPr>
       <w:spacing w:lineRule="auto" w:line="240" w:after="0"/>
@@ -6304,10 +6579,10 @@
       <w:tcPr>
         <w:shd w:color="FFFFFF"/>
         <w:tcBorders>
-          <w:left w:val="none"/>
-          <w:top w:val="none"/>
+          <w:left w:val="none" w:color="000000" w:sz="4" w:space="0"/>
+          <w:top w:val="none" w:color="000000" w:sz="4" w:space="0"/>
           <w:right w:val="single" w:color="000000" w:sz="4" w:space="0" w:themeColor="accent2" w:themeTint="97"/>
-          <w:bottom w:val="none"/>
+          <w:bottom w:val="none" w:color="000000" w:sz="4" w:space="0"/>
         </w:tcBorders>
       </w:tcPr>
     </w:tblStylePr>
@@ -6321,9 +6596,9 @@
       <w:tcPr>
         <w:shd w:val="clear" w:color="FFFFFF" w:themeFill="light1" w:themeColor="light1"/>
         <w:tcBorders>
-          <w:left w:val="none"/>
-          <w:top w:val="none"/>
-          <w:right w:val="none"/>
+          <w:left w:val="none" w:color="000000" w:sz="4" w:space="0"/>
+          <w:top w:val="none" w:color="000000" w:sz="4" w:space="0"/>
+          <w:right w:val="none" w:color="000000" w:sz="4" w:space="0"/>
           <w:bottom w:val="single" w:color="000000" w:sz="4" w:space="0" w:themeColor="accent2" w:themeTint="97"/>
         </w:tcBorders>
       </w:tcPr>
@@ -6339,9 +6614,9 @@
         <w:shd w:color="FFFFFF"/>
         <w:tcBorders>
           <w:left w:val="single" w:color="000000" w:sz="4" w:space="0" w:themeColor="accent2" w:themeTint="97"/>
-          <w:top w:val="none"/>
-          <w:right w:val="none"/>
-          <w:bottom w:val="none"/>
+          <w:top w:val="none" w:color="000000" w:sz="4" w:space="0"/>
+          <w:right w:val="none" w:color="000000" w:sz="4" w:space="0"/>
+          <w:bottom w:val="none" w:color="000000" w:sz="4" w:space="0"/>
         </w:tcBorders>
       </w:tcPr>
     </w:tblStylePr>
@@ -6355,17 +6630,17 @@
       <w:tcPr>
         <w:shd w:val="clear" w:color="FFFFFF" w:themeFill="light1" w:themeColor="light1"/>
         <w:tcBorders>
-          <w:left w:val="none"/>
+          <w:left w:val="none" w:color="000000" w:sz="4" w:space="0"/>
           <w:top w:val="single" w:color="000000" w:sz="4" w:space="0" w:themeColor="accent2" w:themeTint="97"/>
-          <w:right w:val="none"/>
-          <w:bottom w:val="none"/>
-        </w:tcBorders>
-      </w:tcPr>
-    </w:tblStylePr>
-  </w:style>
-  <w:style w:type="table" w:styleId="98">
+          <w:right w:val="none" w:color="000000" w:sz="4" w:space="0"/>
+          <w:bottom w:val="none" w:color="000000" w:sz="4" w:space="0"/>
+        </w:tcBorders>
+      </w:tcPr>
+    </w:tblStylePr>
+  </w:style>
+  <w:style w:type="table" w:styleId="718">
     <w:name w:val="Grid Table 7 Colorful - Accent 3"/>
-    <w:basedOn w:val="599"/>
+    <w:basedOn w:val="811"/>
     <w:uiPriority w:val="99"/>
     <w:pPr>
       <w:spacing w:lineRule="auto" w:line="240" w:after="0"/>
@@ -6416,10 +6691,10 @@
       <w:tcPr>
         <w:shd w:color="FFFFFF"/>
         <w:tcBorders>
-          <w:left w:val="none"/>
-          <w:top w:val="none"/>
+          <w:left w:val="none" w:color="000000" w:sz="4" w:space="0"/>
+          <w:top w:val="none" w:color="000000" w:sz="4" w:space="0"/>
           <w:right w:val="single" w:color="000000" w:sz="4" w:space="0" w:themeColor="accent3" w:themeTint="FE"/>
-          <w:bottom w:val="none"/>
+          <w:bottom w:val="none" w:color="000000" w:sz="4" w:space="0"/>
         </w:tcBorders>
       </w:tcPr>
     </w:tblStylePr>
@@ -6433,9 +6708,9 @@
       <w:tcPr>
         <w:shd w:val="clear" w:color="FFFFFF" w:themeFill="light1" w:themeColor="light1"/>
         <w:tcBorders>
-          <w:left w:val="none"/>
-          <w:top w:val="none"/>
-          <w:right w:val="none"/>
+          <w:left w:val="none" w:color="000000" w:sz="4" w:space="0"/>
+          <w:top w:val="none" w:color="000000" w:sz="4" w:space="0"/>
+          <w:right w:val="none" w:color="000000" w:sz="4" w:space="0"/>
           <w:bottom w:val="single" w:color="000000" w:sz="4" w:space="0" w:themeColor="accent3" w:themeTint="FE"/>
         </w:tcBorders>
       </w:tcPr>
@@ -6451,9 +6726,9 @@
         <w:shd w:color="FFFFFF"/>
         <w:tcBorders>
           <w:left w:val="single" w:color="000000" w:sz="4" w:space="0" w:themeColor="accent3" w:themeTint="FE"/>
-          <w:top w:val="none"/>
-          <w:right w:val="none"/>
-          <w:bottom w:val="none"/>
+          <w:top w:val="none" w:color="000000" w:sz="4" w:space="0"/>
+          <w:right w:val="none" w:color="000000" w:sz="4" w:space="0"/>
+          <w:bottom w:val="none" w:color="000000" w:sz="4" w:space="0"/>
         </w:tcBorders>
       </w:tcPr>
     </w:tblStylePr>
@@ -6467,17 +6742,17 @@
       <w:tcPr>
         <w:shd w:val="clear" w:color="FFFFFF" w:themeFill="light1" w:themeColor="light1"/>
         <w:tcBorders>
-          <w:left w:val="none"/>
+          <w:left w:val="none" w:color="000000" w:sz="4" w:space="0"/>
           <w:top w:val="single" w:color="000000" w:sz="4" w:space="0" w:themeColor="accent3" w:themeTint="FE"/>
-          <w:right w:val="none"/>
-          <w:bottom w:val="none"/>
-        </w:tcBorders>
-      </w:tcPr>
-    </w:tblStylePr>
-  </w:style>
-  <w:style w:type="table" w:styleId="99">
+          <w:right w:val="none" w:color="000000" w:sz="4" w:space="0"/>
+          <w:bottom w:val="none" w:color="000000" w:sz="4" w:space="0"/>
+        </w:tcBorders>
+      </w:tcPr>
+    </w:tblStylePr>
+  </w:style>
+  <w:style w:type="table" w:styleId="719">
     <w:name w:val="Grid Table 7 Colorful - Accent 4"/>
-    <w:basedOn w:val="599"/>
+    <w:basedOn w:val="811"/>
     <w:uiPriority w:val="99"/>
     <w:pPr>
       <w:spacing w:lineRule="auto" w:line="240" w:after="0"/>
@@ -6528,10 +6803,10 @@
       <w:tcPr>
         <w:shd w:color="FFFFFF"/>
         <w:tcBorders>
-          <w:left w:val="none"/>
-          <w:top w:val="none"/>
+          <w:left w:val="none" w:color="000000" w:sz="4" w:space="0"/>
+          <w:top w:val="none" w:color="000000" w:sz="4" w:space="0"/>
           <w:right w:val="single" w:color="000000" w:sz="4" w:space="0" w:themeColor="accent4" w:themeTint="9A"/>
-          <w:bottom w:val="none"/>
+          <w:bottom w:val="none" w:color="000000" w:sz="4" w:space="0"/>
         </w:tcBorders>
       </w:tcPr>
     </w:tblStylePr>
@@ -6545,9 +6820,9 @@
       <w:tcPr>
         <w:shd w:val="clear" w:color="FFFFFF" w:themeFill="light1" w:themeColor="light1"/>
         <w:tcBorders>
-          <w:left w:val="none"/>
-          <w:top w:val="none"/>
-          <w:right w:val="none"/>
+          <w:left w:val="none" w:color="000000" w:sz="4" w:space="0"/>
+          <w:top w:val="none" w:color="000000" w:sz="4" w:space="0"/>
+          <w:right w:val="none" w:color="000000" w:sz="4" w:space="0"/>
           <w:bottom w:val="single" w:color="000000" w:sz="4" w:space="0" w:themeColor="accent4" w:themeTint="9A"/>
         </w:tcBorders>
       </w:tcPr>
@@ -6563,9 +6838,9 @@
         <w:shd w:color="FFFFFF"/>
         <w:tcBorders>
           <w:left w:val="single" w:color="000000" w:sz="4" w:space="0" w:themeColor="accent4" w:themeTint="9A"/>
-          <w:top w:val="none"/>
-          <w:right w:val="none"/>
-          <w:bottom w:val="none"/>
+          <w:top w:val="none" w:color="000000" w:sz="4" w:space="0"/>
+          <w:right w:val="none" w:color="000000" w:sz="4" w:space="0"/>
+          <w:bottom w:val="none" w:color="000000" w:sz="4" w:space="0"/>
         </w:tcBorders>
       </w:tcPr>
     </w:tblStylePr>
@@ -6579,17 +6854,17 @@
       <w:tcPr>
         <w:shd w:val="clear" w:color="FFFFFF" w:themeFill="light1" w:themeColor="light1"/>
         <w:tcBorders>
-          <w:left w:val="none"/>
+          <w:left w:val="none" w:color="000000" w:sz="4" w:space="0"/>
           <w:top w:val="single" w:color="000000" w:sz="4" w:space="0" w:themeColor="accent4" w:themeTint="9A"/>
-          <w:right w:val="none"/>
-          <w:bottom w:val="none"/>
-        </w:tcBorders>
-      </w:tcPr>
-    </w:tblStylePr>
-  </w:style>
-  <w:style w:type="table" w:styleId="100">
+          <w:right w:val="none" w:color="000000" w:sz="4" w:space="0"/>
+          <w:bottom w:val="none" w:color="000000" w:sz="4" w:space="0"/>
+        </w:tcBorders>
+      </w:tcPr>
+    </w:tblStylePr>
+  </w:style>
+  <w:style w:type="table" w:styleId="720">
     <w:name w:val="Grid Table 7 Colorful - Accent 5"/>
-    <w:basedOn w:val="599"/>
+    <w:basedOn w:val="811"/>
     <w:uiPriority w:val="99"/>
     <w:pPr>
       <w:spacing w:lineRule="auto" w:line="240" w:after="0"/>
@@ -6640,10 +6915,10 @@
       <w:tcPr>
         <w:shd w:color="FFFFFF"/>
         <w:tcBorders>
-          <w:left w:val="none"/>
-          <w:top w:val="none"/>
+          <w:left w:val="none" w:color="000000" w:sz="4" w:space="0"/>
+          <w:top w:val="none" w:color="000000" w:sz="4" w:space="0"/>
           <w:right w:val="single" w:color="000000" w:sz="4" w:space="0" w:themeColor="accent5" w:themeTint="90"/>
-          <w:bottom w:val="none"/>
+          <w:bottom w:val="none" w:color="000000" w:sz="4" w:space="0"/>
         </w:tcBorders>
       </w:tcPr>
     </w:tblStylePr>
@@ -6657,9 +6932,9 @@
       <w:tcPr>
         <w:shd w:val="clear" w:color="FFFFFF" w:themeFill="light1" w:themeColor="light1"/>
         <w:tcBorders>
-          <w:left w:val="none"/>
-          <w:top w:val="none"/>
-          <w:right w:val="none"/>
+          <w:left w:val="none" w:color="000000" w:sz="4" w:space="0"/>
+          <w:top w:val="none" w:color="000000" w:sz="4" w:space="0"/>
+          <w:right w:val="none" w:color="000000" w:sz="4" w:space="0"/>
           <w:bottom w:val="single" w:color="000000" w:sz="4" w:space="0" w:themeColor="accent5" w:themeTint="90"/>
         </w:tcBorders>
       </w:tcPr>
@@ -6675,9 +6950,9 @@
         <w:shd w:color="FFFFFF"/>
         <w:tcBorders>
           <w:left w:val="single" w:color="000000" w:sz="4" w:space="0" w:themeColor="accent5" w:themeTint="90"/>
-          <w:top w:val="none"/>
-          <w:right w:val="none"/>
-          <w:bottom w:val="none"/>
+          <w:top w:val="none" w:color="000000" w:sz="4" w:space="0"/>
+          <w:right w:val="none" w:color="000000" w:sz="4" w:space="0"/>
+          <w:bottom w:val="none" w:color="000000" w:sz="4" w:space="0"/>
         </w:tcBorders>
       </w:tcPr>
     </w:tblStylePr>
@@ -6691,17 +6966,17 @@
       <w:tcPr>
         <w:shd w:val="clear" w:color="FFFFFF" w:themeFill="light1" w:themeColor="light1"/>
         <w:tcBorders>
-          <w:left w:val="none"/>
+          <w:left w:val="none" w:color="000000" w:sz="4" w:space="0"/>
           <w:top w:val="single" w:color="000000" w:sz="4" w:space="0" w:themeColor="accent5" w:themeTint="90"/>
-          <w:right w:val="none"/>
-          <w:bottom w:val="none"/>
-        </w:tcBorders>
-      </w:tcPr>
-    </w:tblStylePr>
-  </w:style>
-  <w:style w:type="table" w:styleId="101">
+          <w:right w:val="none" w:color="000000" w:sz="4" w:space="0"/>
+          <w:bottom w:val="none" w:color="000000" w:sz="4" w:space="0"/>
+        </w:tcBorders>
+      </w:tcPr>
+    </w:tblStylePr>
+  </w:style>
+  <w:style w:type="table" w:styleId="721">
     <w:name w:val="Grid Table 7 Colorful - Accent 6"/>
-    <w:basedOn w:val="599"/>
+    <w:basedOn w:val="811"/>
     <w:uiPriority w:val="99"/>
     <w:pPr>
       <w:spacing w:lineRule="auto" w:line="240" w:after="0"/>
@@ -6752,10 +7027,10 @@
       <w:tcPr>
         <w:shd w:color="FFFFFF"/>
         <w:tcBorders>
-          <w:left w:val="none"/>
-          <w:top w:val="none"/>
+          <w:left w:val="none" w:color="000000" w:sz="4" w:space="0"/>
+          <w:top w:val="none" w:color="000000" w:sz="4" w:space="0"/>
           <w:right w:val="single" w:color="000000" w:sz="4" w:space="0" w:themeColor="accent6" w:themeTint="90"/>
-          <w:bottom w:val="none"/>
+          <w:bottom w:val="none" w:color="000000" w:sz="4" w:space="0"/>
         </w:tcBorders>
       </w:tcPr>
     </w:tblStylePr>
@@ -6769,9 +7044,9 @@
       <w:tcPr>
         <w:shd w:val="clear" w:color="FFFFFF" w:themeFill="light1" w:themeColor="light1"/>
         <w:tcBorders>
-          <w:left w:val="none"/>
-          <w:top w:val="none"/>
-          <w:right w:val="none"/>
+          <w:left w:val="none" w:color="000000" w:sz="4" w:space="0"/>
+          <w:top w:val="none" w:color="000000" w:sz="4" w:space="0"/>
+          <w:right w:val="none" w:color="000000" w:sz="4" w:space="0"/>
           <w:bottom w:val="single" w:color="000000" w:sz="4" w:space="0" w:themeColor="accent6" w:themeTint="90"/>
         </w:tcBorders>
       </w:tcPr>
@@ -6787,9 +7062,9 @@
         <w:shd w:color="FFFFFF"/>
         <w:tcBorders>
           <w:left w:val="single" w:color="000000" w:sz="4" w:space="0" w:themeColor="accent6" w:themeTint="90"/>
-          <w:top w:val="none"/>
-          <w:right w:val="none"/>
-          <w:bottom w:val="none"/>
+          <w:top w:val="none" w:color="000000" w:sz="4" w:space="0"/>
+          <w:right w:val="none" w:color="000000" w:sz="4" w:space="0"/>
+          <w:bottom w:val="none" w:color="000000" w:sz="4" w:space="0"/>
         </w:tcBorders>
       </w:tcPr>
     </w:tblStylePr>
@@ -6803,17 +7078,17 @@
       <w:tcPr>
         <w:shd w:val="clear" w:color="FFFFFF" w:themeFill="light1" w:themeColor="light1"/>
         <w:tcBorders>
-          <w:left w:val="none"/>
+          <w:left w:val="none" w:color="000000" w:sz="4" w:space="0"/>
           <w:top w:val="single" w:color="000000" w:sz="4" w:space="0" w:themeColor="accent6" w:themeTint="90"/>
-          <w:right w:val="none"/>
-          <w:bottom w:val="none"/>
-        </w:tcBorders>
-      </w:tcPr>
-    </w:tblStylePr>
-  </w:style>
-  <w:style w:type="table" w:styleId="102">
+          <w:right w:val="none" w:color="000000" w:sz="4" w:space="0"/>
+          <w:bottom w:val="none" w:color="000000" w:sz="4" w:space="0"/>
+        </w:tcBorders>
+      </w:tcPr>
+    </w:tblStylePr>
+  </w:style>
+  <w:style w:type="table" w:styleId="722">
     <w:name w:val="List Table 1 Light"/>
-    <w:basedOn w:val="599"/>
+    <w:basedOn w:val="811"/>
     <w:uiPriority w:val="99"/>
     <w:pPr>
       <w:spacing w:lineRule="auto" w:line="240" w:after="0"/>
@@ -6874,9 +7149,9 @@
       </w:tcPr>
     </w:tblStylePr>
   </w:style>
-  <w:style w:type="table" w:styleId="103">
+  <w:style w:type="table" w:styleId="723">
     <w:name w:val="List Table 1 Light - Accent 1"/>
-    <w:basedOn w:val="599"/>
+    <w:basedOn w:val="811"/>
     <w:uiPriority w:val="99"/>
     <w:pPr>
       <w:spacing w:lineRule="auto" w:line="240" w:after="0"/>
@@ -6937,9 +7212,9 @@
       </w:tcPr>
     </w:tblStylePr>
   </w:style>
-  <w:style w:type="table" w:styleId="104">
+  <w:style w:type="table" w:styleId="724">
     <w:name w:val="List Table 1 Light - Accent 2"/>
-    <w:basedOn w:val="599"/>
+    <w:basedOn w:val="811"/>
     <w:uiPriority w:val="99"/>
     <w:pPr>
       <w:spacing w:lineRule="auto" w:line="240" w:after="0"/>
@@ -7000,9 +7275,9 @@
       </w:tcPr>
     </w:tblStylePr>
   </w:style>
-  <w:style w:type="table" w:styleId="105">
+  <w:style w:type="table" w:styleId="725">
     <w:name w:val="List Table 1 Light - Accent 3"/>
-    <w:basedOn w:val="599"/>
+    <w:basedOn w:val="811"/>
     <w:uiPriority w:val="99"/>
     <w:pPr>
       <w:spacing w:lineRule="auto" w:line="240" w:after="0"/>
@@ -7063,9 +7338,9 @@
       </w:tcPr>
     </w:tblStylePr>
   </w:style>
-  <w:style w:type="table" w:styleId="106">
+  <w:style w:type="table" w:styleId="726">
     <w:name w:val="List Table 1 Light - Accent 4"/>
-    <w:basedOn w:val="599"/>
+    <w:basedOn w:val="811"/>
     <w:uiPriority w:val="99"/>
     <w:pPr>
       <w:spacing w:lineRule="auto" w:line="240" w:after="0"/>
@@ -7126,9 +7401,9 @@
       </w:tcPr>
     </w:tblStylePr>
   </w:style>
-  <w:style w:type="table" w:styleId="107">
+  <w:style w:type="table" w:styleId="727">
     <w:name w:val="List Table 1 Light - Accent 5"/>
-    <w:basedOn w:val="599"/>
+    <w:basedOn w:val="811"/>
     <w:uiPriority w:val="99"/>
     <w:pPr>
       <w:spacing w:lineRule="auto" w:line="240" w:after="0"/>
@@ -7189,9 +7464,9 @@
       </w:tcPr>
     </w:tblStylePr>
   </w:style>
-  <w:style w:type="table" w:styleId="108">
+  <w:style w:type="table" w:styleId="728">
     <w:name w:val="List Table 1 Light - Accent 6"/>
-    <w:basedOn w:val="599"/>
+    <w:basedOn w:val="811"/>
     <w:uiPriority w:val="99"/>
     <w:pPr>
       <w:spacing w:lineRule="auto" w:line="240" w:after="0"/>
@@ -7252,9 +7527,9 @@
       </w:tcPr>
     </w:tblStylePr>
   </w:style>
-  <w:style w:type="table" w:styleId="109">
+  <w:style w:type="table" w:styleId="729">
     <w:name w:val="List Table 2"/>
-    <w:basedOn w:val="599"/>
+    <w:basedOn w:val="811"/>
     <w:uiPriority w:val="99"/>
     <w:pPr>
       <w:spacing w:lineRule="auto" w:line="240" w:after="0"/>
@@ -7338,9 +7613,9 @@
       </w:tcPr>
     </w:tblStylePr>
   </w:style>
-  <w:style w:type="table" w:styleId="110">
+  <w:style w:type="table" w:styleId="730">
     <w:name w:val="List Table 2 - Accent 1"/>
-    <w:basedOn w:val="599"/>
+    <w:basedOn w:val="811"/>
     <w:uiPriority w:val="99"/>
     <w:pPr>
       <w:spacing w:lineRule="auto" w:line="240" w:after="0"/>
@@ -7424,9 +7699,9 @@
       </w:tcPr>
     </w:tblStylePr>
   </w:style>
-  <w:style w:type="table" w:styleId="111">
+  <w:style w:type="table" w:styleId="731">
     <w:name w:val="List Table 2 - Accent 2"/>
-    <w:basedOn w:val="599"/>
+    <w:basedOn w:val="811"/>
     <w:uiPriority w:val="99"/>
     <w:pPr>
       <w:spacing w:lineRule="auto" w:line="240" w:after="0"/>
@@ -7510,9 +7785,9 @@
       </w:tcPr>
     </w:tblStylePr>
   </w:style>
-  <w:style w:type="table" w:styleId="112">
+  <w:style w:type="table" w:styleId="732">
     <w:name w:val="List Table 2 - Accent 3"/>
-    <w:basedOn w:val="599"/>
+    <w:basedOn w:val="811"/>
     <w:uiPriority w:val="99"/>
     <w:pPr>
       <w:spacing w:lineRule="auto" w:line="240" w:after="0"/>
@@ -7596,9 +7871,9 @@
       </w:tcPr>
     </w:tblStylePr>
   </w:style>
-  <w:style w:type="table" w:styleId="113">
+  <w:style w:type="table" w:styleId="733">
     <w:name w:val="List Table 2 - Accent 4"/>
-    <w:basedOn w:val="599"/>
+    <w:basedOn w:val="811"/>
     <w:uiPriority w:val="99"/>
     <w:pPr>
       <w:spacing w:lineRule="auto" w:line="240" w:after="0"/>
@@ -7682,9 +7957,9 @@
       </w:tcPr>
     </w:tblStylePr>
   </w:style>
-  <w:style w:type="table" w:styleId="114">
+  <w:style w:type="table" w:styleId="734">
     <w:name w:val="List Table 2 - Accent 5"/>
-    <w:basedOn w:val="599"/>
+    <w:basedOn w:val="811"/>
     <w:uiPriority w:val="99"/>
     <w:pPr>
       <w:spacing w:lineRule="auto" w:line="240" w:after="0"/>
@@ -7768,9 +8043,9 @@
       </w:tcPr>
     </w:tblStylePr>
   </w:style>
-  <w:style w:type="table" w:styleId="115">
+  <w:style w:type="table" w:styleId="735">
     <w:name w:val="List Table 2 - Accent 6"/>
-    <w:basedOn w:val="599"/>
+    <w:basedOn w:val="811"/>
     <w:uiPriority w:val="99"/>
     <w:pPr>
       <w:spacing w:lineRule="auto" w:line="240" w:after="0"/>
@@ -7854,9 +8129,9 @@
       </w:tcPr>
     </w:tblStylePr>
   </w:style>
-  <w:style w:type="table" w:styleId="116">
+  <w:style w:type="table" w:styleId="736">
     <w:name w:val="List Table 3"/>
-    <w:basedOn w:val="599"/>
+    <w:basedOn w:val="811"/>
     <w:uiPriority w:val="99"/>
     <w:pPr>
       <w:spacing w:lineRule="auto" w:line="240" w:after="0"/>
@@ -7928,9 +8203,9 @@
       </w:rPr>
     </w:tblStylePr>
   </w:style>
-  <w:style w:type="table" w:styleId="117">
+  <w:style w:type="table" w:styleId="737">
     <w:name w:val="List Table 3 - Accent 1"/>
-    <w:basedOn w:val="599"/>
+    <w:basedOn w:val="811"/>
     <w:uiPriority w:val="99"/>
     <w:pPr>
       <w:spacing w:lineRule="auto" w:line="240" w:after="0"/>
@@ -8002,9 +8277,9 @@
       </w:rPr>
     </w:tblStylePr>
   </w:style>
-  <w:style w:type="table" w:styleId="118">
+  <w:style w:type="table" w:styleId="738">
     <w:name w:val="List Table 3 - Accent 2"/>
-    <w:basedOn w:val="599"/>
+    <w:basedOn w:val="811"/>
     <w:uiPriority w:val="99"/>
     <w:pPr>
       <w:spacing w:lineRule="auto" w:line="240" w:after="0"/>
@@ -8076,9 +8351,9 @@
       </w:rPr>
     </w:tblStylePr>
   </w:style>
-  <w:style w:type="table" w:styleId="119">
+  <w:style w:type="table" w:styleId="739">
     <w:name w:val="List Table 3 - Accent 3"/>
-    <w:basedOn w:val="599"/>
+    <w:basedOn w:val="811"/>
     <w:uiPriority w:val="99"/>
     <w:pPr>
       <w:spacing w:lineRule="auto" w:line="240" w:after="0"/>
@@ -8150,9 +8425,9 @@
       </w:rPr>
     </w:tblStylePr>
   </w:style>
-  <w:style w:type="table" w:styleId="120">
+  <w:style w:type="table" w:styleId="740">
     <w:name w:val="List Table 3 - Accent 4"/>
-    <w:basedOn w:val="599"/>
+    <w:basedOn w:val="811"/>
     <w:uiPriority w:val="99"/>
     <w:pPr>
       <w:spacing w:lineRule="auto" w:line="240" w:after="0"/>
@@ -8224,9 +8499,9 @@
       </w:rPr>
     </w:tblStylePr>
   </w:style>
-  <w:style w:type="table" w:styleId="121">
+  <w:style w:type="table" w:styleId="741">
     <w:name w:val="List Table 3 - Accent 5"/>
-    <w:basedOn w:val="599"/>
+    <w:basedOn w:val="811"/>
     <w:uiPriority w:val="99"/>
     <w:pPr>
       <w:spacing w:lineRule="auto" w:line="240" w:after="0"/>
@@ -8298,9 +8573,9 @@
       </w:rPr>
     </w:tblStylePr>
   </w:style>
-  <w:style w:type="table" w:styleId="122">
+  <w:style w:type="table" w:styleId="742">
     <w:name w:val="List Table 3 - Accent 6"/>
-    <w:basedOn w:val="599"/>
+    <w:basedOn w:val="811"/>
     <w:uiPriority w:val="99"/>
     <w:pPr>
       <w:spacing w:lineRule="auto" w:line="240" w:after="0"/>
@@ -8372,9 +8647,9 @@
       </w:rPr>
     </w:tblStylePr>
   </w:style>
-  <w:style w:type="table" w:styleId="123">
+  <w:style w:type="table" w:styleId="743">
     <w:name w:val="List Table 4"/>
-    <w:basedOn w:val="599"/>
+    <w:basedOn w:val="811"/>
     <w:uiPriority w:val="99"/>
     <w:pPr>
       <w:spacing w:lineRule="auto" w:line="240" w:after="0"/>
@@ -8441,9 +8716,9 @@
       </w:rPr>
     </w:tblStylePr>
   </w:style>
-  <w:style w:type="table" w:styleId="124">
+  <w:style w:type="table" w:styleId="744">
     <w:name w:val="List Table 4 - Accent 1"/>
-    <w:basedOn w:val="599"/>
+    <w:basedOn w:val="811"/>
     <w:uiPriority w:val="99"/>
     <w:pPr>
       <w:spacing w:lineRule="auto" w:line="240" w:after="0"/>
@@ -8510,9 +8785,9 @@
       </w:rPr>
     </w:tblStylePr>
   </w:style>
-  <w:style w:type="table" w:styleId="125">
+  <w:style w:type="table" w:styleId="745">
     <w:name w:val="List Table 4 - Accent 2"/>
-    <w:basedOn w:val="599"/>
+    <w:basedOn w:val="811"/>
     <w:uiPriority w:val="99"/>
     <w:pPr>
       <w:spacing w:lineRule="auto" w:line="240" w:after="0"/>
@@ -8579,9 +8854,9 @@
       </w:rPr>
     </w:tblStylePr>
   </w:style>
-  <w:style w:type="table" w:styleId="126">
+  <w:style w:type="table" w:styleId="746">
     <w:name w:val="List Table 4 - Accent 3"/>
-    <w:basedOn w:val="599"/>
+    <w:basedOn w:val="811"/>
     <w:uiPriority w:val="99"/>
     <w:pPr>
       <w:spacing w:lineRule="auto" w:line="240" w:after="0"/>
@@ -8648,9 +8923,9 @@
       </w:rPr>
     </w:tblStylePr>
   </w:style>
-  <w:style w:type="table" w:styleId="127">
+  <w:style w:type="table" w:styleId="747">
     <w:name w:val="List Table 4 - Accent 4"/>
-    <w:basedOn w:val="599"/>
+    <w:basedOn w:val="811"/>
     <w:uiPriority w:val="99"/>
     <w:pPr>
       <w:spacing w:lineRule="auto" w:line="240" w:after="0"/>
@@ -8717,9 +8992,9 @@
       </w:rPr>
     </w:tblStylePr>
   </w:style>
-  <w:style w:type="table" w:styleId="128">
+  <w:style w:type="table" w:styleId="748">
     <w:name w:val="List Table 4 - Accent 5"/>
-    <w:basedOn w:val="599"/>
+    <w:basedOn w:val="811"/>
     <w:uiPriority w:val="99"/>
     <w:pPr>
       <w:spacing w:lineRule="auto" w:line="240" w:after="0"/>
@@ -8786,9 +9061,9 @@
       </w:rPr>
     </w:tblStylePr>
   </w:style>
-  <w:style w:type="table" w:styleId="129">
+  <w:style w:type="table" w:styleId="749">
     <w:name w:val="List Table 4 - Accent 6"/>
-    <w:basedOn w:val="599"/>
+    <w:basedOn w:val="811"/>
     <w:uiPriority w:val="99"/>
     <w:pPr>
       <w:spacing w:lineRule="auto" w:line="240" w:after="0"/>
@@ -8855,9 +9130,9 @@
       </w:rPr>
     </w:tblStylePr>
   </w:style>
-  <w:style w:type="table" w:styleId="130">
+  <w:style w:type="table" w:styleId="750">
     <w:name w:val="List Table 5 Dark"/>
-    <w:basedOn w:val="599"/>
+    <w:basedOn w:val="811"/>
     <w:uiPriority w:val="99"/>
     <w:pPr>
       <w:spacing w:lineRule="auto" w:line="240" w:after="0"/>
@@ -8962,9 +9237,9 @@
       </w:rPr>
     </w:tblStylePr>
   </w:style>
-  <w:style w:type="table" w:styleId="131">
+  <w:style w:type="table" w:styleId="751">
     <w:name w:val="List Table 5 Dark - Accent 1"/>
-    <w:basedOn w:val="599"/>
+    <w:basedOn w:val="811"/>
     <w:uiPriority w:val="99"/>
     <w:pPr>
       <w:spacing w:lineRule="auto" w:line="240" w:after="0"/>
@@ -9069,9 +9344,9 @@
       </w:rPr>
     </w:tblStylePr>
   </w:style>
-  <w:style w:type="table" w:styleId="132">
+  <w:style w:type="table" w:styleId="752">
     <w:name w:val="List Table 5 Dark - Accent 2"/>
-    <w:basedOn w:val="599"/>
+    <w:basedOn w:val="811"/>
     <w:uiPriority w:val="99"/>
     <w:pPr>
       <w:spacing w:lineRule="auto" w:line="240" w:after="0"/>
@@ -9176,9 +9451,9 @@
       </w:rPr>
     </w:tblStylePr>
   </w:style>
-  <w:style w:type="table" w:styleId="133">
+  <w:style w:type="table" w:styleId="753">
     <w:name w:val="List Table 5 Dark - Accent 3"/>
-    <w:basedOn w:val="599"/>
+    <w:basedOn w:val="811"/>
     <w:uiPriority w:val="99"/>
     <w:pPr>
       <w:spacing w:lineRule="auto" w:line="240" w:after="0"/>
@@ -9283,9 +9558,9 @@
       </w:rPr>
     </w:tblStylePr>
   </w:style>
-  <w:style w:type="table" w:styleId="134">
+  <w:style w:type="table" w:styleId="754">
     <w:name w:val="List Table 5 Dark - Accent 4"/>
-    <w:basedOn w:val="599"/>
+    <w:basedOn w:val="811"/>
     <w:uiPriority w:val="99"/>
     <w:pPr>
       <w:spacing w:lineRule="auto" w:line="240" w:after="0"/>
@@ -9390,9 +9665,9 @@
       </w:rPr>
     </w:tblStylePr>
   </w:style>
-  <w:style w:type="table" w:styleId="135">
+  <w:style w:type="table" w:styleId="755">
     <w:name w:val="List Table 5 Dark - Accent 5"/>
-    <w:basedOn w:val="599"/>
+    <w:basedOn w:val="811"/>
     <w:uiPriority w:val="99"/>
     <w:pPr>
       <w:spacing w:lineRule="auto" w:line="240" w:after="0"/>
@@ -9497,9 +9772,9 @@
       </w:rPr>
     </w:tblStylePr>
   </w:style>
-  <w:style w:type="table" w:styleId="136">
+  <w:style w:type="table" w:styleId="756">
     <w:name w:val="List Table 5 Dark - Accent 6"/>
-    <w:basedOn w:val="599"/>
+    <w:basedOn w:val="811"/>
     <w:uiPriority w:val="99"/>
     <w:pPr>
       <w:spacing w:lineRule="auto" w:line="240" w:after="0"/>
@@ -9604,9 +9879,9 @@
       </w:rPr>
     </w:tblStylePr>
   </w:style>
-  <w:style w:type="table" w:styleId="137">
+  <w:style w:type="table" w:styleId="757">
     <w:name w:val="List Table 6 Colorful"/>
-    <w:basedOn w:val="599"/>
+    <w:basedOn w:val="811"/>
     <w:uiPriority w:val="99"/>
     <w:pPr>
       <w:spacing w:lineRule="auto" w:line="240" w:after="0"/>
@@ -9677,9 +9952,9 @@
       </w:tcPr>
     </w:tblStylePr>
   </w:style>
-  <w:style w:type="table" w:styleId="138">
+  <w:style w:type="table" w:styleId="758">
     <w:name w:val="List Table 6 Colorful - Accent 1"/>
-    <w:basedOn w:val="599"/>
+    <w:basedOn w:val="811"/>
     <w:uiPriority w:val="99"/>
     <w:pPr>
       <w:spacing w:lineRule="auto" w:line="240" w:after="0"/>
@@ -9750,9 +10025,9 @@
       </w:tcPr>
     </w:tblStylePr>
   </w:style>
-  <w:style w:type="table" w:styleId="139">
+  <w:style w:type="table" w:styleId="759">
     <w:name w:val="List Table 6 Colorful - Accent 2"/>
-    <w:basedOn w:val="599"/>
+    <w:basedOn w:val="811"/>
     <w:uiPriority w:val="99"/>
     <w:pPr>
       <w:spacing w:lineRule="auto" w:line="240" w:after="0"/>
@@ -9823,9 +10098,9 @@
       </w:tcPr>
     </w:tblStylePr>
   </w:style>
-  <w:style w:type="table" w:styleId="140">
+  <w:style w:type="table" w:styleId="760">
     <w:name w:val="List Table 6 Colorful - Accent 3"/>
-    <w:basedOn w:val="599"/>
+    <w:basedOn w:val="811"/>
     <w:uiPriority w:val="99"/>
     <w:pPr>
       <w:spacing w:lineRule="auto" w:line="240" w:after="0"/>
@@ -9896,9 +10171,9 @@
       </w:tcPr>
     </w:tblStylePr>
   </w:style>
-  <w:style w:type="table" w:styleId="141">
+  <w:style w:type="table" w:styleId="761">
     <w:name w:val="List Table 6 Colorful - Accent 4"/>
-    <w:basedOn w:val="599"/>
+    <w:basedOn w:val="811"/>
     <w:uiPriority w:val="99"/>
     <w:pPr>
       <w:spacing w:lineRule="auto" w:line="240" w:after="0"/>
@@ -9969,9 +10244,9 @@
       </w:tcPr>
     </w:tblStylePr>
   </w:style>
-  <w:style w:type="table" w:styleId="142">
+  <w:style w:type="table" w:styleId="762">
     <w:name w:val="List Table 6 Colorful - Accent 5"/>
-    <w:basedOn w:val="599"/>
+    <w:basedOn w:val="811"/>
     <w:uiPriority w:val="99"/>
     <w:pPr>
       <w:spacing w:lineRule="auto" w:line="240" w:after="0"/>
@@ -10042,9 +10317,9 @@
       </w:tcPr>
     </w:tblStylePr>
   </w:style>
-  <w:style w:type="table" w:styleId="143">
+  <w:style w:type="table" w:styleId="763">
     <w:name w:val="List Table 6 Colorful - Accent 6"/>
-    <w:basedOn w:val="599"/>
+    <w:basedOn w:val="811"/>
     <w:uiPriority w:val="99"/>
     <w:pPr>
       <w:spacing w:lineRule="auto" w:line="240" w:after="0"/>
@@ -10115,9 +10390,9 @@
       </w:tcPr>
     </w:tblStylePr>
   </w:style>
-  <w:style w:type="table" w:styleId="144">
+  <w:style w:type="table" w:styleId="764">
     <w:name w:val="List Table 7 Colorful"/>
-    <w:basedOn w:val="599"/>
+    <w:basedOn w:val="811"/>
     <w:uiPriority w:val="99"/>
     <w:pPr>
       <w:spacing w:lineRule="auto" w:line="240" w:after="0"/>
@@ -10165,10 +10440,10 @@
       <w:tcPr>
         <w:shd w:color="FFFFFF"/>
         <w:tcBorders>
-          <w:left w:val="none"/>
-          <w:top w:val="none"/>
+          <w:left w:val="none" w:color="000000" w:sz="4" w:space="0"/>
+          <w:top w:val="none" w:color="000000" w:sz="4" w:space="0"/>
           <w:right w:val="single" w:color="000000" w:sz="4" w:space="0" w:themeColor="text1" w:themeTint="80"/>
-          <w:bottom w:val="none"/>
+          <w:bottom w:val="none" w:color="000000" w:sz="4" w:space="0"/>
         </w:tcBorders>
       </w:tcPr>
     </w:tblStylePr>
@@ -10182,9 +10457,9 @@
       <w:tcPr>
         <w:shd w:val="clear" w:color="FFFFFF" w:themeFill="light1" w:themeColor="light1"/>
         <w:tcBorders>
-          <w:left w:val="none"/>
-          <w:top w:val="none"/>
-          <w:right w:val="none"/>
+          <w:left w:val="none" w:color="000000" w:sz="4" w:space="0"/>
+          <w:top w:val="none" w:color="000000" w:sz="4" w:space="0"/>
+          <w:right w:val="none" w:color="000000" w:sz="4" w:space="0"/>
           <w:bottom w:val="single" w:color="000000" w:sz="4" w:space="0" w:themeColor="text1" w:themeTint="80"/>
         </w:tcBorders>
       </w:tcPr>
@@ -10200,9 +10475,9 @@
         <w:shd w:color="FFFFFF"/>
         <w:tcBorders>
           <w:left w:val="single" w:color="000000" w:sz="4" w:space="0" w:themeColor="text1" w:themeTint="80"/>
-          <w:top w:val="none"/>
-          <w:right w:val="none"/>
-          <w:bottom w:val="none"/>
+          <w:top w:val="none" w:color="000000" w:sz="4" w:space="0"/>
+          <w:right w:val="none" w:color="000000" w:sz="4" w:space="0"/>
+          <w:bottom w:val="none" w:color="000000" w:sz="4" w:space="0"/>
         </w:tcBorders>
       </w:tcPr>
     </w:tblStylePr>
@@ -10216,10 +10491,10 @@
       <w:tcPr>
         <w:shd w:val="clear" w:color="FFFFFF" w:themeFill="light1" w:themeColor="light1"/>
         <w:tcBorders>
-          <w:left w:val="none"/>
+          <w:left w:val="none" w:color="000000" w:sz="4" w:space="0"/>
           <w:top w:val="single" w:color="000000" w:sz="4" w:space="0" w:themeColor="text1" w:themeTint="80"/>
-          <w:right w:val="none"/>
-          <w:bottom w:val="none"/>
+          <w:right w:val="none" w:color="000000" w:sz="4" w:space="0"/>
+          <w:bottom w:val="none" w:color="000000" w:sz="4" w:space="0"/>
         </w:tcBorders>
       </w:tcPr>
     </w:tblStylePr>
@@ -10231,9 +10506,9 @@
       </w:rPr>
     </w:tblStylePr>
   </w:style>
-  <w:style w:type="table" w:styleId="145">
+  <w:style w:type="table" w:styleId="765">
     <w:name w:val="List Table 7 Colorful - Accent 1"/>
-    <w:basedOn w:val="599"/>
+    <w:basedOn w:val="811"/>
     <w:uiPriority w:val="99"/>
     <w:pPr>
       <w:spacing w:lineRule="auto" w:line="240" w:after="0"/>
@@ -10281,10 +10556,10 @@
       <w:tcPr>
         <w:shd w:color="FFFFFF"/>
         <w:tcBorders>
-          <w:left w:val="none"/>
-          <w:top w:val="none"/>
+          <w:left w:val="none" w:color="000000" w:sz="4" w:space="0"/>
+          <w:top w:val="none" w:color="000000" w:sz="4" w:space="0"/>
           <w:right w:val="single" w:color="000000" w:sz="4" w:space="0" w:themeColor="accent1"/>
-          <w:bottom w:val="none"/>
+          <w:bottom w:val="none" w:color="000000" w:sz="4" w:space="0"/>
         </w:tcBorders>
       </w:tcPr>
     </w:tblStylePr>
@@ -10298,9 +10573,9 @@
       <w:tcPr>
         <w:shd w:val="clear" w:color="FFFFFF" w:themeFill="light1" w:themeColor="light1"/>
         <w:tcBorders>
-          <w:left w:val="none"/>
-          <w:top w:val="none"/>
-          <w:right w:val="none"/>
+          <w:left w:val="none" w:color="000000" w:sz="4" w:space="0"/>
+          <w:top w:val="none" w:color="000000" w:sz="4" w:space="0"/>
+          <w:right w:val="none" w:color="000000" w:sz="4" w:space="0"/>
           <w:bottom w:val="single" w:color="000000" w:sz="4" w:space="0" w:themeColor="accent1"/>
         </w:tcBorders>
       </w:tcPr>
@@ -10316,9 +10591,9 @@
         <w:shd w:color="FFFFFF"/>
         <w:tcBorders>
           <w:left w:val="single" w:color="000000" w:sz="4" w:space="0" w:themeColor="accent1"/>
-          <w:top w:val="none"/>
-          <w:right w:val="none"/>
-          <w:bottom w:val="none"/>
+          <w:top w:val="none" w:color="000000" w:sz="4" w:space="0"/>
+          <w:right w:val="none" w:color="000000" w:sz="4" w:space="0"/>
+          <w:bottom w:val="none" w:color="000000" w:sz="4" w:space="0"/>
         </w:tcBorders>
       </w:tcPr>
     </w:tblStylePr>
@@ -10332,10 +10607,10 @@
       <w:tcPr>
         <w:shd w:val="clear" w:color="FFFFFF" w:themeFill="light1" w:themeColor="light1"/>
         <w:tcBorders>
-          <w:left w:val="none"/>
+          <w:left w:val="none" w:color="000000" w:sz="4" w:space="0"/>
           <w:top w:val="single" w:color="000000" w:sz="4" w:space="0" w:themeColor="accent1"/>
-          <w:right w:val="none"/>
-          <w:bottom w:val="none"/>
+          <w:right w:val="none" w:color="000000" w:sz="4" w:space="0"/>
+          <w:bottom w:val="none" w:color="000000" w:sz="4" w:space="0"/>
         </w:tcBorders>
       </w:tcPr>
     </w:tblStylePr>
@@ -10347,9 +10622,9 @@
       </w:rPr>
     </w:tblStylePr>
   </w:style>
-  <w:style w:type="table" w:styleId="146">
+  <w:style w:type="table" w:styleId="766">
     <w:name w:val="List Table 7 Colorful - Accent 2"/>
-    <w:basedOn w:val="599"/>
+    <w:basedOn w:val="811"/>
     <w:uiPriority w:val="99"/>
     <w:pPr>
       <w:spacing w:lineRule="auto" w:line="240" w:after="0"/>
@@ -10397,10 +10672,10 @@
       <w:tcPr>
         <w:shd w:color="FFFFFF"/>
         <w:tcBorders>
-          <w:left w:val="none"/>
-          <w:top w:val="none"/>
+          <w:left w:val="none" w:color="000000" w:sz="4" w:space="0"/>
+          <w:top w:val="none" w:color="000000" w:sz="4" w:space="0"/>
           <w:right w:val="single" w:color="000000" w:sz="4" w:space="0" w:themeColor="accent2" w:themeTint="97"/>
-          <w:bottom w:val="none"/>
+          <w:bottom w:val="none" w:color="000000" w:sz="4" w:space="0"/>
         </w:tcBorders>
       </w:tcPr>
     </w:tblStylePr>
@@ -10414,9 +10689,9 @@
       <w:tcPr>
         <w:shd w:val="clear" w:color="FFFFFF" w:themeFill="light1" w:themeColor="light1"/>
         <w:tcBorders>
-          <w:left w:val="none"/>
-          <w:top w:val="none"/>
-          <w:right w:val="none"/>
+          <w:left w:val="none" w:color="000000" w:sz="4" w:space="0"/>
+          <w:top w:val="none" w:color="000000" w:sz="4" w:space="0"/>
+          <w:right w:val="none" w:color="000000" w:sz="4" w:space="0"/>
           <w:bottom w:val="single" w:color="000000" w:sz="4" w:space="0" w:themeColor="accent2" w:themeTint="97"/>
         </w:tcBorders>
       </w:tcPr>
@@ -10432,9 +10707,9 @@
         <w:shd w:color="FFFFFF"/>
         <w:tcBorders>
           <w:left w:val="single" w:color="000000" w:sz="4" w:space="0" w:themeColor="accent2" w:themeTint="97"/>
-          <w:top w:val="none"/>
-          <w:right w:val="none"/>
-          <w:bottom w:val="none"/>
+          <w:top w:val="none" w:color="000000" w:sz="4" w:space="0"/>
+          <w:right w:val="none" w:color="000000" w:sz="4" w:space="0"/>
+          <w:bottom w:val="none" w:color="000000" w:sz="4" w:space="0"/>
         </w:tcBorders>
       </w:tcPr>
     </w:tblStylePr>
@@ -10448,10 +10723,10 @@
       <w:tcPr>
         <w:shd w:val="clear" w:color="FFFFFF" w:themeFill="light1" w:themeColor="light1"/>
         <w:tcBorders>
-          <w:left w:val="none"/>
+          <w:left w:val="none" w:color="000000" w:sz="4" w:space="0"/>
           <w:top w:val="single" w:color="000000" w:sz="4" w:space="0" w:themeColor="accent2" w:themeTint="97"/>
-          <w:right w:val="none"/>
-          <w:bottom w:val="none"/>
+          <w:right w:val="none" w:color="000000" w:sz="4" w:space="0"/>
+          <w:bottom w:val="none" w:color="000000" w:sz="4" w:space="0"/>
         </w:tcBorders>
       </w:tcPr>
     </w:tblStylePr>
@@ -10463,9 +10738,9 @@
       </w:rPr>
     </w:tblStylePr>
   </w:style>
-  <w:style w:type="table" w:styleId="147">
+  <w:style w:type="table" w:styleId="767">
     <w:name w:val="List Table 7 Colorful - Accent 3"/>
-    <w:basedOn w:val="599"/>
+    <w:basedOn w:val="811"/>
     <w:uiPriority w:val="99"/>
     <w:pPr>
       <w:spacing w:lineRule="auto" w:line="240" w:after="0"/>
@@ -10513,10 +10788,10 @@
       <w:tcPr>
         <w:shd w:color="FFFFFF"/>
         <w:tcBorders>
-          <w:left w:val="none"/>
-          <w:top w:val="none"/>
+          <w:left w:val="none" w:color="000000" w:sz="4" w:space="0"/>
+          <w:top w:val="none" w:color="000000" w:sz="4" w:space="0"/>
           <w:right w:val="single" w:color="000000" w:sz="4" w:space="0" w:themeColor="accent3" w:themeTint="98"/>
-          <w:bottom w:val="none"/>
+          <w:bottom w:val="none" w:color="000000" w:sz="4" w:space="0"/>
         </w:tcBorders>
       </w:tcPr>
     </w:tblStylePr>
@@ -10530,9 +10805,9 @@
       <w:tcPr>
         <w:shd w:val="clear" w:color="FFFFFF" w:themeFill="light1" w:themeColor="light1"/>
         <w:tcBorders>
-          <w:left w:val="none"/>
-          <w:top w:val="none"/>
-          <w:right w:val="none"/>
+          <w:left w:val="none" w:color="000000" w:sz="4" w:space="0"/>
+          <w:top w:val="none" w:color="000000" w:sz="4" w:space="0"/>
+          <w:right w:val="none" w:color="000000" w:sz="4" w:space="0"/>
           <w:bottom w:val="single" w:color="000000" w:sz="4" w:space="0" w:themeColor="accent3" w:themeTint="98"/>
         </w:tcBorders>
       </w:tcPr>
@@ -10548,9 +10823,9 @@
         <w:shd w:color="FFFFFF"/>
         <w:tcBorders>
           <w:left w:val="single" w:color="000000" w:sz="4" w:space="0" w:themeColor="accent3" w:themeTint="98"/>
-          <w:top w:val="none"/>
-          <w:right w:val="none"/>
-          <w:bottom w:val="none"/>
+          <w:top w:val="none" w:color="000000" w:sz="4" w:space="0"/>
+          <w:right w:val="none" w:color="000000" w:sz="4" w:space="0"/>
+          <w:bottom w:val="none" w:color="000000" w:sz="4" w:space="0"/>
         </w:tcBorders>
       </w:tcPr>
     </w:tblStylePr>
@@ -10564,10 +10839,10 @@
       <w:tcPr>
         <w:shd w:val="clear" w:color="FFFFFF" w:themeFill="light1" w:themeColor="light1"/>
         <w:tcBorders>
-          <w:left w:val="none"/>
+          <w:left w:val="none" w:color="000000" w:sz="4" w:space="0"/>
           <w:top w:val="single" w:color="000000" w:sz="4" w:space="0" w:themeColor="accent3" w:themeTint="98"/>
-          <w:right w:val="none"/>
-          <w:bottom w:val="none"/>
+          <w:right w:val="none" w:color="000000" w:sz="4" w:space="0"/>
+          <w:bottom w:val="none" w:color="000000" w:sz="4" w:space="0"/>
         </w:tcBorders>
       </w:tcPr>
     </w:tblStylePr>
@@ -10579,9 +10854,9 @@
       </w:rPr>
     </w:tblStylePr>
   </w:style>
-  <w:style w:type="table" w:styleId="148">
+  <w:style w:type="table" w:styleId="768">
     <w:name w:val="List Table 7 Colorful - Accent 4"/>
-    <w:basedOn w:val="599"/>
+    <w:basedOn w:val="811"/>
     <w:uiPriority w:val="99"/>
     <w:pPr>
       <w:spacing w:lineRule="auto" w:line="240" w:after="0"/>
@@ -10629,10 +10904,10 @@
       <w:tcPr>
         <w:shd w:color="FFFFFF"/>
         <w:tcBorders>
-          <w:left w:val="none"/>
-          <w:top w:val="none"/>
+          <w:left w:val="none" w:color="000000" w:sz="4" w:space="0"/>
+          <w:top w:val="none" w:color="000000" w:sz="4" w:space="0"/>
           <w:right w:val="single" w:color="000000" w:sz="4" w:space="0" w:themeColor="accent4" w:themeTint="9A"/>
-          <w:bottom w:val="none"/>
+          <w:bottom w:val="none" w:color="000000" w:sz="4" w:space="0"/>
         </w:tcBorders>
       </w:tcPr>
     </w:tblStylePr>
@@ -10646,9 +10921,9 @@
       <w:tcPr>
         <w:shd w:val="clear" w:color="FFFFFF" w:themeFill="light1" w:themeColor="light1"/>
         <w:tcBorders>
-          <w:left w:val="none"/>
-          <w:top w:val="none"/>
-          <w:right w:val="none"/>
+          <w:left w:val="none" w:color="000000" w:sz="4" w:space="0"/>
+          <w:top w:val="none" w:color="000000" w:sz="4" w:space="0"/>
+          <w:right w:val="none" w:color="000000" w:sz="4" w:space="0"/>
           <w:bottom w:val="single" w:color="000000" w:sz="4" w:space="0" w:themeColor="accent4" w:themeTint="9A"/>
         </w:tcBorders>
       </w:tcPr>
@@ -10664,9 +10939,9 @@
         <w:shd w:color="FFFFFF"/>
         <w:tcBorders>
           <w:left w:val="single" w:color="000000" w:sz="4" w:space="0" w:themeColor="accent4" w:themeTint="9A"/>
-          <w:top w:val="none"/>
-          <w:right w:val="none"/>
-          <w:bottom w:val="none"/>
+          <w:top w:val="none" w:color="000000" w:sz="4" w:space="0"/>
+          <w:right w:val="none" w:color="000000" w:sz="4" w:space="0"/>
+          <w:bottom w:val="none" w:color="000000" w:sz="4" w:space="0"/>
         </w:tcBorders>
       </w:tcPr>
     </w:tblStylePr>
@@ -10680,10 +10955,10 @@
       <w:tcPr>
         <w:shd w:val="clear" w:color="FFFFFF" w:themeFill="light1" w:themeColor="light1"/>
         <w:tcBorders>
-          <w:left w:val="none"/>
+          <w:left w:val="none" w:color="000000" w:sz="4" w:space="0"/>
           <w:top w:val="single" w:color="000000" w:sz="4" w:space="0" w:themeColor="accent4" w:themeTint="9A"/>
-          <w:right w:val="none"/>
-          <w:bottom w:val="none"/>
+          <w:right w:val="none" w:color="000000" w:sz="4" w:space="0"/>
+          <w:bottom w:val="none" w:color="000000" w:sz="4" w:space="0"/>
         </w:tcBorders>
       </w:tcPr>
     </w:tblStylePr>
@@ -10695,9 +10970,9 @@
       </w:rPr>
     </w:tblStylePr>
   </w:style>
-  <w:style w:type="table" w:styleId="149">
+  <w:style w:type="table" w:styleId="769">
     <w:name w:val="List Table 7 Colorful - Accent 5"/>
-    <w:basedOn w:val="599"/>
+    <w:basedOn w:val="811"/>
     <w:uiPriority w:val="99"/>
     <w:pPr>
       <w:spacing w:lineRule="auto" w:line="240" w:after="0"/>
@@ -10745,10 +11020,10 @@
       <w:tcPr>
         <w:shd w:color="FFFFFF"/>
         <w:tcBorders>
-          <w:left w:val="none"/>
-          <w:top w:val="none"/>
+          <w:left w:val="none" w:color="000000" w:sz="4" w:space="0"/>
+          <w:top w:val="none" w:color="000000" w:sz="4" w:space="0"/>
           <w:right w:val="single" w:color="000000" w:sz="4" w:space="0" w:themeColor="accent5" w:themeTint="9A"/>
-          <w:bottom w:val="none"/>
+          <w:bottom w:val="none" w:color="000000" w:sz="4" w:space="0"/>
         </w:tcBorders>
       </w:tcPr>
     </w:tblStylePr>
@@ -10762,9 +11037,9 @@
       <w:tcPr>
         <w:shd w:val="clear" w:color="FFFFFF" w:themeFill="light1" w:themeColor="light1"/>
         <w:tcBorders>
-          <w:left w:val="none"/>
-          <w:top w:val="none"/>
-          <w:right w:val="none"/>
+          <w:left w:val="none" w:color="000000" w:sz="4" w:space="0"/>
+          <w:top w:val="none" w:color="000000" w:sz="4" w:space="0"/>
+          <w:right w:val="none" w:color="000000" w:sz="4" w:space="0"/>
           <w:bottom w:val="single" w:color="000000" w:sz="4" w:space="0" w:themeColor="accent5" w:themeTint="9A"/>
         </w:tcBorders>
       </w:tcPr>
@@ -10780,9 +11055,9 @@
         <w:shd w:color="FFFFFF"/>
         <w:tcBorders>
           <w:left w:val="single" w:color="000000" w:sz="4" w:space="0" w:themeColor="accent5" w:themeTint="9A"/>
-          <w:top w:val="none"/>
-          <w:right w:val="none"/>
-          <w:bottom w:val="none"/>
+          <w:top w:val="none" w:color="000000" w:sz="4" w:space="0"/>
+          <w:right w:val="none" w:color="000000" w:sz="4" w:space="0"/>
+          <w:bottom w:val="none" w:color="000000" w:sz="4" w:space="0"/>
         </w:tcBorders>
       </w:tcPr>
     </w:tblStylePr>
@@ -10796,10 +11071,10 @@
       <w:tcPr>
         <w:shd w:val="clear" w:color="FFFFFF" w:themeFill="light1" w:themeColor="light1"/>
         <w:tcBorders>
-          <w:left w:val="none"/>
+          <w:left w:val="none" w:color="000000" w:sz="4" w:space="0"/>
           <w:top w:val="single" w:color="000000" w:sz="4" w:space="0" w:themeColor="accent5" w:themeTint="9A"/>
-          <w:right w:val="none"/>
-          <w:bottom w:val="none"/>
+          <w:right w:val="none" w:color="000000" w:sz="4" w:space="0"/>
+          <w:bottom w:val="none" w:color="000000" w:sz="4" w:space="0"/>
         </w:tcBorders>
       </w:tcPr>
     </w:tblStylePr>
@@ -10811,9 +11086,9 @@
       </w:rPr>
     </w:tblStylePr>
   </w:style>
-  <w:style w:type="table" w:styleId="150">
+  <w:style w:type="table" w:styleId="770">
     <w:name w:val="List Table 7 Colorful - Accent 6"/>
-    <w:basedOn w:val="599"/>
+    <w:basedOn w:val="811"/>
     <w:uiPriority w:val="99"/>
     <w:pPr>
       <w:spacing w:lineRule="auto" w:line="240" w:after="0"/>
@@ -10861,10 +11136,10 @@
       <w:tcPr>
         <w:shd w:color="FFFFFF"/>
         <w:tcBorders>
-          <w:left w:val="none"/>
-          <w:top w:val="none"/>
+          <w:left w:val="none" w:color="000000" w:sz="4" w:space="0"/>
+          <w:top w:val="none" w:color="000000" w:sz="4" w:space="0"/>
           <w:right w:val="single" w:color="000000" w:sz="4" w:space="0" w:themeColor="accent6" w:themeTint="98"/>
-          <w:bottom w:val="none"/>
+          <w:bottom w:val="none" w:color="000000" w:sz="4" w:space="0"/>
         </w:tcBorders>
       </w:tcPr>
     </w:tblStylePr>
@@ -10878,9 +11153,9 @@
       <w:tcPr>
         <w:shd w:val="clear" w:color="FFFFFF" w:themeFill="light1" w:themeColor="light1"/>
         <w:tcBorders>
-          <w:left w:val="none"/>
-          <w:top w:val="none"/>
-          <w:right w:val="none"/>
+          <w:left w:val="none" w:color="000000" w:sz="4" w:space="0"/>
+          <w:top w:val="none" w:color="000000" w:sz="4" w:space="0"/>
+          <w:right w:val="none" w:color="000000" w:sz="4" w:space="0"/>
           <w:bottom w:val="single" w:color="000000" w:sz="4" w:space="0" w:themeColor="accent6" w:themeTint="98"/>
         </w:tcBorders>
       </w:tcPr>
@@ -10896,9 +11171,9 @@
         <w:shd w:color="FFFFFF"/>
         <w:tcBorders>
           <w:left w:val="single" w:color="000000" w:sz="4" w:space="0" w:themeColor="accent6" w:themeTint="98"/>
-          <w:top w:val="none"/>
-          <w:right w:val="none"/>
-          <w:bottom w:val="none"/>
+          <w:top w:val="none" w:color="000000" w:sz="4" w:space="0"/>
+          <w:right w:val="none" w:color="000000" w:sz="4" w:space="0"/>
+          <w:bottom w:val="none" w:color="000000" w:sz="4" w:space="0"/>
         </w:tcBorders>
       </w:tcPr>
     </w:tblStylePr>
@@ -10912,10 +11187,10 @@
       <w:tcPr>
         <w:shd w:val="clear" w:color="FFFFFF" w:themeFill="light1" w:themeColor="light1"/>
         <w:tcBorders>
-          <w:left w:val="none"/>
+          <w:left w:val="none" w:color="000000" w:sz="4" w:space="0"/>
           <w:top w:val="single" w:color="000000" w:sz="4" w:space="0" w:themeColor="accent6" w:themeTint="98"/>
-          <w:right w:val="none"/>
-          <w:bottom w:val="none"/>
+          <w:right w:val="none" w:color="000000" w:sz="4" w:space="0"/>
+          <w:bottom w:val="none" w:color="000000" w:sz="4" w:space="0"/>
         </w:tcBorders>
       </w:tcPr>
     </w:tblStylePr>
@@ -10927,9 +11202,9 @@
       </w:rPr>
     </w:tblStylePr>
   </w:style>
-  <w:style w:type="table" w:styleId="151">
+  <w:style w:type="table" w:styleId="771">
     <w:name w:val="Lined - Accent"/>
-    <w:basedOn w:val="599"/>
+    <w:basedOn w:val="811"/>
     <w:uiPriority w:val="99"/>
     <w:rPr>
       <w:color w:val="404040"/>
@@ -11017,9 +11292,9 @@
       </w:tcPr>
     </w:tblStylePr>
   </w:style>
-  <w:style w:type="table" w:styleId="152">
+  <w:style w:type="table" w:styleId="772">
     <w:name w:val="Lined - Accent 1"/>
-    <w:basedOn w:val="599"/>
+    <w:basedOn w:val="811"/>
     <w:uiPriority w:val="99"/>
     <w:rPr>
       <w:color w:val="404040"/>
@@ -11107,9 +11382,9 @@
       </w:tcPr>
     </w:tblStylePr>
   </w:style>
-  <w:style w:type="table" w:styleId="153">
+  <w:style w:type="table" w:styleId="773">
     <w:name w:val="Lined - Accent 2"/>
-    <w:basedOn w:val="599"/>
+    <w:basedOn w:val="811"/>
     <w:uiPriority w:val="99"/>
     <w:rPr>
       <w:color w:val="404040"/>
@@ -11197,9 +11472,9 @@
       </w:tcPr>
     </w:tblStylePr>
   </w:style>
-  <w:style w:type="table" w:styleId="154">
+  <w:style w:type="table" w:styleId="774">
     <w:name w:val="Lined - Accent 3"/>
-    <w:basedOn w:val="599"/>
+    <w:basedOn w:val="811"/>
     <w:uiPriority w:val="99"/>
     <w:rPr>
       <w:color w:val="404040"/>
@@ -11287,9 +11562,9 @@
       </w:tcPr>
     </w:tblStylePr>
   </w:style>
-  <w:style w:type="table" w:styleId="155">
+  <w:style w:type="table" w:styleId="775">
     <w:name w:val="Lined - Accent 4"/>
-    <w:basedOn w:val="599"/>
+    <w:basedOn w:val="811"/>
     <w:uiPriority w:val="99"/>
     <w:rPr>
       <w:color w:val="404040"/>
@@ -11377,9 +11652,9 @@
       </w:tcPr>
     </w:tblStylePr>
   </w:style>
-  <w:style w:type="table" w:styleId="156">
+  <w:style w:type="table" w:styleId="776">
     <w:name w:val="Lined - Accent 5"/>
-    <w:basedOn w:val="599"/>
+    <w:basedOn w:val="811"/>
     <w:uiPriority w:val="99"/>
     <w:rPr>
       <w:color w:val="404040"/>
@@ -11467,9 +11742,9 @@
       </w:tcPr>
     </w:tblStylePr>
   </w:style>
-  <w:style w:type="table" w:styleId="157">
+  <w:style w:type="table" w:styleId="777">
     <w:name w:val="Lined - Accent 6"/>
-    <w:basedOn w:val="599"/>
+    <w:basedOn w:val="811"/>
     <w:uiPriority w:val="99"/>
     <w:rPr>
       <w:color w:val="404040"/>
@@ -11557,9 +11832,9 @@
       </w:tcPr>
     </w:tblStylePr>
   </w:style>
-  <w:style w:type="table" w:styleId="158">
+  <w:style w:type="table" w:styleId="778">
     <w:name w:val="Bordered &amp; Lined - Accent"/>
-    <w:basedOn w:val="599"/>
+    <w:basedOn w:val="811"/>
     <w:uiPriority w:val="99"/>
     <w:rPr>
       <w:color w:val="404040"/>
@@ -11655,9 +11930,9 @@
       </w:tcPr>
     </w:tblStylePr>
   </w:style>
-  <w:style w:type="table" w:styleId="159">
+  <w:style w:type="table" w:styleId="779">
     <w:name w:val="Bordered &amp; Lined - Accent 1"/>
-    <w:basedOn w:val="599"/>
+    <w:basedOn w:val="811"/>
     <w:uiPriority w:val="99"/>
     <w:rPr>
       <w:color w:val="404040"/>
@@ -11753,9 +12028,9 @@
       </w:tcPr>
     </w:tblStylePr>
   </w:style>
-  <w:style w:type="table" w:styleId="160">
+  <w:style w:type="table" w:styleId="780">
     <w:name w:val="Bordered &amp; Lined - Accent 2"/>
-    <w:basedOn w:val="599"/>
+    <w:basedOn w:val="811"/>
     <w:uiPriority w:val="99"/>
     <w:rPr>
       <w:color w:val="404040"/>
@@ -11851,9 +12126,9 @@
       </w:tcPr>
     </w:tblStylePr>
   </w:style>
-  <w:style w:type="table" w:styleId="161">
+  <w:style w:type="table" w:styleId="781">
     <w:name w:val="Bordered &amp; Lined - Accent 3"/>
-    <w:basedOn w:val="599"/>
+    <w:basedOn w:val="811"/>
     <w:uiPriority w:val="99"/>
     <w:rPr>
       <w:color w:val="404040"/>
@@ -11949,9 +12224,9 @@
       </w:tcPr>
     </w:tblStylePr>
   </w:style>
-  <w:style w:type="table" w:styleId="162">
+  <w:style w:type="table" w:styleId="782">
     <w:name w:val="Bordered &amp; Lined - Accent 4"/>
-    <w:basedOn w:val="599"/>
+    <w:basedOn w:val="811"/>
     <w:uiPriority w:val="99"/>
     <w:rPr>
       <w:color w:val="404040"/>
@@ -12047,9 +12322,9 @@
       </w:tcPr>
     </w:tblStylePr>
   </w:style>
-  <w:style w:type="table" w:styleId="163">
+  <w:style w:type="table" w:styleId="783">
     <w:name w:val="Bordered &amp; Lined - Accent 5"/>
-    <w:basedOn w:val="599"/>
+    <w:basedOn w:val="811"/>
     <w:uiPriority w:val="99"/>
     <w:rPr>
       <w:color w:val="404040"/>
@@ -12145,9 +12420,9 @@
       </w:tcPr>
     </w:tblStylePr>
   </w:style>
-  <w:style w:type="table" w:styleId="164">
+  <w:style w:type="table" w:styleId="784">
     <w:name w:val="Bordered &amp; Lined - Accent 6"/>
-    <w:basedOn w:val="599"/>
+    <w:basedOn w:val="811"/>
     <w:uiPriority w:val="99"/>
     <w:rPr>
       <w:color w:val="404040"/>
@@ -12243,9 +12518,9 @@
       </w:tcPr>
     </w:tblStylePr>
   </w:style>
-  <w:style w:type="table" w:styleId="165">
+  <w:style w:type="table" w:styleId="785">
     <w:name w:val="Bordered"/>
-    <w:basedOn w:val="599"/>
+    <w:basedOn w:val="811"/>
     <w:uiPriority w:val="99"/>
     <w:pPr>
       <w:spacing w:lineRule="auto" w:line="240" w:after="0"/>
@@ -12322,9 +12597,9 @@
       </w:tcPr>
     </w:tblStylePr>
   </w:style>
-  <w:style w:type="table" w:styleId="166">
+  <w:style w:type="table" w:styleId="786">
     <w:name w:val="Bordered - Accent 1"/>
-    <w:basedOn w:val="599"/>
+    <w:basedOn w:val="811"/>
     <w:uiPriority w:val="99"/>
     <w:pPr>
       <w:spacing w:lineRule="auto" w:line="240" w:after="0"/>
@@ -12401,9 +12676,9 @@
       </w:tcPr>
     </w:tblStylePr>
   </w:style>
-  <w:style w:type="table" w:styleId="167">
+  <w:style w:type="table" w:styleId="787">
     <w:name w:val="Bordered - Accent 2"/>
-    <w:basedOn w:val="599"/>
+    <w:basedOn w:val="811"/>
     <w:uiPriority w:val="99"/>
     <w:pPr>
       <w:spacing w:lineRule="auto" w:line="240" w:after="0"/>
@@ -12480,9 +12755,9 @@
       </w:tcPr>
     </w:tblStylePr>
   </w:style>
-  <w:style w:type="table" w:styleId="168">
+  <w:style w:type="table" w:styleId="788">
     <w:name w:val="Bordered - Accent 3"/>
-    <w:basedOn w:val="599"/>
+    <w:basedOn w:val="811"/>
     <w:uiPriority w:val="99"/>
     <w:pPr>
       <w:spacing w:lineRule="auto" w:line="240" w:after="0"/>
@@ -12559,9 +12834,9 @@
       </w:tcPr>
     </w:tblStylePr>
   </w:style>
-  <w:style w:type="table" w:styleId="169">
+  <w:style w:type="table" w:styleId="789">
     <w:name w:val="Bordered - Accent 4"/>
-    <w:basedOn w:val="599"/>
+    <w:basedOn w:val="811"/>
     <w:uiPriority w:val="99"/>
     <w:pPr>
       <w:spacing w:lineRule="auto" w:line="240" w:after="0"/>
@@ -12638,9 +12913,9 @@
       </w:tcPr>
     </w:tblStylePr>
   </w:style>
-  <w:style w:type="table" w:styleId="170">
+  <w:style w:type="table" w:styleId="790">
     <w:name w:val="Bordered - Accent 5"/>
-    <w:basedOn w:val="599"/>
+    <w:basedOn w:val="811"/>
     <w:uiPriority w:val="99"/>
     <w:pPr>
       <w:spacing w:lineRule="auto" w:line="240" w:after="0"/>
@@ -12717,9 +12992,9 @@
       </w:tcPr>
     </w:tblStylePr>
   </w:style>
-  <w:style w:type="table" w:styleId="171">
+  <w:style w:type="table" w:styleId="791">
     <w:name w:val="Bordered - Accent 6"/>
-    <w:basedOn w:val="599"/>
+    <w:basedOn w:val="811"/>
     <w:uiPriority w:val="99"/>
     <w:pPr>
       <w:spacing w:lineRule="auto" w:line="240" w:after="0"/>
@@ -12796,7 +13071,7 @@
       </w:tcPr>
     </w:tblStylePr>
   </w:style>
-  <w:style w:type="character" w:styleId="172">
+  <w:style w:type="character" w:styleId="792">
     <w:name w:val="Hyperlink"/>
     <w:uiPriority w:val="99"/>
     <w:unhideWhenUsed/>
@@ -12805,10 +13080,10 @@
       <w:u w:val="single"/>
     </w:rPr>
   </w:style>
-  <w:style w:type="paragraph" w:styleId="173">
+  <w:style w:type="paragraph" w:styleId="793">
     <w:name w:val="footnote text"/>
-    <w:basedOn w:val="598"/>
-    <w:link w:val="174"/>
+    <w:basedOn w:val="810"/>
+    <w:link w:val="794"/>
     <w:uiPriority w:val="99"/>
     <w:semiHidden/>
     <w:unhideWhenUsed/>
@@ -12819,27 +13094,26 @@
       <w:spacing w:lineRule="auto" w:line="240" w:after="40"/>
     </w:pPr>
   </w:style>
-  <w:style w:type="character" w:styleId="174">
+  <w:style w:type="character" w:styleId="794">
     <w:name w:val="Footnote Text Char"/>
-    <w:link w:val="173"/>
+    <w:link w:val="793"/>
     <w:uiPriority w:val="99"/>
     <w:rPr>
       <w:sz w:val="18"/>
     </w:rPr>
   </w:style>
-  <w:style w:type="character" w:styleId="175">
+  <w:style w:type="character" w:styleId="795">
     <w:name w:val="footnote reference"/>
-    <w:basedOn w:val="9"/>
     <w:uiPriority w:val="99"/>
     <w:unhideWhenUsed/>
     <w:rPr>
       <w:vertAlign w:val="superscript"/>
     </w:rPr>
   </w:style>
-  <w:style w:type="paragraph" w:styleId="176">
+  <w:style w:type="paragraph" w:styleId="796">
     <w:name w:val="endnote text"/>
-    <w:basedOn w:val="598"/>
-    <w:link w:val="177"/>
+    <w:basedOn w:val="810"/>
+    <w:link w:val="797"/>
     <w:uiPriority w:val="99"/>
     <w:semiHidden/>
     <w:unhideWhenUsed/>
@@ -12850,17 +13124,16 @@
       <w:spacing w:lineRule="auto" w:line="240" w:after="0"/>
     </w:pPr>
   </w:style>
-  <w:style w:type="character" w:styleId="177">
+  <w:style w:type="character" w:styleId="797">
     <w:name w:val="Endnote Text Char"/>
-    <w:link w:val="176"/>
+    <w:link w:val="796"/>
     <w:uiPriority w:val="99"/>
     <w:rPr>
       <w:sz w:val="20"/>
     </w:rPr>
   </w:style>
-  <w:style w:type="character" w:styleId="178">
+  <w:style w:type="character" w:styleId="798">
     <w:name w:val="endnote reference"/>
-    <w:basedOn w:val="9"/>
     <w:uiPriority w:val="99"/>
     <w:semiHidden/>
     <w:unhideWhenUsed/>
@@ -12868,10 +13141,10 @@
       <w:vertAlign w:val="superscript"/>
     </w:rPr>
   </w:style>
-  <w:style w:type="paragraph" w:styleId="179">
+  <w:style w:type="paragraph" w:styleId="799">
     <w:name w:val="toc 1"/>
-    <w:basedOn w:val="598"/>
-    <w:next w:val="598"/>
+    <w:basedOn w:val="810"/>
+    <w:next w:val="810"/>
     <w:uiPriority w:val="39"/>
     <w:unhideWhenUsed/>
     <w:pPr>
@@ -12879,10 +13152,10 @@
       <w:spacing w:after="57"/>
     </w:pPr>
   </w:style>
-  <w:style w:type="paragraph" w:styleId="180">
+  <w:style w:type="paragraph" w:styleId="800">
     <w:name w:val="toc 2"/>
-    <w:basedOn w:val="598"/>
-    <w:next w:val="598"/>
+    <w:basedOn w:val="810"/>
+    <w:next w:val="810"/>
     <w:uiPriority w:val="39"/>
     <w:unhideWhenUsed/>
     <w:pPr>
@@ -12890,10 +13163,10 @@
       <w:spacing w:after="57"/>
     </w:pPr>
   </w:style>
-  <w:style w:type="paragraph" w:styleId="181">
+  <w:style w:type="paragraph" w:styleId="801">
     <w:name w:val="toc 3"/>
-    <w:basedOn w:val="598"/>
-    <w:next w:val="598"/>
+    <w:basedOn w:val="810"/>
+    <w:next w:val="810"/>
     <w:uiPriority w:val="39"/>
     <w:unhideWhenUsed/>
     <w:pPr>
@@ -12901,10 +13174,10 @@
       <w:spacing w:after="57"/>
     </w:pPr>
   </w:style>
-  <w:style w:type="paragraph" w:styleId="182">
+  <w:style w:type="paragraph" w:styleId="802">
     <w:name w:val="toc 4"/>
-    <w:basedOn w:val="598"/>
-    <w:next w:val="598"/>
+    <w:basedOn w:val="810"/>
+    <w:next w:val="810"/>
     <w:uiPriority w:val="39"/>
     <w:unhideWhenUsed/>
     <w:pPr>
@@ -12912,10 +13185,10 @@
       <w:spacing w:after="57"/>
     </w:pPr>
   </w:style>
-  <w:style w:type="paragraph" w:styleId="183">
+  <w:style w:type="paragraph" w:styleId="803">
     <w:name w:val="toc 5"/>
-    <w:basedOn w:val="598"/>
-    <w:next w:val="598"/>
+    <w:basedOn w:val="810"/>
+    <w:next w:val="810"/>
     <w:uiPriority w:val="39"/>
     <w:unhideWhenUsed/>
     <w:pPr>
@@ -12923,10 +13196,10 @@
       <w:spacing w:after="57"/>
     </w:pPr>
   </w:style>
-  <w:style w:type="paragraph" w:styleId="184">
+  <w:style w:type="paragraph" w:styleId="804">
     <w:name w:val="toc 6"/>
-    <w:basedOn w:val="598"/>
-    <w:next w:val="598"/>
+    <w:basedOn w:val="810"/>
+    <w:next w:val="810"/>
     <w:uiPriority w:val="39"/>
     <w:unhideWhenUsed/>
     <w:pPr>
@@ -12934,10 +13207,10 @@
       <w:spacing w:after="57"/>
     </w:pPr>
   </w:style>
-  <w:style w:type="paragraph" w:styleId="185">
+  <w:style w:type="paragraph" w:styleId="805">
     <w:name w:val="toc 7"/>
-    <w:basedOn w:val="598"/>
-    <w:next w:val="598"/>
+    <w:basedOn w:val="810"/>
+    <w:next w:val="810"/>
     <w:uiPriority w:val="39"/>
     <w:unhideWhenUsed/>
     <w:pPr>
@@ -12945,10 +13218,10 @@
       <w:spacing w:after="57"/>
     </w:pPr>
   </w:style>
-  <w:style w:type="paragraph" w:styleId="186">
+  <w:style w:type="paragraph" w:styleId="806">
     <w:name w:val="toc 8"/>
-    <w:basedOn w:val="598"/>
-    <w:next w:val="598"/>
+    <w:basedOn w:val="810"/>
+    <w:next w:val="810"/>
     <w:uiPriority w:val="39"/>
     <w:unhideWhenUsed/>
     <w:pPr>
@@ -12956,10 +13229,10 @@
       <w:spacing w:after="57"/>
     </w:pPr>
   </w:style>
-  <w:style w:type="paragraph" w:styleId="187">
+  <w:style w:type="paragraph" w:styleId="807">
     <w:name w:val="toc 9"/>
-    <w:basedOn w:val="598"/>
-    <w:next w:val="598"/>
+    <w:basedOn w:val="810"/>
+    <w:next w:val="810"/>
     <w:uiPriority w:val="39"/>
     <w:unhideWhenUsed/>
     <w:pPr>
@@ -12967,26 +13240,26 @@
       <w:spacing w:after="57"/>
     </w:pPr>
   </w:style>
-  <w:style w:type="paragraph" w:styleId="188">
+  <w:style w:type="paragraph" w:styleId="808">
     <w:name w:val="TOC Heading"/>
     <w:uiPriority w:val="39"/>
     <w:unhideWhenUsed/>
   </w:style>
-  <w:style w:type="paragraph" w:styleId="189">
+  <w:style w:type="paragraph" w:styleId="809">
     <w:name w:val="table of figures"/>
-    <w:basedOn w:val="598"/>
-    <w:next w:val="598"/>
+    <w:basedOn w:val="810"/>
+    <w:next w:val="810"/>
     <w:uiPriority w:val="99"/>
     <w:unhideWhenUsed/>
     <w:pPr>
       <w:spacing w:after="0" w:afterAutospacing="0"/>
     </w:pPr>
   </w:style>
-  <w:style w:type="paragraph" w:styleId="598" w:default="1">
+  <w:style w:type="paragraph" w:styleId="810" w:default="1">
     <w:name w:val="Normal"/>
     <w:qFormat/>
   </w:style>
-  <w:style w:type="table" w:styleId="599" w:default="1">
+  <w:style w:type="table" w:styleId="811" w:default="1">
     <w:name w:val="Normal Table"/>
     <w:uiPriority w:val="99"/>
     <w:semiHidden/>
@@ -13001,24 +13274,24 @@
       </w:tblCellMar>
     </w:tblPr>
   </w:style>
-  <w:style w:type="numbering" w:styleId="600" w:default="1">
+  <w:style w:type="numbering" w:styleId="812" w:default="1">
     <w:name w:val="No List"/>
     <w:uiPriority w:val="99"/>
     <w:semiHidden/>
     <w:unhideWhenUsed/>
   </w:style>
-  <w:style w:type="paragraph" w:styleId="601">
+  <w:style w:type="paragraph" w:styleId="813">
     <w:name w:val="No Spacing"/>
-    <w:basedOn w:val="598"/>
+    <w:basedOn w:val="810"/>
     <w:qFormat/>
     <w:uiPriority w:val="1"/>
     <w:pPr>
       <w:spacing w:lineRule="auto" w:line="240" w:after="0"/>
     </w:pPr>
   </w:style>
-  <w:style w:type="paragraph" w:styleId="602">
+  <w:style w:type="paragraph" w:styleId="814">
     <w:name w:val="List Paragraph"/>
-    <w:basedOn w:val="598"/>
+    <w:basedOn w:val="810"/>
     <w:qFormat/>
     <w:uiPriority w:val="34"/>
     <w:pPr>
@@ -13026,7 +13299,7 @@
       <w:ind w:left="720"/>
     </w:pPr>
   </w:style>
-  <w:style w:type="character" w:styleId="607" w:default="1">
+  <w:style w:type="character" w:styleId="815" w:default="1">
     <w:name w:val="Default Paragraph Font"/>
     <w:uiPriority w:val="1"/>
     <w:semiHidden/>

</xml_diff>